<commit_message>
Chuẩn hóa các tài liệu trong spec.
</commit_message>
<xml_diff>
--- a/2. Specs/1.Interview Notes.docx
+++ b/2. Specs/1.Interview Notes.docx
@@ -5,17 +5,50 @@
     <w:p>
       <w:pPr>
         <w:pStyle w:val="Heading2"/>
-        <w:rPr>
-          <w:rFonts w:ascii="Verdana" w:hAnsi="Verdana"/>
+        <w:jc w:val="right"/>
+        <w:rPr>
           <w:color w:val="000000"/>
         </w:rPr>
       </w:pPr>
       <w:r>
         <w:rPr>
-          <w:rFonts w:ascii="Verdana" w:hAnsi="Verdana"/>
           <w:color w:val="000000"/>
         </w:rPr>
+        <w:t>TiengViet4</w:t>
+      </w:r>
+    </w:p>
+    <w:p>
+      <w:pPr>
+        <w:pStyle w:val="Heading2"/>
+        <w:jc w:val="right"/>
+        <w:rPr>
+          <w:color w:val="000000"/>
+        </w:rPr>
+      </w:pPr>
+      <w:r>
+        <w:rPr>
+          <w:color w:val="000000"/>
+        </w:rPr>
         <w:t>Interview Notes</w:t>
+      </w:r>
+    </w:p>
+    <w:p>
+      <w:pPr>
+        <w:rPr>
+          <w:rFonts w:eastAsia="Times New Roman" w:cs="Times New Roman"/>
+          <w:b/>
+          <w:bCs/>
+          <w:color w:val="000000"/>
+          <w:sz w:val="36"/>
+          <w:szCs w:val="36"/>
+        </w:rPr>
+      </w:pPr>
+      <w:r>
+        <w:rPr>
+          <w:rFonts w:cs="Times New Roman"/>
+          <w:color w:val="000000"/>
+        </w:rPr>
+        <w:br w:type="page"/>
       </w:r>
     </w:p>
     <w:p>
@@ -27,15 +60,14 @@
         <w:shd w:val="clear" w:color="auto" w:fill="CCCCCC"/>
         <w:ind w:left="30" w:right="30"/>
         <w:rPr>
-          <w:rFonts w:ascii="Verdana" w:hAnsi="Verdana"/>
           <w:color w:val="000000"/>
         </w:rPr>
       </w:pPr>
       <w:r>
         <w:rPr>
-          <w:rFonts w:ascii="Verdana" w:hAnsi="Verdana"/>
           <w:color w:val="000000"/>
         </w:rPr>
+        <w:lastRenderedPageBreak/>
         <w:t>Project Information</w:t>
       </w:r>
     </w:p>
@@ -43,6 +75,14 @@
       <w:tblPr>
         <w:tblW w:w="0" w:type="auto"/>
         <w:tblCellSpacing w:w="15" w:type="dxa"/>
+        <w:tblBorders>
+          <w:top w:val="single" w:sz="4" w:space="0" w:color="auto"/>
+          <w:left w:val="single" w:sz="4" w:space="0" w:color="auto"/>
+          <w:bottom w:val="single" w:sz="4" w:space="0" w:color="auto"/>
+          <w:right w:val="single" w:sz="4" w:space="0" w:color="auto"/>
+          <w:insideH w:val="single" w:sz="4" w:space="0" w:color="auto"/>
+          <w:insideV w:val="single" w:sz="4" w:space="0" w:color="auto"/>
+        </w:tblBorders>
         <w:tblCellMar>
           <w:top w:w="45" w:type="dxa"/>
           <w:left w:w="45" w:type="dxa"/>
@@ -52,8 +92,8 @@
         <w:tblLook w:val="04A0"/>
       </w:tblPr>
       <w:tblGrid>
-        <w:gridCol w:w="3079"/>
-        <w:gridCol w:w="6431"/>
+        <w:gridCol w:w="2401"/>
+        <w:gridCol w:w="3651"/>
       </w:tblGrid>
       <w:tr>
         <w:trPr>
@@ -62,12 +102,6 @@
         <w:tc>
           <w:tcPr>
             <w:tcW w:w="0" w:type="auto"/>
-            <w:tcBorders>
-              <w:top w:val="nil"/>
-              <w:left w:val="nil"/>
-              <w:bottom w:val="nil"/>
-              <w:right w:val="nil"/>
-            </w:tcBorders>
             <w:shd w:val="clear" w:color="auto" w:fill="CCCCCC"/>
             <w:noWrap/>
             <w:tcMar>
@@ -82,7 +116,7 @@
             <w:pPr>
               <w:jc w:val="right"/>
               <w:rPr>
-                <w:rFonts w:ascii="Verdana" w:hAnsi="Verdana"/>
+                <w:rFonts w:cs="Times New Roman"/>
                 <w:b/>
                 <w:bCs/>
                 <w:color w:val="000000"/>
@@ -92,7 +126,7 @@
             </w:pPr>
             <w:r>
               <w:rPr>
-                <w:rFonts w:ascii="Verdana" w:hAnsi="Verdana"/>
+                <w:rFonts w:cs="Times New Roman"/>
                 <w:b/>
                 <w:bCs/>
                 <w:color w:val="000000"/>
@@ -104,12 +138,6 @@
         <w:tc>
           <w:tcPr>
             <w:tcW w:w="0" w:type="auto"/>
-            <w:tcBorders>
-              <w:top w:val="nil"/>
-              <w:left w:val="nil"/>
-              <w:bottom w:val="nil"/>
-              <w:right w:val="nil"/>
-            </w:tcBorders>
             <w:tcMar>
               <w:top w:w="30" w:type="dxa"/>
               <w:left w:w="45" w:type="dxa"/>
@@ -121,14 +149,14 @@
           <w:p>
             <w:pPr>
               <w:rPr>
-                <w:rFonts w:ascii="Verdana" w:hAnsi="Verdana"/>
+                <w:rFonts w:cs="Times New Roman"/>
                 <w:sz w:val="24"/>
                 <w:szCs w:val="24"/>
               </w:rPr>
             </w:pPr>
             <w:r>
               <w:rPr>
-                <w:rFonts w:ascii="Verdana" w:hAnsi="Verdana"/>
+                <w:rFonts w:cs="Times New Roman"/>
               </w:rPr>
               <w:t>Học Tiếng Việt 4</w:t>
             </w:r>
@@ -142,12 +170,6 @@
         <w:tc>
           <w:tcPr>
             <w:tcW w:w="0" w:type="auto"/>
-            <w:tcBorders>
-              <w:top w:val="nil"/>
-              <w:left w:val="nil"/>
-              <w:bottom w:val="nil"/>
-              <w:right w:val="nil"/>
-            </w:tcBorders>
             <w:shd w:val="clear" w:color="auto" w:fill="CCCCCC"/>
             <w:noWrap/>
             <w:tcMar>
@@ -162,7 +184,7 @@
             <w:pPr>
               <w:jc w:val="right"/>
               <w:rPr>
-                <w:rFonts w:ascii="Verdana" w:hAnsi="Verdana"/>
+                <w:rFonts w:cs="Times New Roman"/>
                 <w:b/>
                 <w:bCs/>
                 <w:color w:val="000000"/>
@@ -172,7 +194,7 @@
             </w:pPr>
             <w:r>
               <w:rPr>
-                <w:rFonts w:ascii="Verdana" w:hAnsi="Verdana"/>
+                <w:rFonts w:cs="Times New Roman"/>
                 <w:b/>
                 <w:bCs/>
                 <w:color w:val="000000"/>
@@ -184,12 +206,6 @@
         <w:tc>
           <w:tcPr>
             <w:tcW w:w="0" w:type="auto"/>
-            <w:tcBorders>
-              <w:top w:val="nil"/>
-              <w:left w:val="nil"/>
-              <w:bottom w:val="nil"/>
-              <w:right w:val="nil"/>
-            </w:tcBorders>
             <w:tcMar>
               <w:top w:w="30" w:type="dxa"/>
               <w:left w:w="45" w:type="dxa"/>
@@ -201,14 +217,14 @@
           <w:p>
             <w:pPr>
               <w:rPr>
-                <w:rFonts w:ascii="Verdana" w:hAnsi="Verdana"/>
+                <w:rFonts w:cs="Times New Roman"/>
                 <w:sz w:val="24"/>
                 <w:szCs w:val="24"/>
               </w:rPr>
             </w:pPr>
             <w:r>
               <w:rPr>
-                <w:rFonts w:ascii="Verdana" w:hAnsi="Verdana"/>
+                <w:rFonts w:cs="Times New Roman"/>
               </w:rPr>
               <w:t>Học sinh lớp 4</w:t>
             </w:r>
@@ -222,12 +238,6 @@
         <w:tc>
           <w:tcPr>
             <w:tcW w:w="0" w:type="auto"/>
-            <w:tcBorders>
-              <w:top w:val="nil"/>
-              <w:left w:val="nil"/>
-              <w:bottom w:val="nil"/>
-              <w:right w:val="nil"/>
-            </w:tcBorders>
             <w:shd w:val="clear" w:color="auto" w:fill="CCCCCC"/>
             <w:noWrap/>
             <w:tcMar>
@@ -242,7 +252,7 @@
             <w:pPr>
               <w:jc w:val="right"/>
               <w:rPr>
-                <w:rFonts w:ascii="Verdana" w:hAnsi="Verdana"/>
+                <w:rFonts w:cs="Times New Roman"/>
                 <w:b/>
                 <w:bCs/>
                 <w:color w:val="000000"/>
@@ -252,7 +262,7 @@
             </w:pPr>
             <w:r>
               <w:rPr>
-                <w:rFonts w:ascii="Verdana" w:hAnsi="Verdana"/>
+                <w:rFonts w:cs="Times New Roman"/>
                 <w:b/>
                 <w:bCs/>
                 <w:color w:val="000000"/>
@@ -264,12 +274,6 @@
         <w:tc>
           <w:tcPr>
             <w:tcW w:w="0" w:type="auto"/>
-            <w:tcBorders>
-              <w:top w:val="nil"/>
-              <w:left w:val="nil"/>
-              <w:bottom w:val="nil"/>
-              <w:right w:val="nil"/>
-            </w:tcBorders>
             <w:tcMar>
               <w:top w:w="30" w:type="dxa"/>
               <w:left w:w="45" w:type="dxa"/>
@@ -281,14 +285,14 @@
           <w:p>
             <w:pPr>
               <w:rPr>
-                <w:rFonts w:ascii="Verdana" w:hAnsi="Verdana"/>
+                <w:rFonts w:cs="Times New Roman"/>
                 <w:sz w:val="24"/>
                 <w:szCs w:val="24"/>
               </w:rPr>
             </w:pPr>
             <w:r>
               <w:rPr>
-                <w:rFonts w:ascii="Verdana" w:hAnsi="Verdana"/>
+                <w:rFonts w:cs="Times New Roman"/>
               </w:rPr>
               <w:t>Lê Nguyễn Hoài Thu</w:t>
             </w:r>
@@ -302,12 +306,6 @@
         <w:tc>
           <w:tcPr>
             <w:tcW w:w="0" w:type="auto"/>
-            <w:tcBorders>
-              <w:top w:val="nil"/>
-              <w:left w:val="nil"/>
-              <w:bottom w:val="nil"/>
-              <w:right w:val="nil"/>
-            </w:tcBorders>
             <w:shd w:val="clear" w:color="auto" w:fill="CCCCCC"/>
             <w:noWrap/>
             <w:tcMar>
@@ -322,7 +320,7 @@
             <w:pPr>
               <w:jc w:val="right"/>
               <w:rPr>
-                <w:rFonts w:ascii="Verdana" w:hAnsi="Verdana"/>
+                <w:rFonts w:cs="Times New Roman"/>
                 <w:b/>
                 <w:bCs/>
                 <w:color w:val="000000"/>
@@ -332,7 +330,7 @@
             </w:pPr>
             <w:r>
               <w:rPr>
-                <w:rFonts w:ascii="Verdana" w:hAnsi="Verdana"/>
+                <w:rFonts w:cs="Times New Roman"/>
                 <w:b/>
                 <w:bCs/>
                 <w:color w:val="000000"/>
@@ -344,12 +342,6 @@
         <w:tc>
           <w:tcPr>
             <w:tcW w:w="0" w:type="auto"/>
-            <w:tcBorders>
-              <w:top w:val="nil"/>
-              <w:left w:val="nil"/>
-              <w:bottom w:val="nil"/>
-              <w:right w:val="nil"/>
-            </w:tcBorders>
             <w:tcMar>
               <w:top w:w="30" w:type="dxa"/>
               <w:left w:w="45" w:type="dxa"/>
@@ -361,14 +353,14 @@
           <w:p>
             <w:pPr>
               <w:rPr>
-                <w:rFonts w:ascii="Verdana" w:hAnsi="Verdana"/>
+                <w:rFonts w:cs="Times New Roman"/>
                 <w:sz w:val="24"/>
                 <w:szCs w:val="24"/>
               </w:rPr>
             </w:pPr>
             <w:r>
               <w:rPr>
-                <w:rFonts w:ascii="Verdana" w:hAnsi="Verdana"/>
+                <w:rFonts w:cs="Times New Roman"/>
               </w:rPr>
               <w:t>08/04/2010</w:t>
             </w:r>
@@ -382,12 +374,6 @@
         <w:tc>
           <w:tcPr>
             <w:tcW w:w="0" w:type="auto"/>
-            <w:tcBorders>
-              <w:top w:val="nil"/>
-              <w:left w:val="nil"/>
-              <w:bottom w:val="nil"/>
-              <w:right w:val="nil"/>
-            </w:tcBorders>
             <w:shd w:val="clear" w:color="auto" w:fill="CCCCCC"/>
             <w:noWrap/>
             <w:tcMar>
@@ -402,7 +388,7 @@
             <w:pPr>
               <w:jc w:val="right"/>
               <w:rPr>
-                <w:rFonts w:ascii="Verdana" w:hAnsi="Verdana"/>
+                <w:rFonts w:cs="Times New Roman"/>
                 <w:b/>
                 <w:bCs/>
                 <w:color w:val="000000"/>
@@ -412,7 +398,7 @@
             </w:pPr>
             <w:r>
               <w:rPr>
-                <w:rFonts w:ascii="Verdana" w:hAnsi="Verdana"/>
+                <w:rFonts w:cs="Times New Roman"/>
                 <w:b/>
                 <w:bCs/>
                 <w:color w:val="000000"/>
@@ -424,12 +410,6 @@
         <w:tc>
           <w:tcPr>
             <w:tcW w:w="0" w:type="auto"/>
-            <w:tcBorders>
-              <w:top w:val="nil"/>
-              <w:left w:val="nil"/>
-              <w:bottom w:val="nil"/>
-              <w:right w:val="nil"/>
-            </w:tcBorders>
             <w:tcMar>
               <w:top w:w="30" w:type="dxa"/>
               <w:left w:w="45" w:type="dxa"/>
@@ -441,14 +421,14 @@
           <w:p>
             <w:pPr>
               <w:rPr>
-                <w:rFonts w:ascii="Verdana" w:hAnsi="Verdana"/>
+                <w:rFonts w:cs="Times New Roman"/>
                 <w:sz w:val="24"/>
                 <w:szCs w:val="24"/>
               </w:rPr>
             </w:pPr>
             <w:r>
               <w:rPr>
-                <w:rFonts w:ascii="Verdana" w:hAnsi="Verdana"/>
+                <w:rFonts w:cs="Times New Roman"/>
               </w:rPr>
               <w:t>Phạm Viết Chánh – Hồ Chí Minh</w:t>
             </w:r>
@@ -462,12 +442,6 @@
         <w:tc>
           <w:tcPr>
             <w:tcW w:w="0" w:type="auto"/>
-            <w:tcBorders>
-              <w:top w:val="nil"/>
-              <w:left w:val="nil"/>
-              <w:bottom w:val="nil"/>
-              <w:right w:val="nil"/>
-            </w:tcBorders>
             <w:shd w:val="clear" w:color="auto" w:fill="CCCCCC"/>
             <w:noWrap/>
             <w:tcMar>
@@ -482,7 +456,7 @@
             <w:pPr>
               <w:jc w:val="right"/>
               <w:rPr>
-                <w:rFonts w:ascii="Verdana" w:hAnsi="Verdana"/>
+                <w:rFonts w:cs="Times New Roman"/>
                 <w:b/>
                 <w:bCs/>
                 <w:color w:val="000000"/>
@@ -492,7 +466,7 @@
             </w:pPr>
             <w:r>
               <w:rPr>
-                <w:rFonts w:ascii="Verdana" w:hAnsi="Verdana"/>
+                <w:rFonts w:cs="Times New Roman"/>
                 <w:b/>
                 <w:bCs/>
                 <w:color w:val="000000"/>
@@ -504,12 +478,6 @@
         <w:tc>
           <w:tcPr>
             <w:tcW w:w="0" w:type="auto"/>
-            <w:tcBorders>
-              <w:top w:val="nil"/>
-              <w:left w:val="nil"/>
-              <w:bottom w:val="nil"/>
-              <w:right w:val="nil"/>
-            </w:tcBorders>
             <w:tcMar>
               <w:top w:w="30" w:type="dxa"/>
               <w:left w:w="45" w:type="dxa"/>
@@ -521,79 +489,9 @@
           <w:p>
             <w:pPr>
               <w:rPr>
-                <w:rFonts w:ascii="Verdana" w:hAnsi="Verdana"/>
+                <w:rFonts w:cs="Times New Roman"/>
               </w:rPr>
             </w:pPr>
-            <w:hyperlink r:id="rId5" w:history="1">
-              <w:r>
-                <w:rPr>
-                  <w:rStyle w:val="Hyperlink"/>
-                  <w:rFonts w:ascii="Verdana" w:hAnsi="Verdana"/>
-                </w:rPr>
-                <w:t>Project proposal</w:t>
-              </w:r>
-            </w:hyperlink>
-            <w:r>
-              <w:rPr>
-                <w:rStyle w:val="apple-converted-space"/>
-                <w:rFonts w:ascii="Verdana" w:hAnsi="Verdana"/>
-              </w:rPr>
-              <w:t> </w:t>
-            </w:r>
-            <w:r>
-              <w:rPr>
-                <w:rFonts w:ascii="Verdana" w:hAnsi="Verdana"/>
-              </w:rPr>
-              <w:t>&gt;</w:t>
-            </w:r>
-            <w:r>
-              <w:rPr>
-                <w:rStyle w:val="apple-converted-space"/>
-                <w:rFonts w:ascii="Verdana" w:hAnsi="Verdana"/>
-              </w:rPr>
-              <w:t> </w:t>
-            </w:r>
-            <w:hyperlink r:id="rId6" w:history="1">
-              <w:r>
-                <w:rPr>
-                  <w:rStyle w:val="Hyperlink"/>
-                  <w:rFonts w:ascii="Verdana" w:hAnsi="Verdana"/>
-                </w:rPr>
-                <w:t>Target audience and benefits</w:t>
-              </w:r>
-            </w:hyperlink>
-          </w:p>
-          <w:p>
-            <w:pPr>
-              <w:rPr>
-                <w:rFonts w:ascii="Verdana" w:hAnsi="Verdana"/>
-              </w:rPr>
-            </w:pPr>
-            <w:hyperlink r:id="rId7" w:history="1">
-              <w:r>
-                <w:rPr>
-                  <w:rStyle w:val="Hyperlink"/>
-                  <w:rFonts w:ascii="Verdana" w:hAnsi="Verdana"/>
-                </w:rPr>
-                <w:t>Interview checklist</w:t>
-              </w:r>
-            </w:hyperlink>
-          </w:p>
-          <w:p>
-            <w:pPr>
-              <w:rPr>
-                <w:rFonts w:ascii="Verdana" w:hAnsi="Verdana"/>
-              </w:rPr>
-            </w:pPr>
-            <w:hyperlink r:id="rId8" w:history="1">
-              <w:r>
-                <w:rPr>
-                  <w:rStyle w:val="Hyperlink"/>
-                  <w:rFonts w:ascii="Verdana" w:hAnsi="Verdana"/>
-                </w:rPr>
-                <w:t>Glossary</w:t>
-              </w:r>
-            </w:hyperlink>
           </w:p>
         </w:tc>
       </w:tr>
@@ -602,14 +500,14 @@
       <w:pPr>
         <w:shd w:val="clear" w:color="auto" w:fill="EEEEEE"/>
         <w:rPr>
-          <w:rFonts w:ascii="Verdana" w:hAnsi="Verdana"/>
+          <w:rFonts w:cs="Times New Roman"/>
           <w:color w:val="000000"/>
         </w:rPr>
       </w:pPr>
       <w:r>
         <w:rPr>
           <w:rStyle w:val="Strong"/>
-          <w:rFonts w:ascii="Verdana" w:hAnsi="Verdana"/>
+          <w:rFonts w:cs="Times New Roman"/>
           <w:color w:val="000000"/>
         </w:rPr>
         <w:t>Process impact:</w:t>
@@ -617,7 +515,7 @@
       <w:r>
         <w:rPr>
           <w:rStyle w:val="apple-converted-space"/>
-          <w:rFonts w:ascii="Verdana" w:hAnsi="Verdana"/>
+          <w:rFonts w:cs="Times New Roman"/>
           <w:color w:val="000000"/>
         </w:rPr>
         <w:t> </w:t>
@@ -627,13 +525,13 @@
       <w:pPr>
         <w:shd w:val="clear" w:color="auto" w:fill="EEEEEE"/>
         <w:rPr>
-          <w:rFonts w:ascii="Verdana" w:hAnsi="Verdana"/>
+          <w:rFonts w:cs="Times New Roman"/>
           <w:color w:val="000000"/>
         </w:rPr>
       </w:pPr>
       <w:r>
         <w:rPr>
-          <w:rFonts w:ascii="Verdana" w:hAnsi="Verdana"/>
+          <w:rFonts w:cs="Times New Roman"/>
           <w:color w:val="000000"/>
         </w:rPr>
         <w:t>Đây là tài liệu lên kế hoạch phỏng vấn học sinh lớp 4</w:t>
@@ -648,13 +546,11 @@
         <w:shd w:val="clear" w:color="auto" w:fill="CCCCCC"/>
         <w:ind w:left="30" w:right="30"/>
         <w:rPr>
-          <w:rFonts w:ascii="Verdana" w:hAnsi="Verdana"/>
           <w:color w:val="000000"/>
         </w:rPr>
       </w:pPr>
       <w:r>
         <w:rPr>
-          <w:rFonts w:ascii="Verdana" w:hAnsi="Verdana"/>
           <w:color w:val="000000"/>
         </w:rPr>
         <w:t>Interview Questions and Answers</w:t>
@@ -664,14 +560,14 @@
       <w:pPr>
         <w:spacing w:after="161"/>
         <w:rPr>
-          <w:rFonts w:ascii="Verdana" w:hAnsi="Verdana"/>
+          <w:rFonts w:cs="Times New Roman"/>
           <w:b/>
           <w:color w:val="000000"/>
         </w:rPr>
       </w:pPr>
       <w:r>
         <w:rPr>
-          <w:rFonts w:ascii="Verdana" w:hAnsi="Verdana"/>
+          <w:rFonts w:cs="Times New Roman"/>
           <w:b/>
           <w:color w:val="000000"/>
         </w:rPr>
@@ -687,13 +583,13 @@
         </w:numPr>
         <w:spacing w:after="161"/>
         <w:rPr>
-          <w:rFonts w:ascii="Verdana" w:hAnsi="Verdana"/>
+          <w:rFonts w:ascii="Times New Roman" w:hAnsi="Times New Roman" w:cs="Times New Roman"/>
           <w:color w:val="000000"/>
         </w:rPr>
       </w:pPr>
       <w:r>
         <w:rPr>
-          <w:rFonts w:ascii="Verdana" w:hAnsi="Verdana"/>
+          <w:rFonts w:ascii="Times New Roman" w:hAnsi="Times New Roman" w:cs="Times New Roman"/>
           <w:color w:val="000000"/>
         </w:rPr>
         <w:t>Học sinh lớp 4</w:t>
@@ -708,13 +604,13 @@
         </w:numPr>
         <w:spacing w:after="161"/>
         <w:rPr>
-          <w:rFonts w:ascii="Verdana" w:hAnsi="Verdana"/>
+          <w:rFonts w:ascii="Times New Roman" w:hAnsi="Times New Roman" w:cs="Times New Roman"/>
           <w:color w:val="000000"/>
         </w:rPr>
       </w:pPr>
       <w:r>
         <w:rPr>
-          <w:rFonts w:ascii="Verdana" w:hAnsi="Verdana"/>
+          <w:rFonts w:ascii="Times New Roman" w:hAnsi="Times New Roman" w:cs="Times New Roman"/>
           <w:color w:val="000000"/>
         </w:rPr>
         <w:t>Phụ huynh học sinh lớp 4</w:t>
@@ -729,49 +625,34 @@
         </w:numPr>
         <w:spacing w:after="161"/>
         <w:rPr>
-          <w:rFonts w:ascii="Verdana" w:hAnsi="Verdana"/>
+          <w:rFonts w:ascii="Times New Roman" w:hAnsi="Times New Roman" w:cs="Times New Roman"/>
           <w:color w:val="000000"/>
         </w:rPr>
       </w:pPr>
       <w:r>
         <w:rPr>
-          <w:rFonts w:ascii="Verdana" w:hAnsi="Verdana"/>
+          <w:rFonts w:ascii="Times New Roman" w:hAnsi="Times New Roman" w:cs="Times New Roman"/>
           <w:color w:val="000000"/>
         </w:rPr>
-        <w:t>Giáo viên dạy tiếng Việt</w:t>
-      </w:r>
-      <w:r>
-        <w:rPr>
-          <w:rFonts w:ascii="Verdana" w:hAnsi="Verdana"/>
-          <w:color w:val="000000"/>
-        </w:rPr>
-        <w:t xml:space="preserve"> lớp 4</w:t>
+        <w:t>Giáo viên dạy tiếng Việt lớp 4</w:t>
       </w:r>
     </w:p>
     <w:p>
       <w:pPr>
         <w:spacing w:after="161"/>
         <w:rPr>
-          <w:rFonts w:ascii="Verdana" w:hAnsi="Verdana"/>
+          <w:rFonts w:cs="Times New Roman"/>
           <w:b/>
           <w:color w:val="000000"/>
         </w:rPr>
       </w:pPr>
       <w:r>
         <w:rPr>
-          <w:rFonts w:ascii="Verdana" w:hAnsi="Verdana"/>
+          <w:rFonts w:cs="Times New Roman"/>
           <w:b/>
           <w:color w:val="000000"/>
         </w:rPr>
-        <w:t>Làm thế nào để biết những yêu cầu của phần mề</w:t>
-      </w:r>
-      <w:r>
-        <w:rPr>
-          <w:rFonts w:ascii="Verdana" w:hAnsi="Verdana"/>
-          <w:b/>
-          <w:color w:val="000000"/>
-        </w:rPr>
-        <w:t>m này?</w:t>
+        <w:t>Làm thế nào để biết những yêu cầu của phần mềm này?</w:t>
       </w:r>
     </w:p>
     <w:p>
@@ -783,13 +664,13 @@
         </w:numPr>
         <w:spacing w:after="161"/>
         <w:rPr>
-          <w:rFonts w:ascii="Verdana" w:hAnsi="Verdana"/>
+          <w:rFonts w:ascii="Times New Roman" w:hAnsi="Times New Roman" w:cs="Times New Roman"/>
           <w:color w:val="000000"/>
         </w:rPr>
       </w:pPr>
       <w:r>
         <w:rPr>
-          <w:rFonts w:ascii="Verdana" w:hAnsi="Verdana"/>
+          <w:rFonts w:ascii="Times New Roman" w:hAnsi="Times New Roman" w:cs="Times New Roman"/>
           <w:color w:val="000000"/>
         </w:rPr>
         <w:t>Đối với các em học sinh:</w:t>
@@ -800,13 +681,13 @@
         <w:spacing w:after="161"/>
         <w:ind w:left="720" w:firstLine="360"/>
         <w:rPr>
-          <w:rFonts w:ascii="Verdana" w:hAnsi="Verdana"/>
+          <w:rFonts w:cs="Times New Roman"/>
           <w:color w:val="000000"/>
         </w:rPr>
       </w:pPr>
       <w:r>
         <w:rPr>
-          <w:rFonts w:ascii="Verdana" w:hAnsi="Verdana"/>
+          <w:rFonts w:cs="Times New Roman"/>
           <w:color w:val="000000"/>
         </w:rPr>
         <w:t>Hỏi những câu hỏi trắc nghiệm, để các em chọn lựa.</w:t>
@@ -817,13 +698,13 @@
         <w:spacing w:after="161"/>
         <w:ind w:left="720" w:firstLine="360"/>
         <w:rPr>
-          <w:rFonts w:ascii="Verdana" w:hAnsi="Verdana"/>
+          <w:rFonts w:cs="Times New Roman"/>
           <w:color w:val="000000"/>
         </w:rPr>
       </w:pPr>
       <w:r>
         <w:rPr>
-          <w:rFonts w:ascii="Verdana" w:hAnsi="Verdana"/>
+          <w:rFonts w:cs="Times New Roman"/>
           <w:color w:val="000000"/>
         </w:rPr>
         <w:t>Đưa ra một phần mềm sẵn có(Phần mềm Học tốt lớp 4 của nhóm phát triển phần mềm sinh viên SSDG), cho các em chơi rồi trả lời các câu hỏi trắc nghiệm chuẩn bị sẵn.</w:t>
@@ -838,7 +719,7 @@
         </w:numPr>
         <w:spacing w:after="0"/>
         <w:rPr>
-          <w:rFonts w:ascii="Verdana" w:hAnsi="Verdana"/>
+          <w:rFonts w:ascii="Times New Roman" w:hAnsi="Times New Roman" w:cs="Times New Roman"/>
           <w:b/>
           <w:bCs/>
           <w:color w:val="000000"/>
@@ -846,11 +727,10 @@
       </w:pPr>
       <w:r>
         <w:rPr>
-          <w:rFonts w:ascii="Verdana" w:hAnsi="Verdana"/>
+          <w:rFonts w:ascii="Times New Roman" w:hAnsi="Times New Roman" w:cs="Times New Roman"/>
           <w:bCs/>
           <w:color w:val="000000"/>
         </w:rPr>
-        <w:lastRenderedPageBreak/>
         <w:t>Đối với phụ huynh học sinh:</w:t>
       </w:r>
     </w:p>
@@ -859,14 +739,14 @@
         <w:pStyle w:val="ListParagraph"/>
         <w:spacing w:after="0"/>
         <w:rPr>
-          <w:rFonts w:ascii="Verdana" w:hAnsi="Verdana"/>
+          <w:rFonts w:ascii="Times New Roman" w:hAnsi="Times New Roman" w:cs="Times New Roman"/>
           <w:bCs/>
           <w:color w:val="000000"/>
         </w:rPr>
       </w:pPr>
       <w:r>
         <w:rPr>
-          <w:rFonts w:ascii="Verdana" w:hAnsi="Verdana"/>
+          <w:rFonts w:ascii="Times New Roman" w:hAnsi="Times New Roman" w:cs="Times New Roman"/>
           <w:bCs/>
           <w:color w:val="000000"/>
         </w:rPr>
@@ -882,7 +762,7 @@
         </w:numPr>
         <w:spacing w:after="0"/>
         <w:rPr>
-          <w:rFonts w:ascii="Verdana" w:hAnsi="Verdana"/>
+          <w:rFonts w:ascii="Times New Roman" w:hAnsi="Times New Roman" w:cs="Times New Roman"/>
           <w:b/>
           <w:bCs/>
           <w:color w:val="000000"/>
@@ -890,7 +770,7 @@
       </w:pPr>
       <w:r>
         <w:rPr>
-          <w:rFonts w:ascii="Verdana" w:hAnsi="Verdana"/>
+          <w:rFonts w:ascii="Times New Roman" w:hAnsi="Times New Roman" w:cs="Times New Roman"/>
           <w:bCs/>
           <w:color w:val="000000"/>
         </w:rPr>
@@ -902,14 +782,14 @@
         <w:pStyle w:val="ListParagraph"/>
         <w:spacing w:after="0"/>
         <w:rPr>
-          <w:rFonts w:ascii="Verdana" w:hAnsi="Verdana"/>
+          <w:rFonts w:ascii="Times New Roman" w:hAnsi="Times New Roman" w:cs="Times New Roman"/>
           <w:bCs/>
           <w:color w:val="000000"/>
         </w:rPr>
       </w:pPr>
       <w:r>
         <w:rPr>
-          <w:rFonts w:ascii="Verdana" w:hAnsi="Verdana"/>
+          <w:rFonts w:ascii="Times New Roman" w:hAnsi="Times New Roman" w:cs="Times New Roman"/>
           <w:bCs/>
           <w:color w:val="000000"/>
         </w:rPr>
@@ -921,7 +801,7 @@
         <w:pStyle w:val="ListParagraph"/>
         <w:spacing w:after="0"/>
         <w:rPr>
-          <w:rFonts w:ascii="Verdana" w:hAnsi="Verdana"/>
+          <w:rFonts w:ascii="Times New Roman" w:hAnsi="Times New Roman" w:cs="Times New Roman"/>
           <w:b/>
           <w:bCs/>
           <w:color w:val="000000"/>
@@ -932,7 +812,7 @@
       <w:pPr>
         <w:spacing w:after="0"/>
         <w:rPr>
-          <w:rFonts w:ascii="Verdana" w:hAnsi="Verdana"/>
+          <w:rFonts w:cs="Times New Roman"/>
           <w:b/>
           <w:bCs/>
           <w:color w:val="000000"/>
@@ -940,7 +820,7 @@
       </w:pPr>
       <w:r>
         <w:rPr>
-          <w:rFonts w:ascii="Verdana" w:hAnsi="Verdana"/>
+          <w:rFonts w:cs="Times New Roman"/>
           <w:b/>
           <w:bCs/>
           <w:color w:val="000000"/>
@@ -953,15 +833,16 @@
         <w:spacing w:after="161"/>
         <w:ind w:left="720"/>
         <w:rPr>
-          <w:rFonts w:ascii="Verdana" w:hAnsi="Verdana"/>
+          <w:rFonts w:cs="Times New Roman"/>
           <w:color w:val="000000"/>
         </w:rPr>
       </w:pPr>
       <w:r>
         <w:rPr>
-          <w:rFonts w:ascii="Verdana" w:hAnsi="Verdana"/>
+          <w:rFonts w:cs="Times New Roman"/>
           <w:color w:val="000000"/>
         </w:rPr>
+        <w:lastRenderedPageBreak/>
         <w:t>Học sinh viết chính tả, chương trình đọc và kiểm tra lỗi, thông báo đúng sai.</w:t>
       </w:r>
     </w:p>
@@ -969,7 +850,7 @@
       <w:pPr>
         <w:spacing w:after="0"/>
         <w:rPr>
-          <w:rFonts w:ascii="Verdana" w:hAnsi="Verdana"/>
+          <w:rFonts w:cs="Times New Roman"/>
           <w:b/>
           <w:bCs/>
           <w:color w:val="000000"/>
@@ -977,7 +858,7 @@
       </w:pPr>
       <w:r>
         <w:rPr>
-          <w:rFonts w:ascii="Verdana" w:hAnsi="Verdana"/>
+          <w:rFonts w:cs="Times New Roman"/>
           <w:b/>
           <w:bCs/>
           <w:color w:val="000000"/>
@@ -990,13 +871,13 @@
         <w:spacing w:after="161"/>
         <w:ind w:left="720"/>
         <w:rPr>
-          <w:rFonts w:ascii="Verdana" w:hAnsi="Verdana"/>
+          <w:rFonts w:cs="Times New Roman"/>
           <w:color w:val="000000"/>
         </w:rPr>
       </w:pPr>
       <w:r>
         <w:rPr>
-          <w:rFonts w:ascii="Verdana" w:hAnsi="Verdana"/>
+          <w:rFonts w:cs="Times New Roman"/>
           <w:color w:val="000000"/>
         </w:rPr>
         <w:t>Học sinh sử dụng máy tính nhiều, có thể dẫn đến cận thị.</w:t>
@@ -1006,14 +887,14 @@
       <w:pPr>
         <w:spacing w:after="161"/>
         <w:rPr>
-          <w:rFonts w:ascii="Verdana" w:hAnsi="Verdana"/>
+          <w:rFonts w:cs="Times New Roman"/>
           <w:b/>
           <w:color w:val="000000"/>
         </w:rPr>
       </w:pPr>
       <w:r>
         <w:rPr>
-          <w:rFonts w:ascii="Verdana" w:hAnsi="Verdana"/>
+          <w:rFonts w:cs="Times New Roman"/>
           <w:b/>
           <w:color w:val="000000"/>
         </w:rPr>
@@ -1023,6 +904,7 @@
     <w:p>
       <w:pPr>
         <w:rPr>
+          <w:rFonts w:cs="Times New Roman"/>
           <w:szCs w:val="26"/>
         </w:rPr>
       </w:pPr>
@@ -1037,14 +919,14 @@
         <w:ind w:left="0"/>
         <w:jc w:val="center"/>
         <w:rPr>
-          <w:rFonts w:ascii="Times New Roman" w:hAnsi="Times New Roman"/>
-          <w:sz w:val="26"/>
-          <w:szCs w:val="26"/>
-        </w:rPr>
-      </w:pPr>
-      <w:r>
-        <w:rPr>
-          <w:rFonts w:ascii="Times New Roman" w:hAnsi="Times New Roman"/>
+          <w:rFonts w:ascii="Times New Roman" w:hAnsi="Times New Roman" w:cs="Times New Roman"/>
+          <w:sz w:val="26"/>
+          <w:szCs w:val="26"/>
+        </w:rPr>
+      </w:pPr>
+      <w:r>
+        <w:rPr>
+          <w:rFonts w:ascii="Times New Roman" w:hAnsi="Times New Roman" w:cs="Times New Roman"/>
           <w:b/>
           <w:sz w:val="32"/>
           <w:szCs w:val="32"/>
@@ -1060,14 +942,14 @@
           <w:numId w:val="2"/>
         </w:numPr>
         <w:rPr>
-          <w:rFonts w:ascii="Times New Roman" w:hAnsi="Times New Roman"/>
-          <w:sz w:val="26"/>
-          <w:szCs w:val="26"/>
-        </w:rPr>
-      </w:pPr>
-      <w:r>
-        <w:rPr>
-          <w:rFonts w:ascii="Times New Roman" w:hAnsi="Times New Roman"/>
+          <w:rFonts w:ascii="Times New Roman" w:hAnsi="Times New Roman" w:cs="Times New Roman"/>
+          <w:sz w:val="26"/>
+          <w:szCs w:val="26"/>
+        </w:rPr>
+      </w:pPr>
+      <w:r>
+        <w:rPr>
+          <w:rFonts w:ascii="Times New Roman" w:hAnsi="Times New Roman" w:cs="Times New Roman"/>
           <w:sz w:val="26"/>
           <w:szCs w:val="26"/>
         </w:rPr>
@@ -1082,14 +964,14 @@
           <w:numId w:val="4"/>
         </w:numPr>
         <w:rPr>
-          <w:rFonts w:ascii="Times New Roman" w:hAnsi="Times New Roman"/>
-          <w:sz w:val="26"/>
-          <w:szCs w:val="26"/>
-        </w:rPr>
-      </w:pPr>
-      <w:r>
-        <w:rPr>
-          <w:rFonts w:ascii="Times New Roman" w:hAnsi="Times New Roman"/>
+          <w:rFonts w:ascii="Times New Roman" w:hAnsi="Times New Roman" w:cs="Times New Roman"/>
+          <w:sz w:val="26"/>
+          <w:szCs w:val="26"/>
+        </w:rPr>
+      </w:pPr>
+      <w:r>
+        <w:rPr>
+          <w:rFonts w:ascii="Times New Roman" w:hAnsi="Times New Roman" w:cs="Times New Roman"/>
           <w:sz w:val="26"/>
           <w:szCs w:val="26"/>
         </w:rPr>
@@ -1104,14 +986,14 @@
           <w:numId w:val="4"/>
         </w:numPr>
         <w:rPr>
-          <w:rFonts w:ascii="Times New Roman" w:hAnsi="Times New Roman"/>
-          <w:sz w:val="26"/>
-          <w:szCs w:val="26"/>
-        </w:rPr>
-      </w:pPr>
-      <w:r>
-        <w:rPr>
-          <w:rFonts w:ascii="Times New Roman" w:hAnsi="Times New Roman"/>
+          <w:rFonts w:ascii="Times New Roman" w:hAnsi="Times New Roman" w:cs="Times New Roman"/>
+          <w:sz w:val="26"/>
+          <w:szCs w:val="26"/>
+        </w:rPr>
+      </w:pPr>
+      <w:r>
+        <w:rPr>
+          <w:rFonts w:ascii="Times New Roman" w:hAnsi="Times New Roman" w:cs="Times New Roman"/>
           <w:sz w:val="26"/>
           <w:szCs w:val="26"/>
         </w:rPr>
@@ -1126,14 +1008,14 @@
           <w:numId w:val="4"/>
         </w:numPr>
         <w:rPr>
-          <w:rFonts w:ascii="Times New Roman" w:hAnsi="Times New Roman"/>
-          <w:sz w:val="26"/>
-          <w:szCs w:val="26"/>
-        </w:rPr>
-      </w:pPr>
-      <w:r>
-        <w:rPr>
-          <w:rFonts w:ascii="Times New Roman" w:hAnsi="Times New Roman"/>
+          <w:rFonts w:ascii="Times New Roman" w:hAnsi="Times New Roman" w:cs="Times New Roman"/>
+          <w:sz w:val="26"/>
+          <w:szCs w:val="26"/>
+        </w:rPr>
+      </w:pPr>
+      <w:r>
+        <w:rPr>
+          <w:rFonts w:ascii="Times New Roman" w:hAnsi="Times New Roman" w:cs="Times New Roman"/>
           <w:sz w:val="26"/>
           <w:szCs w:val="26"/>
         </w:rPr>
@@ -1148,14 +1030,14 @@
           <w:numId w:val="4"/>
         </w:numPr>
         <w:rPr>
-          <w:rFonts w:ascii="Times New Roman" w:hAnsi="Times New Roman"/>
-          <w:sz w:val="26"/>
-          <w:szCs w:val="26"/>
-        </w:rPr>
-      </w:pPr>
-      <w:r>
-        <w:rPr>
-          <w:rFonts w:ascii="Times New Roman" w:hAnsi="Times New Roman"/>
+          <w:rFonts w:ascii="Times New Roman" w:hAnsi="Times New Roman" w:cs="Times New Roman"/>
+          <w:sz w:val="26"/>
+          <w:szCs w:val="26"/>
+        </w:rPr>
+      </w:pPr>
+      <w:r>
+        <w:rPr>
+          <w:rFonts w:ascii="Times New Roman" w:hAnsi="Times New Roman" w:cs="Times New Roman"/>
           <w:sz w:val="26"/>
           <w:szCs w:val="26"/>
         </w:rPr>
@@ -1170,14 +1052,14 @@
           <w:numId w:val="4"/>
         </w:numPr>
         <w:rPr>
-          <w:rFonts w:ascii="Times New Roman" w:hAnsi="Times New Roman"/>
-          <w:sz w:val="26"/>
-          <w:szCs w:val="26"/>
-        </w:rPr>
-      </w:pPr>
-      <w:r>
-        <w:rPr>
-          <w:rFonts w:ascii="Times New Roman" w:hAnsi="Times New Roman"/>
+          <w:rFonts w:ascii="Times New Roman" w:hAnsi="Times New Roman" w:cs="Times New Roman"/>
+          <w:sz w:val="26"/>
+          <w:szCs w:val="26"/>
+        </w:rPr>
+      </w:pPr>
+      <w:r>
+        <w:rPr>
+          <w:rFonts w:ascii="Times New Roman" w:hAnsi="Times New Roman" w:cs="Times New Roman"/>
           <w:sz w:val="26"/>
           <w:szCs w:val="26"/>
         </w:rPr>
@@ -1191,14 +1073,14 @@
           <w:tab w:val="left" w:leader="dot" w:pos="9180"/>
         </w:tabs>
         <w:rPr>
-          <w:rFonts w:ascii="Times New Roman" w:hAnsi="Times New Roman"/>
-          <w:sz w:val="26"/>
-          <w:szCs w:val="26"/>
-        </w:rPr>
-      </w:pPr>
-      <w:r>
-        <w:rPr>
-          <w:rFonts w:ascii="Times New Roman" w:hAnsi="Times New Roman"/>
+          <w:rFonts w:ascii="Times New Roman" w:hAnsi="Times New Roman" w:cs="Times New Roman"/>
+          <w:sz w:val="26"/>
+          <w:szCs w:val="26"/>
+        </w:rPr>
+      </w:pPr>
+      <w:r>
+        <w:rPr>
+          <w:rFonts w:ascii="Times New Roman" w:hAnsi="Times New Roman" w:cs="Times New Roman"/>
           <w:sz w:val="26"/>
           <w:szCs w:val="26"/>
         </w:rPr>
@@ -1212,14 +1094,14 @@
           <w:tab w:val="left" w:leader="dot" w:pos="9180"/>
         </w:tabs>
         <w:rPr>
-          <w:rFonts w:ascii="Times New Roman" w:hAnsi="Times New Roman"/>
-          <w:sz w:val="26"/>
-          <w:szCs w:val="26"/>
-        </w:rPr>
-      </w:pPr>
-      <w:r>
-        <w:rPr>
-          <w:rFonts w:ascii="Times New Roman" w:hAnsi="Times New Roman"/>
+          <w:rFonts w:ascii="Times New Roman" w:hAnsi="Times New Roman" w:cs="Times New Roman"/>
+          <w:sz w:val="26"/>
+          <w:szCs w:val="26"/>
+        </w:rPr>
+      </w:pPr>
+      <w:r>
+        <w:rPr>
+          <w:rFonts w:ascii="Times New Roman" w:hAnsi="Times New Roman" w:cs="Times New Roman"/>
           <w:sz w:val="26"/>
           <w:szCs w:val="26"/>
         </w:rPr>
@@ -1233,14 +1115,14 @@
           <w:tab w:val="left" w:leader="dot" w:pos="9180"/>
         </w:tabs>
         <w:rPr>
-          <w:rFonts w:ascii="Times New Roman" w:hAnsi="Times New Roman"/>
-          <w:sz w:val="26"/>
-          <w:szCs w:val="26"/>
-        </w:rPr>
-      </w:pPr>
-      <w:r>
-        <w:rPr>
-          <w:rFonts w:ascii="Times New Roman" w:hAnsi="Times New Roman"/>
+          <w:rFonts w:ascii="Times New Roman" w:hAnsi="Times New Roman" w:cs="Times New Roman"/>
+          <w:sz w:val="26"/>
+          <w:szCs w:val="26"/>
+        </w:rPr>
+      </w:pPr>
+      <w:r>
+        <w:rPr>
+          <w:rFonts w:ascii="Times New Roman" w:hAnsi="Times New Roman" w:cs="Times New Roman"/>
           <w:sz w:val="26"/>
           <w:szCs w:val="26"/>
         </w:rPr>
@@ -1255,30 +1137,22 @@
           <w:numId w:val="2"/>
         </w:numPr>
         <w:rPr>
-          <w:rFonts w:ascii="Times New Roman" w:hAnsi="Times New Roman"/>
-          <w:sz w:val="26"/>
-          <w:szCs w:val="26"/>
-        </w:rPr>
-      </w:pPr>
-      <w:r>
-        <w:rPr>
-          <w:rFonts w:ascii="Times New Roman" w:hAnsi="Times New Roman"/>
-          <w:sz w:val="26"/>
-          <w:szCs w:val="26"/>
-        </w:rPr>
-        <w:t>Nhà em có sử dụng máy vi tính không?</w:t>
-      </w:r>
-      <w:r>
-        <w:rPr>
-          <w:rFonts w:ascii="Times New Roman" w:hAnsi="Times New Roman"/>
-          <w:sz w:val="26"/>
-          <w:szCs w:val="26"/>
-        </w:rPr>
-        <w:t xml:space="preserve">     </w:t>
-      </w:r>
-      <w:r>
-        <w:rPr>
-          <w:rFonts w:ascii="Times New Roman" w:hAnsi="Times New Roman"/>
+          <w:rFonts w:ascii="Times New Roman" w:hAnsi="Times New Roman" w:cs="Times New Roman"/>
+          <w:sz w:val="26"/>
+          <w:szCs w:val="26"/>
+        </w:rPr>
+      </w:pPr>
+      <w:r>
+        <w:rPr>
+          <w:rFonts w:ascii="Times New Roman" w:hAnsi="Times New Roman" w:cs="Times New Roman"/>
+          <w:sz w:val="26"/>
+          <w:szCs w:val="26"/>
+        </w:rPr>
+        <w:t xml:space="preserve">Nhà em có sử dụng máy vi tính không?     </w:t>
+      </w:r>
+      <w:r>
+        <w:rPr>
+          <w:rFonts w:ascii="Times New Roman" w:hAnsi="Times New Roman" w:cs="Times New Roman"/>
           <w:sz w:val="26"/>
           <w:szCs w:val="26"/>
         </w:rPr>
@@ -1286,7 +1160,7 @@
       </w:r>
       <w:r>
         <w:rPr>
-          <w:rFonts w:ascii="Times New Roman" w:hAnsi="Times New Roman"/>
+          <w:rFonts w:ascii="Times New Roman" w:hAnsi="Times New Roman" w:cs="Times New Roman"/>
           <w:sz w:val="26"/>
           <w:szCs w:val="26"/>
         </w:rPr>
@@ -1294,7 +1168,7 @@
       </w:r>
       <w:r>
         <w:rPr>
-          <w:rFonts w:ascii="Times New Roman" w:hAnsi="Times New Roman"/>
+          <w:rFonts w:ascii="Times New Roman" w:hAnsi="Times New Roman" w:cs="Times New Roman"/>
           <w:sz w:val="26"/>
           <w:szCs w:val="26"/>
         </w:rPr>
@@ -1302,7 +1176,7 @@
       </w:r>
       <w:r>
         <w:rPr>
-          <w:rFonts w:ascii="Times New Roman" w:hAnsi="Times New Roman"/>
+          <w:rFonts w:ascii="Times New Roman" w:hAnsi="Times New Roman" w:cs="Times New Roman"/>
           <w:sz w:val="26"/>
           <w:szCs w:val="26"/>
         </w:rPr>
@@ -1317,14 +1191,14 @@
           <w:numId w:val="2"/>
         </w:numPr>
         <w:rPr>
-          <w:rFonts w:ascii="Times New Roman" w:hAnsi="Times New Roman"/>
-          <w:sz w:val="26"/>
-          <w:szCs w:val="26"/>
-        </w:rPr>
-      </w:pPr>
-      <w:r>
-        <w:rPr>
-          <w:rFonts w:ascii="Times New Roman" w:hAnsi="Times New Roman"/>
+          <w:rFonts w:ascii="Times New Roman" w:hAnsi="Times New Roman" w:cs="Times New Roman"/>
+          <w:sz w:val="26"/>
+          <w:szCs w:val="26"/>
+        </w:rPr>
+      </w:pPr>
+      <w:r>
+        <w:rPr>
+          <w:rFonts w:ascii="Times New Roman" w:hAnsi="Times New Roman" w:cs="Times New Roman"/>
           <w:sz w:val="26"/>
           <w:szCs w:val="26"/>
         </w:rPr>
@@ -1340,14 +1214,14 @@
         </w:numPr>
         <w:ind w:left="1080"/>
         <w:rPr>
-          <w:rFonts w:ascii="Times New Roman" w:hAnsi="Times New Roman"/>
-          <w:sz w:val="26"/>
-          <w:szCs w:val="26"/>
-        </w:rPr>
-      </w:pPr>
-      <w:r>
-        <w:rPr>
-          <w:rFonts w:ascii="Times New Roman" w:hAnsi="Times New Roman"/>
+          <w:rFonts w:ascii="Times New Roman" w:hAnsi="Times New Roman" w:cs="Times New Roman"/>
+          <w:sz w:val="26"/>
+          <w:szCs w:val="26"/>
+        </w:rPr>
+      </w:pPr>
+      <w:r>
+        <w:rPr>
+          <w:rFonts w:ascii="Times New Roman" w:hAnsi="Times New Roman" w:cs="Times New Roman"/>
           <w:sz w:val="26"/>
           <w:szCs w:val="26"/>
         </w:rPr>
@@ -1363,14 +1237,14 @@
         </w:numPr>
         <w:ind w:left="1080"/>
         <w:rPr>
-          <w:rFonts w:ascii="Times New Roman" w:hAnsi="Times New Roman"/>
-          <w:sz w:val="26"/>
-          <w:szCs w:val="26"/>
-        </w:rPr>
-      </w:pPr>
-      <w:r>
-        <w:rPr>
-          <w:rFonts w:ascii="Times New Roman" w:hAnsi="Times New Roman"/>
+          <w:rFonts w:ascii="Times New Roman" w:hAnsi="Times New Roman" w:cs="Times New Roman"/>
+          <w:sz w:val="26"/>
+          <w:szCs w:val="26"/>
+        </w:rPr>
+      </w:pPr>
+      <w:r>
+        <w:rPr>
+          <w:rFonts w:ascii="Times New Roman" w:hAnsi="Times New Roman" w:cs="Times New Roman"/>
           <w:sz w:val="26"/>
           <w:szCs w:val="26"/>
         </w:rPr>
@@ -1386,14 +1260,14 @@
         </w:numPr>
         <w:ind w:left="1080"/>
         <w:rPr>
-          <w:rFonts w:ascii="Times New Roman" w:hAnsi="Times New Roman"/>
-          <w:sz w:val="26"/>
-          <w:szCs w:val="26"/>
-        </w:rPr>
-      </w:pPr>
-      <w:r>
-        <w:rPr>
-          <w:rFonts w:ascii="Times New Roman" w:hAnsi="Times New Roman"/>
+          <w:rFonts w:ascii="Times New Roman" w:hAnsi="Times New Roman" w:cs="Times New Roman"/>
+          <w:sz w:val="26"/>
+          <w:szCs w:val="26"/>
+        </w:rPr>
+      </w:pPr>
+      <w:r>
+        <w:rPr>
+          <w:rFonts w:ascii="Times New Roman" w:hAnsi="Times New Roman" w:cs="Times New Roman"/>
           <w:sz w:val="26"/>
           <w:szCs w:val="26"/>
         </w:rPr>
@@ -1408,14 +1282,14 @@
           <w:numId w:val="2"/>
         </w:numPr>
         <w:rPr>
-          <w:rFonts w:ascii="Times New Roman" w:hAnsi="Times New Roman"/>
-          <w:sz w:val="26"/>
-          <w:szCs w:val="26"/>
-        </w:rPr>
-      </w:pPr>
-      <w:r>
-        <w:rPr>
-          <w:rFonts w:ascii="Times New Roman" w:hAnsi="Times New Roman"/>
+          <w:rFonts w:ascii="Times New Roman" w:hAnsi="Times New Roman" w:cs="Times New Roman"/>
+          <w:sz w:val="26"/>
+          <w:szCs w:val="26"/>
+        </w:rPr>
+      </w:pPr>
+      <w:r>
+        <w:rPr>
+          <w:rFonts w:ascii="Times New Roman" w:hAnsi="Times New Roman" w:cs="Times New Roman"/>
           <w:sz w:val="26"/>
           <w:szCs w:val="26"/>
         </w:rPr>
@@ -1430,14 +1304,14 @@
           <w:numId w:val="6"/>
         </w:numPr>
         <w:rPr>
-          <w:rFonts w:ascii="Times New Roman" w:hAnsi="Times New Roman"/>
-          <w:sz w:val="26"/>
-          <w:szCs w:val="26"/>
-        </w:rPr>
-      </w:pPr>
-      <w:r>
-        <w:rPr>
-          <w:rFonts w:ascii="Times New Roman" w:hAnsi="Times New Roman"/>
+          <w:rFonts w:ascii="Times New Roman" w:hAnsi="Times New Roman" w:cs="Times New Roman"/>
+          <w:sz w:val="26"/>
+          <w:szCs w:val="26"/>
+        </w:rPr>
+      </w:pPr>
+      <w:r>
+        <w:rPr>
+          <w:rFonts w:ascii="Times New Roman" w:hAnsi="Times New Roman" w:cs="Times New Roman"/>
           <w:sz w:val="26"/>
           <w:szCs w:val="26"/>
         </w:rPr>
@@ -1452,14 +1326,14 @@
           <w:numId w:val="6"/>
         </w:numPr>
         <w:rPr>
-          <w:rFonts w:ascii="Times New Roman" w:hAnsi="Times New Roman"/>
-          <w:sz w:val="26"/>
-          <w:szCs w:val="26"/>
-        </w:rPr>
-      </w:pPr>
-      <w:r>
-        <w:rPr>
-          <w:rFonts w:ascii="Times New Roman" w:hAnsi="Times New Roman"/>
+          <w:rFonts w:ascii="Times New Roman" w:hAnsi="Times New Roman" w:cs="Times New Roman"/>
+          <w:sz w:val="26"/>
+          <w:szCs w:val="26"/>
+        </w:rPr>
+      </w:pPr>
+      <w:r>
+        <w:rPr>
+          <w:rFonts w:ascii="Times New Roman" w:hAnsi="Times New Roman" w:cs="Times New Roman"/>
           <w:sz w:val="26"/>
           <w:szCs w:val="26"/>
         </w:rPr>
@@ -1474,14 +1348,14 @@
           <w:numId w:val="6"/>
         </w:numPr>
         <w:rPr>
-          <w:rFonts w:ascii="Times New Roman" w:hAnsi="Times New Roman"/>
-          <w:sz w:val="26"/>
-          <w:szCs w:val="26"/>
-        </w:rPr>
-      </w:pPr>
-      <w:r>
-        <w:rPr>
-          <w:rFonts w:ascii="Times New Roman" w:hAnsi="Times New Roman"/>
+          <w:rFonts w:ascii="Times New Roman" w:hAnsi="Times New Roman" w:cs="Times New Roman"/>
+          <w:sz w:val="26"/>
+          <w:szCs w:val="26"/>
+        </w:rPr>
+      </w:pPr>
+      <w:r>
+        <w:rPr>
+          <w:rFonts w:ascii="Times New Roman" w:hAnsi="Times New Roman" w:cs="Times New Roman"/>
           <w:sz w:val="26"/>
           <w:szCs w:val="26"/>
         </w:rPr>
@@ -1496,14 +1370,14 @@
           <w:numId w:val="6"/>
         </w:numPr>
         <w:rPr>
-          <w:rFonts w:ascii="Times New Roman" w:hAnsi="Times New Roman"/>
-          <w:sz w:val="26"/>
-          <w:szCs w:val="26"/>
-        </w:rPr>
-      </w:pPr>
-      <w:r>
-        <w:rPr>
-          <w:rFonts w:ascii="Times New Roman" w:hAnsi="Times New Roman"/>
+          <w:rFonts w:ascii="Times New Roman" w:hAnsi="Times New Roman" w:cs="Times New Roman"/>
+          <w:sz w:val="26"/>
+          <w:szCs w:val="26"/>
+        </w:rPr>
+      </w:pPr>
+      <w:r>
+        <w:rPr>
+          <w:rFonts w:ascii="Times New Roman" w:hAnsi="Times New Roman" w:cs="Times New Roman"/>
           <w:sz w:val="26"/>
           <w:szCs w:val="26"/>
         </w:rPr>
@@ -1518,14 +1392,14 @@
           <w:numId w:val="6"/>
         </w:numPr>
         <w:rPr>
-          <w:rFonts w:ascii="Times New Roman" w:hAnsi="Times New Roman"/>
-          <w:sz w:val="26"/>
-          <w:szCs w:val="26"/>
-        </w:rPr>
-      </w:pPr>
-      <w:r>
-        <w:rPr>
-          <w:rFonts w:ascii="Times New Roman" w:hAnsi="Times New Roman"/>
+          <w:rFonts w:ascii="Times New Roman" w:hAnsi="Times New Roman" w:cs="Times New Roman"/>
+          <w:sz w:val="26"/>
+          <w:szCs w:val="26"/>
+        </w:rPr>
+      </w:pPr>
+      <w:r>
+        <w:rPr>
+          <w:rFonts w:ascii="Times New Roman" w:hAnsi="Times New Roman" w:cs="Times New Roman"/>
           <w:sz w:val="26"/>
           <w:szCs w:val="26"/>
         </w:rPr>
@@ -1539,18 +1413,17 @@
           <w:tab w:val="left" w:leader="dot" w:pos="9180"/>
         </w:tabs>
         <w:rPr>
-          <w:rFonts w:ascii="Times New Roman" w:hAnsi="Times New Roman"/>
-          <w:sz w:val="26"/>
-          <w:szCs w:val="26"/>
-        </w:rPr>
-      </w:pPr>
-      <w:r>
-        <w:rPr>
-          <w:rFonts w:ascii="Times New Roman" w:hAnsi="Times New Roman"/>
-          <w:sz w:val="26"/>
-          <w:szCs w:val="26"/>
-        </w:rPr>
-        <w:lastRenderedPageBreak/>
+          <w:rFonts w:ascii="Times New Roman" w:hAnsi="Times New Roman" w:cs="Times New Roman"/>
+          <w:sz w:val="26"/>
+          <w:szCs w:val="26"/>
+        </w:rPr>
+      </w:pPr>
+      <w:r>
+        <w:rPr>
+          <w:rFonts w:ascii="Times New Roman" w:hAnsi="Times New Roman" w:cs="Times New Roman"/>
+          <w:sz w:val="26"/>
+          <w:szCs w:val="26"/>
+        </w:rPr>
         <w:tab/>
       </w:r>
     </w:p>
@@ -1561,14 +1434,14 @@
           <w:tab w:val="left" w:leader="dot" w:pos="9180"/>
         </w:tabs>
         <w:rPr>
-          <w:rFonts w:ascii="Times New Roman" w:hAnsi="Times New Roman"/>
-          <w:sz w:val="26"/>
-          <w:szCs w:val="26"/>
-        </w:rPr>
-      </w:pPr>
-      <w:r>
-        <w:rPr>
-          <w:rFonts w:ascii="Times New Roman" w:hAnsi="Times New Roman"/>
+          <w:rFonts w:ascii="Times New Roman" w:hAnsi="Times New Roman" w:cs="Times New Roman"/>
+          <w:sz w:val="26"/>
+          <w:szCs w:val="26"/>
+        </w:rPr>
+      </w:pPr>
+      <w:r>
+        <w:rPr>
+          <w:rFonts w:ascii="Times New Roman" w:hAnsi="Times New Roman" w:cs="Times New Roman"/>
           <w:sz w:val="26"/>
           <w:szCs w:val="26"/>
         </w:rPr>
@@ -1583,26 +1456,18 @@
           <w:numId w:val="2"/>
         </w:numPr>
         <w:rPr>
-          <w:rFonts w:ascii="Times New Roman" w:hAnsi="Times New Roman"/>
-          <w:sz w:val="26"/>
-          <w:szCs w:val="26"/>
-        </w:rPr>
-      </w:pPr>
-      <w:r>
-        <w:rPr>
-          <w:rFonts w:ascii="Times New Roman" w:hAnsi="Times New Roman"/>
-          <w:sz w:val="26"/>
-          <w:szCs w:val="26"/>
-        </w:rPr>
-        <w:t>Lúc sử dụng máy tính. Em thích</w:t>
-      </w:r>
-      <w:r>
-        <w:rPr>
-          <w:rFonts w:ascii="Times New Roman" w:hAnsi="Times New Roman"/>
-          <w:sz w:val="26"/>
-          <w:szCs w:val="26"/>
-        </w:rPr>
-        <w:t>?</w:t>
+          <w:rFonts w:ascii="Times New Roman" w:hAnsi="Times New Roman" w:cs="Times New Roman"/>
+          <w:sz w:val="26"/>
+          <w:szCs w:val="26"/>
+        </w:rPr>
+      </w:pPr>
+      <w:r>
+        <w:rPr>
+          <w:rFonts w:ascii="Times New Roman" w:hAnsi="Times New Roman" w:cs="Times New Roman"/>
+          <w:sz w:val="26"/>
+          <w:szCs w:val="26"/>
+        </w:rPr>
+        <w:t>Lúc sử dụng máy tính. Em thích?</w:t>
       </w:r>
     </w:p>
     <w:p>
@@ -1614,14 +1479,14 @@
         </w:numPr>
         <w:ind w:left="1080"/>
         <w:rPr>
-          <w:rFonts w:ascii="Times New Roman" w:hAnsi="Times New Roman"/>
-          <w:sz w:val="26"/>
-          <w:szCs w:val="26"/>
-        </w:rPr>
-      </w:pPr>
-      <w:r>
-        <w:rPr>
-          <w:rFonts w:ascii="Times New Roman" w:hAnsi="Times New Roman"/>
+          <w:rFonts w:ascii="Times New Roman" w:hAnsi="Times New Roman" w:cs="Times New Roman"/>
+          <w:sz w:val="26"/>
+          <w:szCs w:val="26"/>
+        </w:rPr>
+      </w:pPr>
+      <w:r>
+        <w:rPr>
+          <w:rFonts w:ascii="Times New Roman" w:hAnsi="Times New Roman" w:cs="Times New Roman"/>
           <w:sz w:val="26"/>
           <w:szCs w:val="26"/>
         </w:rPr>
@@ -1637,14 +1502,14 @@
         </w:numPr>
         <w:ind w:left="1080"/>
         <w:rPr>
-          <w:rFonts w:ascii="Times New Roman" w:hAnsi="Times New Roman"/>
-          <w:sz w:val="26"/>
-          <w:szCs w:val="26"/>
-        </w:rPr>
-      </w:pPr>
-      <w:r>
-        <w:rPr>
-          <w:rFonts w:ascii="Times New Roman" w:hAnsi="Times New Roman"/>
+          <w:rFonts w:ascii="Times New Roman" w:hAnsi="Times New Roman" w:cs="Times New Roman"/>
+          <w:sz w:val="26"/>
+          <w:szCs w:val="26"/>
+        </w:rPr>
+      </w:pPr>
+      <w:r>
+        <w:rPr>
+          <w:rFonts w:ascii="Times New Roman" w:hAnsi="Times New Roman" w:cs="Times New Roman"/>
           <w:sz w:val="26"/>
           <w:szCs w:val="26"/>
         </w:rPr>
@@ -1660,14 +1525,14 @@
         </w:numPr>
         <w:ind w:left="1080"/>
         <w:rPr>
-          <w:rFonts w:ascii="Times New Roman" w:hAnsi="Times New Roman"/>
-          <w:sz w:val="26"/>
-          <w:szCs w:val="26"/>
-        </w:rPr>
-      </w:pPr>
-      <w:r>
-        <w:rPr>
-          <w:rFonts w:ascii="Times New Roman" w:hAnsi="Times New Roman"/>
+          <w:rFonts w:ascii="Times New Roman" w:hAnsi="Times New Roman" w:cs="Times New Roman"/>
+          <w:sz w:val="26"/>
+          <w:szCs w:val="26"/>
+        </w:rPr>
+      </w:pPr>
+      <w:r>
+        <w:rPr>
+          <w:rFonts w:ascii="Times New Roman" w:hAnsi="Times New Roman" w:cs="Times New Roman"/>
           <w:sz w:val="26"/>
           <w:szCs w:val="26"/>
         </w:rPr>
@@ -1683,14 +1548,14 @@
         </w:numPr>
         <w:ind w:left="1080"/>
         <w:rPr>
-          <w:rFonts w:ascii="Times New Roman" w:hAnsi="Times New Roman"/>
-          <w:sz w:val="26"/>
-          <w:szCs w:val="26"/>
-        </w:rPr>
-      </w:pPr>
-      <w:r>
-        <w:rPr>
-          <w:rFonts w:ascii="Times New Roman" w:hAnsi="Times New Roman"/>
+          <w:rFonts w:ascii="Times New Roman" w:hAnsi="Times New Roman" w:cs="Times New Roman"/>
+          <w:sz w:val="26"/>
+          <w:szCs w:val="26"/>
+        </w:rPr>
+      </w:pPr>
+      <w:r>
+        <w:rPr>
+          <w:rFonts w:ascii="Times New Roman" w:hAnsi="Times New Roman" w:cs="Times New Roman"/>
           <w:sz w:val="26"/>
           <w:szCs w:val="26"/>
         </w:rPr>
@@ -1706,14 +1571,14 @@
         </w:numPr>
         <w:ind w:left="1080"/>
         <w:rPr>
-          <w:rFonts w:ascii="Times New Roman" w:hAnsi="Times New Roman"/>
-          <w:sz w:val="26"/>
-          <w:szCs w:val="26"/>
-        </w:rPr>
-      </w:pPr>
-      <w:r>
-        <w:rPr>
-          <w:rFonts w:ascii="Times New Roman" w:hAnsi="Times New Roman"/>
+          <w:rFonts w:ascii="Times New Roman" w:hAnsi="Times New Roman" w:cs="Times New Roman"/>
+          <w:sz w:val="26"/>
+          <w:szCs w:val="26"/>
+        </w:rPr>
+      </w:pPr>
+      <w:r>
+        <w:rPr>
+          <w:rFonts w:ascii="Times New Roman" w:hAnsi="Times New Roman" w:cs="Times New Roman"/>
           <w:sz w:val="26"/>
           <w:szCs w:val="26"/>
         </w:rPr>
@@ -1727,17 +1592,18 @@
           <w:tab w:val="left" w:leader="dot" w:pos="9180"/>
         </w:tabs>
         <w:rPr>
-          <w:rFonts w:ascii="Times New Roman" w:hAnsi="Times New Roman"/>
-          <w:sz w:val="26"/>
-          <w:szCs w:val="26"/>
-        </w:rPr>
-      </w:pPr>
-      <w:r>
-        <w:rPr>
-          <w:rFonts w:ascii="Times New Roman" w:hAnsi="Times New Roman"/>
-          <w:sz w:val="26"/>
-          <w:szCs w:val="26"/>
-        </w:rPr>
+          <w:rFonts w:ascii="Times New Roman" w:hAnsi="Times New Roman" w:cs="Times New Roman"/>
+          <w:sz w:val="26"/>
+          <w:szCs w:val="26"/>
+        </w:rPr>
+      </w:pPr>
+      <w:r>
+        <w:rPr>
+          <w:rFonts w:ascii="Times New Roman" w:hAnsi="Times New Roman" w:cs="Times New Roman"/>
+          <w:sz w:val="26"/>
+          <w:szCs w:val="26"/>
+        </w:rPr>
+        <w:lastRenderedPageBreak/>
         <w:tab/>
       </w:r>
     </w:p>
@@ -1748,14 +1614,14 @@
           <w:tab w:val="left" w:leader="dot" w:pos="9180"/>
         </w:tabs>
         <w:rPr>
-          <w:rFonts w:ascii="Times New Roman" w:hAnsi="Times New Roman"/>
-          <w:sz w:val="26"/>
-          <w:szCs w:val="26"/>
-        </w:rPr>
-      </w:pPr>
-      <w:r>
-        <w:rPr>
-          <w:rFonts w:ascii="Times New Roman" w:hAnsi="Times New Roman"/>
+          <w:rFonts w:ascii="Times New Roman" w:hAnsi="Times New Roman" w:cs="Times New Roman"/>
+          <w:sz w:val="26"/>
+          <w:szCs w:val="26"/>
+        </w:rPr>
+      </w:pPr>
+      <w:r>
+        <w:rPr>
+          <w:rFonts w:ascii="Times New Roman" w:hAnsi="Times New Roman" w:cs="Times New Roman"/>
           <w:sz w:val="26"/>
           <w:szCs w:val="26"/>
         </w:rPr>
@@ -1770,26 +1636,18 @@
           <w:numId w:val="2"/>
         </w:numPr>
         <w:rPr>
-          <w:rFonts w:ascii="Times New Roman" w:hAnsi="Times New Roman"/>
-          <w:sz w:val="26"/>
-          <w:szCs w:val="26"/>
-        </w:rPr>
-      </w:pPr>
-      <w:r>
-        <w:rPr>
-          <w:rFonts w:ascii="Times New Roman" w:hAnsi="Times New Roman"/>
-          <w:sz w:val="26"/>
-          <w:szCs w:val="26"/>
-        </w:rPr>
-        <w:t>Ngoài sách giáo khoa, em có muốn biết thêm những thứ khác không?</w:t>
-      </w:r>
-      <w:r>
-        <w:rPr>
-          <w:rFonts w:ascii="Times New Roman" w:hAnsi="Times New Roman"/>
-          <w:sz w:val="26"/>
-          <w:szCs w:val="26"/>
-        </w:rPr>
-        <w:t>Ví dụ?</w:t>
+          <w:rFonts w:ascii="Times New Roman" w:hAnsi="Times New Roman" w:cs="Times New Roman"/>
+          <w:sz w:val="26"/>
+          <w:szCs w:val="26"/>
+        </w:rPr>
+      </w:pPr>
+      <w:r>
+        <w:rPr>
+          <w:rFonts w:ascii="Times New Roman" w:hAnsi="Times New Roman" w:cs="Times New Roman"/>
+          <w:sz w:val="26"/>
+          <w:szCs w:val="26"/>
+        </w:rPr>
+        <w:t>Ngoài sách giáo khoa, em có muốn biết thêm những thứ khác không?Ví dụ?</w:t>
       </w:r>
     </w:p>
     <w:p>
@@ -1800,26 +1658,18 @@
           <w:numId w:val="2"/>
         </w:numPr>
         <w:rPr>
-          <w:rFonts w:ascii="Times New Roman" w:hAnsi="Times New Roman"/>
-          <w:sz w:val="26"/>
-          <w:szCs w:val="26"/>
-        </w:rPr>
-      </w:pPr>
-      <w:r>
-        <w:rPr>
-          <w:rFonts w:ascii="Times New Roman" w:hAnsi="Times New Roman"/>
-          <w:sz w:val="26"/>
-          <w:szCs w:val="26"/>
-        </w:rPr>
-        <w:t xml:space="preserve">Trong sách Tiếng Việt, em thích học </w:t>
-      </w:r>
-      <w:r>
-        <w:rPr>
-          <w:rFonts w:ascii="Times New Roman" w:hAnsi="Times New Roman"/>
-          <w:sz w:val="26"/>
-          <w:szCs w:val="26"/>
-        </w:rPr>
-        <w:t xml:space="preserve">phần nào nhất? </w:t>
+          <w:rFonts w:ascii="Times New Roman" w:hAnsi="Times New Roman" w:cs="Times New Roman"/>
+          <w:sz w:val="26"/>
+          <w:szCs w:val="26"/>
+        </w:rPr>
+      </w:pPr>
+      <w:r>
+        <w:rPr>
+          <w:rFonts w:ascii="Times New Roman" w:hAnsi="Times New Roman" w:cs="Times New Roman"/>
+          <w:sz w:val="26"/>
+          <w:szCs w:val="26"/>
+        </w:rPr>
+        <w:t xml:space="preserve">Trong sách Tiếng Việt, em thích học phần nào nhất? </w:t>
       </w:r>
     </w:p>
     <w:p>
@@ -1830,14 +1680,14 @@
           <w:numId w:val="17"/>
         </w:numPr>
         <w:rPr>
-          <w:rFonts w:ascii="Times New Roman" w:hAnsi="Times New Roman"/>
-          <w:sz w:val="26"/>
-          <w:szCs w:val="26"/>
-        </w:rPr>
-      </w:pPr>
-      <w:r>
-        <w:rPr>
-          <w:rFonts w:ascii="Times New Roman" w:hAnsi="Times New Roman"/>
+          <w:rFonts w:ascii="Times New Roman" w:hAnsi="Times New Roman" w:cs="Times New Roman"/>
+          <w:sz w:val="26"/>
+          <w:szCs w:val="26"/>
+        </w:rPr>
+      </w:pPr>
+      <w:r>
+        <w:rPr>
+          <w:rFonts w:ascii="Times New Roman" w:hAnsi="Times New Roman" w:cs="Times New Roman"/>
           <w:sz w:val="26"/>
           <w:szCs w:val="26"/>
         </w:rPr>
@@ -1845,7 +1695,7 @@
       </w:r>
       <w:r>
         <w:rPr>
-          <w:rFonts w:ascii="Times New Roman" w:hAnsi="Times New Roman"/>
+          <w:rFonts w:ascii="Times New Roman" w:hAnsi="Times New Roman" w:cs="Times New Roman"/>
           <w:sz w:val="26"/>
           <w:szCs w:val="26"/>
         </w:rPr>
@@ -1860,14 +1710,14 @@
           <w:numId w:val="17"/>
         </w:numPr>
         <w:rPr>
-          <w:rFonts w:ascii="Times New Roman" w:hAnsi="Times New Roman"/>
-          <w:sz w:val="26"/>
-          <w:szCs w:val="26"/>
-        </w:rPr>
-      </w:pPr>
-      <w:r>
-        <w:rPr>
-          <w:rFonts w:ascii="Times New Roman" w:hAnsi="Times New Roman"/>
+          <w:rFonts w:ascii="Times New Roman" w:hAnsi="Times New Roman" w:cs="Times New Roman"/>
+          <w:sz w:val="26"/>
+          <w:szCs w:val="26"/>
+        </w:rPr>
+      </w:pPr>
+      <w:r>
+        <w:rPr>
+          <w:rFonts w:ascii="Times New Roman" w:hAnsi="Times New Roman" w:cs="Times New Roman"/>
           <w:sz w:val="26"/>
           <w:szCs w:val="26"/>
         </w:rPr>
@@ -1875,7 +1725,7 @@
       </w:r>
       <w:r>
         <w:rPr>
-          <w:rFonts w:ascii="Times New Roman" w:hAnsi="Times New Roman"/>
+          <w:rFonts w:ascii="Times New Roman" w:hAnsi="Times New Roman" w:cs="Times New Roman"/>
           <w:sz w:val="26"/>
           <w:szCs w:val="26"/>
         </w:rPr>
@@ -1891,14 +1741,14 @@
         </w:numPr>
         <w:ind w:left="1080"/>
         <w:rPr>
-          <w:rFonts w:ascii="Times New Roman" w:hAnsi="Times New Roman"/>
-          <w:sz w:val="26"/>
-          <w:szCs w:val="26"/>
-        </w:rPr>
-      </w:pPr>
-      <w:r>
-        <w:rPr>
-          <w:rFonts w:ascii="Times New Roman" w:hAnsi="Times New Roman"/>
+          <w:rFonts w:ascii="Times New Roman" w:hAnsi="Times New Roman" w:cs="Times New Roman"/>
+          <w:sz w:val="26"/>
+          <w:szCs w:val="26"/>
+        </w:rPr>
+      </w:pPr>
+      <w:r>
+        <w:rPr>
+          <w:rFonts w:ascii="Times New Roman" w:hAnsi="Times New Roman" w:cs="Times New Roman"/>
           <w:sz w:val="26"/>
           <w:szCs w:val="26"/>
         </w:rPr>
@@ -1914,14 +1764,14 @@
         </w:numPr>
         <w:ind w:left="1080"/>
         <w:rPr>
-          <w:rFonts w:ascii="Times New Roman" w:hAnsi="Times New Roman"/>
-          <w:sz w:val="26"/>
-          <w:szCs w:val="26"/>
-        </w:rPr>
-      </w:pPr>
-      <w:r>
-        <w:rPr>
-          <w:rFonts w:ascii="Times New Roman" w:hAnsi="Times New Roman"/>
+          <w:rFonts w:ascii="Times New Roman" w:hAnsi="Times New Roman" w:cs="Times New Roman"/>
+          <w:sz w:val="26"/>
+          <w:szCs w:val="26"/>
+        </w:rPr>
+      </w:pPr>
+      <w:r>
+        <w:rPr>
+          <w:rFonts w:ascii="Times New Roman" w:hAnsi="Times New Roman" w:cs="Times New Roman"/>
           <w:sz w:val="26"/>
           <w:szCs w:val="26"/>
         </w:rPr>
@@ -1936,50 +1786,18 @@
           <w:numId w:val="2"/>
         </w:numPr>
         <w:rPr>
-          <w:rFonts w:ascii="Times New Roman" w:hAnsi="Times New Roman"/>
-          <w:sz w:val="26"/>
-          <w:szCs w:val="26"/>
-        </w:rPr>
-      </w:pPr>
-      <w:r>
-        <w:rPr>
-          <w:rFonts w:ascii="Times New Roman" w:hAnsi="Times New Roman"/>
-          <w:sz w:val="26"/>
-          <w:szCs w:val="26"/>
-        </w:rPr>
-        <w:t>Trong nhữ</w:t>
-      </w:r>
-      <w:r>
-        <w:rPr>
-          <w:rFonts w:ascii="Times New Roman" w:hAnsi="Times New Roman"/>
-          <w:sz w:val="26"/>
-          <w:szCs w:val="26"/>
-        </w:rPr>
-        <w:t>ng bài thơ, văn</w:t>
-      </w:r>
-      <w:r>
-        <w:rPr>
-          <w:rFonts w:ascii="Times New Roman" w:hAnsi="Times New Roman"/>
-          <w:sz w:val="26"/>
-          <w:szCs w:val="26"/>
-        </w:rPr>
-        <w:t>, em có muốn có thêm ảnh</w:t>
-      </w:r>
-      <w:r>
-        <w:rPr>
-          <w:rFonts w:ascii="Times New Roman" w:hAnsi="Times New Roman"/>
-          <w:sz w:val="26"/>
-          <w:szCs w:val="26"/>
-        </w:rPr>
-        <w:t xml:space="preserve"> minh họa không</w:t>
-      </w:r>
-      <w:r>
-        <w:rPr>
-          <w:rFonts w:ascii="Times New Roman" w:hAnsi="Times New Roman"/>
-          <w:sz w:val="26"/>
-          <w:szCs w:val="26"/>
-        </w:rPr>
-        <w:t>?</w:t>
+          <w:rFonts w:ascii="Times New Roman" w:hAnsi="Times New Roman" w:cs="Times New Roman"/>
+          <w:sz w:val="26"/>
+          <w:szCs w:val="26"/>
+        </w:rPr>
+      </w:pPr>
+      <w:r>
+        <w:rPr>
+          <w:rFonts w:ascii="Times New Roman" w:hAnsi="Times New Roman" w:cs="Times New Roman"/>
+          <w:sz w:val="26"/>
+          <w:szCs w:val="26"/>
+        </w:rPr>
+        <w:t>Trong những bài thơ, văn, em có muốn có thêm ảnh minh họa không?</w:t>
       </w:r>
     </w:p>
     <w:p>
@@ -1990,14 +1808,14 @@
           <w:numId w:val="8"/>
         </w:numPr>
         <w:rPr>
-          <w:rFonts w:ascii="Times New Roman" w:hAnsi="Times New Roman"/>
-          <w:sz w:val="26"/>
-          <w:szCs w:val="26"/>
-        </w:rPr>
-      </w:pPr>
-      <w:r>
-        <w:rPr>
-          <w:rFonts w:ascii="Times New Roman" w:hAnsi="Times New Roman"/>
+          <w:rFonts w:ascii="Times New Roman" w:hAnsi="Times New Roman" w:cs="Times New Roman"/>
+          <w:sz w:val="26"/>
+          <w:szCs w:val="26"/>
+        </w:rPr>
+      </w:pPr>
+      <w:r>
+        <w:rPr>
+          <w:rFonts w:ascii="Times New Roman" w:hAnsi="Times New Roman" w:cs="Times New Roman"/>
           <w:sz w:val="26"/>
           <w:szCs w:val="26"/>
         </w:rPr>
@@ -2012,14 +1830,14 @@
           <w:numId w:val="8"/>
         </w:numPr>
         <w:rPr>
-          <w:rFonts w:ascii="Times New Roman" w:hAnsi="Times New Roman"/>
-          <w:sz w:val="26"/>
-          <w:szCs w:val="26"/>
-        </w:rPr>
-      </w:pPr>
-      <w:r>
-        <w:rPr>
-          <w:rFonts w:ascii="Times New Roman" w:hAnsi="Times New Roman"/>
+          <w:rFonts w:ascii="Times New Roman" w:hAnsi="Times New Roman" w:cs="Times New Roman"/>
+          <w:sz w:val="26"/>
+          <w:szCs w:val="26"/>
+        </w:rPr>
+      </w:pPr>
+      <w:r>
+        <w:rPr>
+          <w:rFonts w:ascii="Times New Roman" w:hAnsi="Times New Roman" w:cs="Times New Roman"/>
           <w:sz w:val="26"/>
           <w:szCs w:val="26"/>
         </w:rPr>
@@ -2034,14 +1852,14 @@
           <w:numId w:val="8"/>
         </w:numPr>
         <w:rPr>
-          <w:rFonts w:ascii="Times New Roman" w:hAnsi="Times New Roman"/>
-          <w:sz w:val="26"/>
-          <w:szCs w:val="26"/>
-        </w:rPr>
-      </w:pPr>
-      <w:r>
-        <w:rPr>
-          <w:rFonts w:ascii="Times New Roman" w:hAnsi="Times New Roman"/>
+          <w:rFonts w:ascii="Times New Roman" w:hAnsi="Times New Roman" w:cs="Times New Roman"/>
+          <w:sz w:val="26"/>
+          <w:szCs w:val="26"/>
+        </w:rPr>
+      </w:pPr>
+      <w:r>
+        <w:rPr>
+          <w:rFonts w:ascii="Times New Roman" w:hAnsi="Times New Roman" w:cs="Times New Roman"/>
           <w:sz w:val="26"/>
           <w:szCs w:val="26"/>
         </w:rPr>
@@ -2056,14 +1874,14 @@
           <w:numId w:val="2"/>
         </w:numPr>
         <w:rPr>
-          <w:rFonts w:ascii="Times New Roman" w:hAnsi="Times New Roman"/>
-          <w:sz w:val="26"/>
-          <w:szCs w:val="26"/>
-        </w:rPr>
-      </w:pPr>
-      <w:r>
-        <w:rPr>
-          <w:rFonts w:ascii="Times New Roman" w:hAnsi="Times New Roman"/>
+          <w:rFonts w:ascii="Times New Roman" w:hAnsi="Times New Roman" w:cs="Times New Roman"/>
+          <w:sz w:val="26"/>
+          <w:szCs w:val="26"/>
+        </w:rPr>
+      </w:pPr>
+      <w:r>
+        <w:rPr>
+          <w:rFonts w:ascii="Times New Roman" w:hAnsi="Times New Roman" w:cs="Times New Roman"/>
           <w:sz w:val="26"/>
           <w:szCs w:val="26"/>
         </w:rPr>
@@ -2077,14 +1895,14 @@
           <w:tab w:val="left" w:leader="dot" w:pos="9180"/>
         </w:tabs>
         <w:rPr>
-          <w:rFonts w:ascii="Times New Roman" w:hAnsi="Times New Roman"/>
-          <w:sz w:val="26"/>
-          <w:szCs w:val="26"/>
-        </w:rPr>
-      </w:pPr>
-      <w:r>
-        <w:rPr>
-          <w:rFonts w:ascii="Times New Roman" w:hAnsi="Times New Roman"/>
+          <w:rFonts w:ascii="Times New Roman" w:hAnsi="Times New Roman" w:cs="Times New Roman"/>
+          <w:sz w:val="26"/>
+          <w:szCs w:val="26"/>
+        </w:rPr>
+      </w:pPr>
+      <w:r>
+        <w:rPr>
+          <w:rFonts w:ascii="Times New Roman" w:hAnsi="Times New Roman" w:cs="Times New Roman"/>
           <w:sz w:val="26"/>
           <w:szCs w:val="26"/>
         </w:rPr>
@@ -2092,7 +1910,7 @@
       </w:r>
       <w:r>
         <w:rPr>
-          <w:rFonts w:ascii="Times New Roman" w:hAnsi="Times New Roman"/>
+          <w:rFonts w:ascii="Times New Roman" w:hAnsi="Times New Roman" w:cs="Times New Roman"/>
           <w:sz w:val="26"/>
           <w:szCs w:val="26"/>
         </w:rPr>
@@ -2106,14 +1924,14 @@
           <w:tab w:val="left" w:leader="dot" w:pos="9180"/>
         </w:tabs>
         <w:rPr>
-          <w:rFonts w:ascii="Times New Roman" w:hAnsi="Times New Roman"/>
-          <w:sz w:val="26"/>
-          <w:szCs w:val="26"/>
-        </w:rPr>
-      </w:pPr>
-      <w:r>
-        <w:rPr>
-          <w:rFonts w:ascii="Times New Roman" w:hAnsi="Times New Roman"/>
+          <w:rFonts w:ascii="Times New Roman" w:hAnsi="Times New Roman" w:cs="Times New Roman"/>
+          <w:sz w:val="26"/>
+          <w:szCs w:val="26"/>
+        </w:rPr>
+      </w:pPr>
+      <w:r>
+        <w:rPr>
+          <w:rFonts w:ascii="Times New Roman" w:hAnsi="Times New Roman" w:cs="Times New Roman"/>
           <w:sz w:val="26"/>
           <w:szCs w:val="26"/>
         </w:rPr>
@@ -2121,7 +1939,7 @@
       </w:r>
       <w:r>
         <w:rPr>
-          <w:rFonts w:ascii="Times New Roman" w:hAnsi="Times New Roman"/>
+          <w:rFonts w:ascii="Times New Roman" w:hAnsi="Times New Roman" w:cs="Times New Roman"/>
           <w:sz w:val="26"/>
           <w:szCs w:val="26"/>
         </w:rPr>
@@ -2135,14 +1953,14 @@
           <w:tab w:val="left" w:leader="dot" w:pos="9180"/>
         </w:tabs>
         <w:rPr>
-          <w:rFonts w:ascii="Times New Roman" w:hAnsi="Times New Roman"/>
-          <w:sz w:val="26"/>
-          <w:szCs w:val="26"/>
-        </w:rPr>
-      </w:pPr>
-      <w:r>
-        <w:rPr>
-          <w:rFonts w:ascii="Times New Roman" w:hAnsi="Times New Roman"/>
+          <w:rFonts w:ascii="Times New Roman" w:hAnsi="Times New Roman" w:cs="Times New Roman"/>
+          <w:sz w:val="26"/>
+          <w:szCs w:val="26"/>
+        </w:rPr>
+      </w:pPr>
+      <w:r>
+        <w:rPr>
+          <w:rFonts w:ascii="Times New Roman" w:hAnsi="Times New Roman" w:cs="Times New Roman"/>
           <w:sz w:val="26"/>
           <w:szCs w:val="26"/>
         </w:rPr>
@@ -2157,26 +1975,18 @@
           <w:numId w:val="2"/>
         </w:numPr>
         <w:rPr>
-          <w:rFonts w:ascii="Times New Roman" w:hAnsi="Times New Roman"/>
-          <w:sz w:val="26"/>
-          <w:szCs w:val="26"/>
-        </w:rPr>
-      </w:pPr>
-      <w:r>
-        <w:rPr>
-          <w:rFonts w:ascii="Times New Roman" w:hAnsi="Times New Roman"/>
-          <w:sz w:val="26"/>
-          <w:szCs w:val="26"/>
-        </w:rPr>
-        <w:t xml:space="preserve">Em thích </w:t>
-      </w:r>
-      <w:r>
-        <w:rPr>
-          <w:rFonts w:ascii="Times New Roman" w:hAnsi="Times New Roman"/>
-          <w:sz w:val="26"/>
-          <w:szCs w:val="26"/>
-        </w:rPr>
-        <w:t>việc nào nhất?</w:t>
+          <w:rFonts w:ascii="Times New Roman" w:hAnsi="Times New Roman" w:cs="Times New Roman"/>
+          <w:sz w:val="26"/>
+          <w:szCs w:val="26"/>
+        </w:rPr>
+      </w:pPr>
+      <w:r>
+        <w:rPr>
+          <w:rFonts w:ascii="Times New Roman" w:hAnsi="Times New Roman" w:cs="Times New Roman"/>
+          <w:sz w:val="26"/>
+          <w:szCs w:val="26"/>
+        </w:rPr>
+        <w:t>Em thích việc nào nhất?</w:t>
       </w:r>
     </w:p>
     <w:p>
@@ -2187,14 +1997,14 @@
           <w:numId w:val="9"/>
         </w:numPr>
         <w:rPr>
-          <w:rFonts w:ascii="Times New Roman" w:hAnsi="Times New Roman"/>
-          <w:sz w:val="26"/>
-          <w:szCs w:val="26"/>
-        </w:rPr>
-      </w:pPr>
-      <w:r>
-        <w:rPr>
-          <w:rFonts w:ascii="Times New Roman" w:hAnsi="Times New Roman"/>
+          <w:rFonts w:ascii="Times New Roman" w:hAnsi="Times New Roman" w:cs="Times New Roman"/>
+          <w:sz w:val="26"/>
+          <w:szCs w:val="26"/>
+        </w:rPr>
+      </w:pPr>
+      <w:r>
+        <w:rPr>
+          <w:rFonts w:ascii="Times New Roman" w:hAnsi="Times New Roman" w:cs="Times New Roman"/>
           <w:sz w:val="26"/>
           <w:szCs w:val="26"/>
         </w:rPr>
@@ -2209,14 +2019,14 @@
           <w:numId w:val="9"/>
         </w:numPr>
         <w:rPr>
-          <w:rFonts w:ascii="Times New Roman" w:hAnsi="Times New Roman"/>
-          <w:sz w:val="26"/>
-          <w:szCs w:val="26"/>
-        </w:rPr>
-      </w:pPr>
-      <w:r>
-        <w:rPr>
-          <w:rFonts w:ascii="Times New Roman" w:hAnsi="Times New Roman"/>
+          <w:rFonts w:ascii="Times New Roman" w:hAnsi="Times New Roman" w:cs="Times New Roman"/>
+          <w:sz w:val="26"/>
+          <w:szCs w:val="26"/>
+        </w:rPr>
+      </w:pPr>
+      <w:r>
+        <w:rPr>
+          <w:rFonts w:ascii="Times New Roman" w:hAnsi="Times New Roman" w:cs="Times New Roman"/>
           <w:sz w:val="26"/>
           <w:szCs w:val="26"/>
         </w:rPr>
@@ -2231,14 +2041,14 @@
           <w:numId w:val="9"/>
         </w:numPr>
         <w:rPr>
-          <w:rFonts w:ascii="Times New Roman" w:hAnsi="Times New Roman"/>
-          <w:sz w:val="26"/>
-          <w:szCs w:val="26"/>
-        </w:rPr>
-      </w:pPr>
-      <w:r>
-        <w:rPr>
-          <w:rFonts w:ascii="Times New Roman" w:hAnsi="Times New Roman"/>
+          <w:rFonts w:ascii="Times New Roman" w:hAnsi="Times New Roman" w:cs="Times New Roman"/>
+          <w:sz w:val="26"/>
+          <w:szCs w:val="26"/>
+        </w:rPr>
+      </w:pPr>
+      <w:r>
+        <w:rPr>
+          <w:rFonts w:ascii="Times New Roman" w:hAnsi="Times New Roman" w:cs="Times New Roman"/>
           <w:sz w:val="26"/>
           <w:szCs w:val="26"/>
         </w:rPr>
@@ -2256,14 +2066,14 @@
           <w:tab w:val="left" w:leader="dot" w:pos="9180"/>
         </w:tabs>
         <w:rPr>
-          <w:rFonts w:ascii="Times New Roman" w:hAnsi="Times New Roman"/>
-          <w:sz w:val="26"/>
-          <w:szCs w:val="26"/>
-        </w:rPr>
-      </w:pPr>
-      <w:r>
-        <w:rPr>
-          <w:rFonts w:ascii="Times New Roman" w:hAnsi="Times New Roman"/>
+          <w:rFonts w:ascii="Times New Roman" w:hAnsi="Times New Roman" w:cs="Times New Roman"/>
+          <w:sz w:val="26"/>
+          <w:szCs w:val="26"/>
+        </w:rPr>
+      </w:pPr>
+      <w:r>
+        <w:rPr>
+          <w:rFonts w:ascii="Times New Roman" w:hAnsi="Times New Roman" w:cs="Times New Roman"/>
           <w:sz w:val="26"/>
           <w:szCs w:val="26"/>
         </w:rPr>
@@ -2271,7 +2081,7 @@
       </w:r>
       <w:r>
         <w:rPr>
-          <w:rFonts w:ascii="Times New Roman" w:hAnsi="Times New Roman"/>
+          <w:rFonts w:ascii="Times New Roman" w:hAnsi="Times New Roman" w:cs="Times New Roman"/>
           <w:sz w:val="26"/>
           <w:szCs w:val="26"/>
         </w:rPr>
@@ -2285,14 +2095,14 @@
           <w:tab w:val="left" w:leader="dot" w:pos="9180"/>
         </w:tabs>
         <w:rPr>
-          <w:rFonts w:ascii="Times New Roman" w:hAnsi="Times New Roman"/>
-          <w:sz w:val="26"/>
-          <w:szCs w:val="26"/>
-        </w:rPr>
-      </w:pPr>
-      <w:r>
-        <w:rPr>
-          <w:rFonts w:ascii="Times New Roman" w:hAnsi="Times New Roman"/>
+          <w:rFonts w:ascii="Times New Roman" w:hAnsi="Times New Roman" w:cs="Times New Roman"/>
+          <w:sz w:val="26"/>
+          <w:szCs w:val="26"/>
+        </w:rPr>
+      </w:pPr>
+      <w:r>
+        <w:rPr>
+          <w:rFonts w:ascii="Times New Roman" w:hAnsi="Times New Roman" w:cs="Times New Roman"/>
           <w:sz w:val="26"/>
           <w:szCs w:val="26"/>
         </w:rPr>
@@ -2306,14 +2116,14 @@
           <w:tab w:val="left" w:leader="dot" w:pos="9180"/>
         </w:tabs>
         <w:rPr>
-          <w:rFonts w:ascii="Times New Roman" w:hAnsi="Times New Roman"/>
-          <w:sz w:val="26"/>
-          <w:szCs w:val="26"/>
-        </w:rPr>
-      </w:pPr>
-      <w:r>
-        <w:rPr>
-          <w:rFonts w:ascii="Times New Roman" w:hAnsi="Times New Roman"/>
+          <w:rFonts w:ascii="Times New Roman" w:hAnsi="Times New Roman" w:cs="Times New Roman"/>
+          <w:sz w:val="26"/>
+          <w:szCs w:val="26"/>
+        </w:rPr>
+      </w:pPr>
+      <w:r>
+        <w:rPr>
+          <w:rFonts w:ascii="Times New Roman" w:hAnsi="Times New Roman" w:cs="Times New Roman"/>
           <w:sz w:val="26"/>
           <w:szCs w:val="26"/>
         </w:rPr>
@@ -2328,34 +2138,18 @@
           <w:numId w:val="2"/>
         </w:numPr>
         <w:rPr>
-          <w:rFonts w:ascii="Times New Roman" w:hAnsi="Times New Roman"/>
-          <w:sz w:val="26"/>
-          <w:szCs w:val="26"/>
-        </w:rPr>
-      </w:pPr>
-      <w:r>
-        <w:rPr>
-          <w:rFonts w:ascii="Times New Roman" w:hAnsi="Times New Roman"/>
-          <w:sz w:val="26"/>
-          <w:szCs w:val="26"/>
-        </w:rPr>
-        <w:t>Em thấy kiến thứ</w:t>
-      </w:r>
-      <w:r>
-        <w:rPr>
-          <w:rFonts w:ascii="Times New Roman" w:hAnsi="Times New Roman"/>
-          <w:sz w:val="26"/>
-          <w:szCs w:val="26"/>
-        </w:rPr>
-        <w:t>c trong sách giáo khoa như thế nào</w:t>
-      </w:r>
-      <w:r>
-        <w:rPr>
-          <w:rFonts w:ascii="Times New Roman" w:hAnsi="Times New Roman"/>
-          <w:sz w:val="26"/>
-          <w:szCs w:val="26"/>
-        </w:rPr>
-        <w:t>?</w:t>
+          <w:rFonts w:ascii="Times New Roman" w:hAnsi="Times New Roman" w:cs="Times New Roman"/>
+          <w:sz w:val="26"/>
+          <w:szCs w:val="26"/>
+        </w:rPr>
+      </w:pPr>
+      <w:r>
+        <w:rPr>
+          <w:rFonts w:ascii="Times New Roman" w:hAnsi="Times New Roman" w:cs="Times New Roman"/>
+          <w:sz w:val="26"/>
+          <w:szCs w:val="26"/>
+        </w:rPr>
+        <w:t>Em thấy kiến thức trong sách giáo khoa như thế nào?</w:t>
       </w:r>
     </w:p>
     <w:p>
@@ -2366,14 +2160,14 @@
           <w:numId w:val="10"/>
         </w:numPr>
         <w:rPr>
-          <w:rFonts w:ascii="Times New Roman" w:hAnsi="Times New Roman"/>
-          <w:sz w:val="26"/>
-          <w:szCs w:val="26"/>
-        </w:rPr>
-      </w:pPr>
-      <w:r>
-        <w:rPr>
-          <w:rFonts w:ascii="Times New Roman" w:hAnsi="Times New Roman"/>
+          <w:rFonts w:ascii="Times New Roman" w:hAnsi="Times New Roman" w:cs="Times New Roman"/>
+          <w:sz w:val="26"/>
+          <w:szCs w:val="26"/>
+        </w:rPr>
+      </w:pPr>
+      <w:r>
+        <w:rPr>
+          <w:rFonts w:ascii="Times New Roman" w:hAnsi="Times New Roman" w:cs="Times New Roman"/>
           <w:sz w:val="26"/>
           <w:szCs w:val="26"/>
         </w:rPr>
@@ -2388,14 +2182,14 @@
           <w:numId w:val="10"/>
         </w:numPr>
         <w:rPr>
-          <w:rFonts w:ascii="Times New Roman" w:hAnsi="Times New Roman"/>
-          <w:sz w:val="26"/>
-          <w:szCs w:val="26"/>
-        </w:rPr>
-      </w:pPr>
-      <w:r>
-        <w:rPr>
-          <w:rFonts w:ascii="Times New Roman" w:hAnsi="Times New Roman"/>
+          <w:rFonts w:ascii="Times New Roman" w:hAnsi="Times New Roman" w:cs="Times New Roman"/>
+          <w:sz w:val="26"/>
+          <w:szCs w:val="26"/>
+        </w:rPr>
+      </w:pPr>
+      <w:r>
+        <w:rPr>
+          <w:rFonts w:ascii="Times New Roman" w:hAnsi="Times New Roman" w:cs="Times New Roman"/>
           <w:sz w:val="26"/>
           <w:szCs w:val="26"/>
         </w:rPr>
@@ -2410,14 +2204,14 @@
           <w:numId w:val="10"/>
         </w:numPr>
         <w:rPr>
-          <w:rFonts w:ascii="Times New Roman" w:hAnsi="Times New Roman"/>
-          <w:sz w:val="26"/>
-          <w:szCs w:val="26"/>
-        </w:rPr>
-      </w:pPr>
-      <w:r>
-        <w:rPr>
-          <w:rFonts w:ascii="Times New Roman" w:hAnsi="Times New Roman"/>
+          <w:rFonts w:ascii="Times New Roman" w:hAnsi="Times New Roman" w:cs="Times New Roman"/>
+          <w:sz w:val="26"/>
+          <w:szCs w:val="26"/>
+        </w:rPr>
+      </w:pPr>
+      <w:r>
+        <w:rPr>
+          <w:rFonts w:ascii="Times New Roman" w:hAnsi="Times New Roman" w:cs="Times New Roman"/>
           <w:sz w:val="26"/>
           <w:szCs w:val="26"/>
         </w:rPr>
@@ -2432,14 +2226,14 @@
           <w:numId w:val="10"/>
         </w:numPr>
         <w:rPr>
-          <w:rFonts w:ascii="Times New Roman" w:hAnsi="Times New Roman"/>
-          <w:sz w:val="26"/>
-          <w:szCs w:val="26"/>
-        </w:rPr>
-      </w:pPr>
-      <w:r>
-        <w:rPr>
-          <w:rFonts w:ascii="Times New Roman" w:hAnsi="Times New Roman"/>
+          <w:rFonts w:ascii="Times New Roman" w:hAnsi="Times New Roman" w:cs="Times New Roman"/>
+          <w:sz w:val="26"/>
+          <w:szCs w:val="26"/>
+        </w:rPr>
+      </w:pPr>
+      <w:r>
+        <w:rPr>
+          <w:rFonts w:ascii="Times New Roman" w:hAnsi="Times New Roman" w:cs="Times New Roman"/>
           <w:sz w:val="26"/>
           <w:szCs w:val="26"/>
         </w:rPr>
@@ -2454,18 +2248,17 @@
           <w:numId w:val="10"/>
         </w:numPr>
         <w:rPr>
-          <w:rFonts w:ascii="Times New Roman" w:hAnsi="Times New Roman"/>
-          <w:sz w:val="26"/>
-          <w:szCs w:val="26"/>
-        </w:rPr>
-      </w:pPr>
-      <w:r>
-        <w:rPr>
-          <w:rFonts w:ascii="Times New Roman" w:hAnsi="Times New Roman"/>
-          <w:sz w:val="26"/>
-          <w:szCs w:val="26"/>
-        </w:rPr>
-        <w:lastRenderedPageBreak/>
+          <w:rFonts w:ascii="Times New Roman" w:hAnsi="Times New Roman" w:cs="Times New Roman"/>
+          <w:sz w:val="26"/>
+          <w:szCs w:val="26"/>
+        </w:rPr>
+      </w:pPr>
+      <w:r>
+        <w:rPr>
+          <w:rFonts w:ascii="Times New Roman" w:hAnsi="Times New Roman" w:cs="Times New Roman"/>
+          <w:sz w:val="26"/>
+          <w:szCs w:val="26"/>
+        </w:rPr>
         <w:t>Hay</w:t>
       </w:r>
     </w:p>
@@ -2480,14 +2273,14 @@
           <w:tab w:val="left" w:leader="dot" w:pos="9180"/>
         </w:tabs>
         <w:rPr>
-          <w:rFonts w:ascii="Times New Roman" w:hAnsi="Times New Roman"/>
-          <w:sz w:val="26"/>
-          <w:szCs w:val="26"/>
-        </w:rPr>
-      </w:pPr>
-      <w:r>
-        <w:rPr>
-          <w:rFonts w:ascii="Times New Roman" w:hAnsi="Times New Roman"/>
+          <w:rFonts w:ascii="Times New Roman" w:hAnsi="Times New Roman" w:cs="Times New Roman"/>
+          <w:sz w:val="26"/>
+          <w:szCs w:val="26"/>
+        </w:rPr>
+      </w:pPr>
+      <w:r>
+        <w:rPr>
+          <w:rFonts w:ascii="Times New Roman" w:hAnsi="Times New Roman" w:cs="Times New Roman"/>
           <w:sz w:val="26"/>
           <w:szCs w:val="26"/>
         </w:rPr>
@@ -2495,7 +2288,7 @@
       </w:r>
       <w:r>
         <w:rPr>
-          <w:rFonts w:ascii="Times New Roman" w:hAnsi="Times New Roman"/>
+          <w:rFonts w:ascii="Times New Roman" w:hAnsi="Times New Roman" w:cs="Times New Roman"/>
           <w:sz w:val="26"/>
           <w:szCs w:val="26"/>
         </w:rPr>
@@ -2509,14 +2302,14 @@
           <w:tab w:val="left" w:leader="dot" w:pos="9180"/>
         </w:tabs>
         <w:rPr>
-          <w:rFonts w:ascii="Times New Roman" w:hAnsi="Times New Roman"/>
-          <w:sz w:val="26"/>
-          <w:szCs w:val="26"/>
-        </w:rPr>
-      </w:pPr>
-      <w:r>
-        <w:rPr>
-          <w:rFonts w:ascii="Times New Roman" w:hAnsi="Times New Roman"/>
+          <w:rFonts w:ascii="Times New Roman" w:hAnsi="Times New Roman" w:cs="Times New Roman"/>
+          <w:sz w:val="26"/>
+          <w:szCs w:val="26"/>
+        </w:rPr>
+      </w:pPr>
+      <w:r>
+        <w:rPr>
+          <w:rFonts w:ascii="Times New Roman" w:hAnsi="Times New Roman" w:cs="Times New Roman"/>
           <w:sz w:val="26"/>
           <w:szCs w:val="26"/>
         </w:rPr>
@@ -2531,14 +2324,14 @@
           <w:numId w:val="2"/>
         </w:numPr>
         <w:rPr>
-          <w:rFonts w:ascii="Times New Roman" w:hAnsi="Times New Roman"/>
-          <w:sz w:val="26"/>
-          <w:szCs w:val="26"/>
-        </w:rPr>
-      </w:pPr>
-      <w:r>
-        <w:rPr>
-          <w:rFonts w:ascii="Times New Roman" w:hAnsi="Times New Roman"/>
+          <w:rFonts w:ascii="Times New Roman" w:hAnsi="Times New Roman" w:cs="Times New Roman"/>
+          <w:sz w:val="26"/>
+          <w:szCs w:val="26"/>
+        </w:rPr>
+      </w:pPr>
+      <w:r>
+        <w:rPr>
+          <w:rFonts w:ascii="Times New Roman" w:hAnsi="Times New Roman" w:cs="Times New Roman"/>
           <w:sz w:val="26"/>
           <w:szCs w:val="26"/>
         </w:rPr>
@@ -2553,14 +2346,14 @@
           <w:numId w:val="3"/>
         </w:numPr>
         <w:rPr>
-          <w:rFonts w:ascii="Times New Roman" w:hAnsi="Times New Roman"/>
-          <w:sz w:val="26"/>
-          <w:szCs w:val="26"/>
-        </w:rPr>
-      </w:pPr>
-      <w:r>
-        <w:rPr>
-          <w:rFonts w:ascii="Times New Roman" w:hAnsi="Times New Roman"/>
+          <w:rFonts w:ascii="Times New Roman" w:hAnsi="Times New Roman" w:cs="Times New Roman"/>
+          <w:sz w:val="26"/>
+          <w:szCs w:val="26"/>
+        </w:rPr>
+      </w:pPr>
+      <w:r>
+        <w:rPr>
+          <w:rFonts w:ascii="Times New Roman" w:hAnsi="Times New Roman" w:cs="Times New Roman"/>
           <w:sz w:val="26"/>
           <w:szCs w:val="26"/>
         </w:rPr>
@@ -2574,14 +2367,14 @@
           <w:tab w:val="left" w:leader="dot" w:pos="9180"/>
         </w:tabs>
         <w:rPr>
-          <w:rFonts w:ascii="Times New Roman" w:hAnsi="Times New Roman"/>
-          <w:sz w:val="26"/>
-          <w:szCs w:val="26"/>
-        </w:rPr>
-      </w:pPr>
-      <w:r>
-        <w:rPr>
-          <w:rFonts w:ascii="Times New Roman" w:hAnsi="Times New Roman"/>
+          <w:rFonts w:ascii="Times New Roman" w:hAnsi="Times New Roman" w:cs="Times New Roman"/>
+          <w:sz w:val="26"/>
+          <w:szCs w:val="26"/>
+        </w:rPr>
+      </w:pPr>
+      <w:r>
+        <w:rPr>
+          <w:rFonts w:ascii="Times New Roman" w:hAnsi="Times New Roman" w:cs="Times New Roman"/>
           <w:sz w:val="26"/>
           <w:szCs w:val="26"/>
         </w:rPr>
@@ -2595,14 +2388,14 @@
           <w:tab w:val="left" w:leader="dot" w:pos="9180"/>
         </w:tabs>
         <w:rPr>
-          <w:rFonts w:ascii="Times New Roman" w:hAnsi="Times New Roman"/>
-          <w:sz w:val="26"/>
-          <w:szCs w:val="26"/>
-        </w:rPr>
-      </w:pPr>
-      <w:r>
-        <w:rPr>
-          <w:rFonts w:ascii="Times New Roman" w:hAnsi="Times New Roman"/>
+          <w:rFonts w:ascii="Times New Roman" w:hAnsi="Times New Roman" w:cs="Times New Roman"/>
+          <w:sz w:val="26"/>
+          <w:szCs w:val="26"/>
+        </w:rPr>
+      </w:pPr>
+      <w:r>
+        <w:rPr>
+          <w:rFonts w:ascii="Times New Roman" w:hAnsi="Times New Roman" w:cs="Times New Roman"/>
           <w:sz w:val="26"/>
           <w:szCs w:val="26"/>
         </w:rPr>
@@ -2620,14 +2413,14 @@
           <w:tab w:val="left" w:leader="dot" w:pos="9180"/>
         </w:tabs>
         <w:rPr>
-          <w:rFonts w:ascii="Times New Roman" w:hAnsi="Times New Roman"/>
-          <w:sz w:val="26"/>
-          <w:szCs w:val="26"/>
-        </w:rPr>
-      </w:pPr>
-      <w:r>
-        <w:rPr>
-          <w:rFonts w:ascii="Times New Roman" w:hAnsi="Times New Roman"/>
+          <w:rFonts w:ascii="Times New Roman" w:hAnsi="Times New Roman" w:cs="Times New Roman"/>
+          <w:sz w:val="26"/>
+          <w:szCs w:val="26"/>
+        </w:rPr>
+      </w:pPr>
+      <w:r>
+        <w:rPr>
+          <w:rFonts w:ascii="Times New Roman" w:hAnsi="Times New Roman" w:cs="Times New Roman"/>
           <w:sz w:val="26"/>
           <w:szCs w:val="26"/>
         </w:rPr>
@@ -2641,17 +2434,18 @@
           <w:tab w:val="left" w:leader="dot" w:pos="9180"/>
         </w:tabs>
         <w:rPr>
-          <w:rFonts w:ascii="Times New Roman" w:hAnsi="Times New Roman"/>
-          <w:sz w:val="26"/>
-          <w:szCs w:val="26"/>
-        </w:rPr>
-      </w:pPr>
-      <w:r>
-        <w:rPr>
-          <w:rFonts w:ascii="Times New Roman" w:hAnsi="Times New Roman"/>
-          <w:sz w:val="26"/>
-          <w:szCs w:val="26"/>
-        </w:rPr>
+          <w:rFonts w:ascii="Times New Roman" w:hAnsi="Times New Roman" w:cs="Times New Roman"/>
+          <w:sz w:val="26"/>
+          <w:szCs w:val="26"/>
+        </w:rPr>
+      </w:pPr>
+      <w:r>
+        <w:rPr>
+          <w:rFonts w:ascii="Times New Roman" w:hAnsi="Times New Roman" w:cs="Times New Roman"/>
+          <w:sz w:val="26"/>
+          <w:szCs w:val="26"/>
+        </w:rPr>
+        <w:lastRenderedPageBreak/>
         <w:tab/>
       </w:r>
     </w:p>
@@ -2662,14 +2456,14 @@
           <w:tab w:val="left" w:leader="dot" w:pos="9180"/>
         </w:tabs>
         <w:rPr>
-          <w:rFonts w:ascii="Times New Roman" w:hAnsi="Times New Roman"/>
-          <w:sz w:val="26"/>
-          <w:szCs w:val="26"/>
-        </w:rPr>
-      </w:pPr>
-      <w:r>
-        <w:rPr>
-          <w:rFonts w:ascii="Times New Roman" w:hAnsi="Times New Roman"/>
+          <w:rFonts w:ascii="Times New Roman" w:hAnsi="Times New Roman" w:cs="Times New Roman"/>
+          <w:sz w:val="26"/>
+          <w:szCs w:val="26"/>
+        </w:rPr>
+      </w:pPr>
+      <w:r>
+        <w:rPr>
+          <w:rFonts w:ascii="Times New Roman" w:hAnsi="Times New Roman" w:cs="Times New Roman"/>
           <w:sz w:val="26"/>
           <w:szCs w:val="26"/>
         </w:rPr>
@@ -2684,26 +2478,18 @@
           <w:numId w:val="2"/>
         </w:numPr>
         <w:rPr>
-          <w:rFonts w:ascii="Times New Roman" w:hAnsi="Times New Roman"/>
-          <w:sz w:val="26"/>
-          <w:szCs w:val="26"/>
-        </w:rPr>
-      </w:pPr>
-      <w:r>
-        <w:rPr>
-          <w:rFonts w:ascii="Times New Roman" w:hAnsi="Times New Roman"/>
-          <w:sz w:val="26"/>
-          <w:szCs w:val="26"/>
-        </w:rPr>
-        <w:t>Thầy cô thường hỏi điều gì khi mở đầu bài học cho các em</w:t>
-      </w:r>
-      <w:r>
-        <w:rPr>
-          <w:rFonts w:ascii="Times New Roman" w:hAnsi="Times New Roman"/>
-          <w:sz w:val="26"/>
-          <w:szCs w:val="26"/>
-        </w:rPr>
-        <w:t>?</w:t>
+          <w:rFonts w:ascii="Times New Roman" w:hAnsi="Times New Roman" w:cs="Times New Roman"/>
+          <w:sz w:val="26"/>
+          <w:szCs w:val="26"/>
+        </w:rPr>
+      </w:pPr>
+      <w:r>
+        <w:rPr>
+          <w:rFonts w:ascii="Times New Roman" w:hAnsi="Times New Roman" w:cs="Times New Roman"/>
+          <w:sz w:val="26"/>
+          <w:szCs w:val="26"/>
+        </w:rPr>
+        <w:t>Thầy cô thường hỏi điều gì khi mở đầu bài học cho các em?</w:t>
       </w:r>
     </w:p>
     <w:p>
@@ -2713,14 +2499,14 @@
           <w:tab w:val="left" w:leader="dot" w:pos="9180"/>
         </w:tabs>
         <w:rPr>
-          <w:rFonts w:ascii="Times New Roman" w:hAnsi="Times New Roman"/>
-          <w:sz w:val="26"/>
-          <w:szCs w:val="26"/>
-        </w:rPr>
-      </w:pPr>
-      <w:r>
-        <w:rPr>
-          <w:rFonts w:ascii="Times New Roman" w:hAnsi="Times New Roman"/>
+          <w:rFonts w:ascii="Times New Roman" w:hAnsi="Times New Roman" w:cs="Times New Roman"/>
+          <w:sz w:val="26"/>
+          <w:szCs w:val="26"/>
+        </w:rPr>
+      </w:pPr>
+      <w:r>
+        <w:rPr>
+          <w:rFonts w:ascii="Times New Roman" w:hAnsi="Times New Roman" w:cs="Times New Roman"/>
           <w:sz w:val="26"/>
           <w:szCs w:val="26"/>
         </w:rPr>
@@ -2734,14 +2520,14 @@
           <w:tab w:val="left" w:leader="dot" w:pos="9180"/>
         </w:tabs>
         <w:rPr>
-          <w:rFonts w:ascii="Times New Roman" w:hAnsi="Times New Roman"/>
-          <w:sz w:val="26"/>
-          <w:szCs w:val="26"/>
-        </w:rPr>
-      </w:pPr>
-      <w:r>
-        <w:rPr>
-          <w:rFonts w:ascii="Times New Roman" w:hAnsi="Times New Roman"/>
+          <w:rFonts w:ascii="Times New Roman" w:hAnsi="Times New Roman" w:cs="Times New Roman"/>
+          <w:sz w:val="26"/>
+          <w:szCs w:val="26"/>
+        </w:rPr>
+      </w:pPr>
+      <w:r>
+        <w:rPr>
+          <w:rFonts w:ascii="Times New Roman" w:hAnsi="Times New Roman" w:cs="Times New Roman"/>
           <w:sz w:val="26"/>
           <w:szCs w:val="26"/>
         </w:rPr>
@@ -2756,14 +2542,14 @@
           <w:numId w:val="2"/>
         </w:numPr>
         <w:rPr>
-          <w:rFonts w:ascii="Times New Roman" w:hAnsi="Times New Roman"/>
-          <w:sz w:val="26"/>
-          <w:szCs w:val="26"/>
-        </w:rPr>
-      </w:pPr>
-      <w:r>
-        <w:rPr>
-          <w:rFonts w:ascii="Times New Roman" w:hAnsi="Times New Roman"/>
+          <w:rFonts w:ascii="Times New Roman" w:hAnsi="Times New Roman" w:cs="Times New Roman"/>
+          <w:sz w:val="26"/>
+          <w:szCs w:val="26"/>
+        </w:rPr>
+      </w:pPr>
+      <w:r>
+        <w:rPr>
+          <w:rFonts w:ascii="Times New Roman" w:hAnsi="Times New Roman" w:cs="Times New Roman"/>
           <w:sz w:val="26"/>
           <w:szCs w:val="26"/>
         </w:rPr>
@@ -2778,14 +2564,14 @@
           <w:numId w:val="11"/>
         </w:numPr>
         <w:rPr>
-          <w:rFonts w:ascii="Times New Roman" w:hAnsi="Times New Roman"/>
-          <w:sz w:val="26"/>
-          <w:szCs w:val="26"/>
-        </w:rPr>
-      </w:pPr>
-      <w:r>
-        <w:rPr>
-          <w:rFonts w:ascii="Times New Roman" w:hAnsi="Times New Roman"/>
+          <w:rFonts w:ascii="Times New Roman" w:hAnsi="Times New Roman" w:cs="Times New Roman"/>
+          <w:sz w:val="26"/>
+          <w:szCs w:val="26"/>
+        </w:rPr>
+      </w:pPr>
+      <w:r>
+        <w:rPr>
+          <w:rFonts w:ascii="Times New Roman" w:hAnsi="Times New Roman" w:cs="Times New Roman"/>
           <w:sz w:val="26"/>
           <w:szCs w:val="26"/>
         </w:rPr>
@@ -2800,14 +2586,14 @@
           <w:numId w:val="11"/>
         </w:numPr>
         <w:rPr>
-          <w:rFonts w:ascii="Times New Roman" w:hAnsi="Times New Roman"/>
-          <w:sz w:val="26"/>
-          <w:szCs w:val="26"/>
-        </w:rPr>
-      </w:pPr>
-      <w:r>
-        <w:rPr>
-          <w:rFonts w:ascii="Times New Roman" w:hAnsi="Times New Roman"/>
+          <w:rFonts w:ascii="Times New Roman" w:hAnsi="Times New Roman" w:cs="Times New Roman"/>
+          <w:sz w:val="26"/>
+          <w:szCs w:val="26"/>
+        </w:rPr>
+      </w:pPr>
+      <w:r>
+        <w:rPr>
+          <w:rFonts w:ascii="Times New Roman" w:hAnsi="Times New Roman" w:cs="Times New Roman"/>
           <w:sz w:val="26"/>
           <w:szCs w:val="26"/>
         </w:rPr>
@@ -2822,14 +2608,14 @@
           <w:numId w:val="11"/>
         </w:numPr>
         <w:rPr>
-          <w:rFonts w:ascii="Times New Roman" w:hAnsi="Times New Roman"/>
-          <w:sz w:val="26"/>
-          <w:szCs w:val="26"/>
-        </w:rPr>
-      </w:pPr>
-      <w:r>
-        <w:rPr>
-          <w:rFonts w:ascii="Times New Roman" w:hAnsi="Times New Roman"/>
+          <w:rFonts w:ascii="Times New Roman" w:hAnsi="Times New Roman" w:cs="Times New Roman"/>
+          <w:sz w:val="26"/>
+          <w:szCs w:val="26"/>
+        </w:rPr>
+      </w:pPr>
+      <w:r>
+        <w:rPr>
+          <w:rFonts w:ascii="Times New Roman" w:hAnsi="Times New Roman" w:cs="Times New Roman"/>
           <w:sz w:val="26"/>
           <w:szCs w:val="26"/>
         </w:rPr>
@@ -2844,14 +2630,14 @@
           <w:numId w:val="11"/>
         </w:numPr>
         <w:rPr>
-          <w:rFonts w:ascii="Times New Roman" w:hAnsi="Times New Roman"/>
-          <w:sz w:val="26"/>
-          <w:szCs w:val="26"/>
-        </w:rPr>
-      </w:pPr>
-      <w:r>
-        <w:rPr>
-          <w:rFonts w:ascii="Times New Roman" w:hAnsi="Times New Roman"/>
+          <w:rFonts w:ascii="Times New Roman" w:hAnsi="Times New Roman" w:cs="Times New Roman"/>
+          <w:sz w:val="26"/>
+          <w:szCs w:val="26"/>
+        </w:rPr>
+      </w:pPr>
+      <w:r>
+        <w:rPr>
+          <w:rFonts w:ascii="Times New Roman" w:hAnsi="Times New Roman" w:cs="Times New Roman"/>
           <w:sz w:val="26"/>
           <w:szCs w:val="26"/>
         </w:rPr>
@@ -2865,14 +2651,14 @@
           <w:tab w:val="left" w:leader="dot" w:pos="9180"/>
         </w:tabs>
         <w:rPr>
-          <w:rFonts w:ascii="Times New Roman" w:hAnsi="Times New Roman"/>
-          <w:sz w:val="26"/>
-          <w:szCs w:val="26"/>
-        </w:rPr>
-      </w:pPr>
-      <w:r>
-        <w:rPr>
-          <w:rFonts w:ascii="Times New Roman" w:hAnsi="Times New Roman"/>
+          <w:rFonts w:ascii="Times New Roman" w:hAnsi="Times New Roman" w:cs="Times New Roman"/>
+          <w:sz w:val="26"/>
+          <w:szCs w:val="26"/>
+        </w:rPr>
+      </w:pPr>
+      <w:r>
+        <w:rPr>
+          <w:rFonts w:ascii="Times New Roman" w:hAnsi="Times New Roman" w:cs="Times New Roman"/>
           <w:sz w:val="26"/>
           <w:szCs w:val="26"/>
         </w:rPr>
@@ -2886,14 +2672,14 @@
           <w:tab w:val="left" w:leader="dot" w:pos="9180"/>
         </w:tabs>
         <w:rPr>
-          <w:rFonts w:ascii="Times New Roman" w:hAnsi="Times New Roman"/>
-          <w:sz w:val="26"/>
-          <w:szCs w:val="26"/>
-        </w:rPr>
-      </w:pPr>
-      <w:r>
-        <w:rPr>
-          <w:rFonts w:ascii="Times New Roman" w:hAnsi="Times New Roman"/>
+          <w:rFonts w:ascii="Times New Roman" w:hAnsi="Times New Roman" w:cs="Times New Roman"/>
+          <w:sz w:val="26"/>
+          <w:szCs w:val="26"/>
+        </w:rPr>
+      </w:pPr>
+      <w:r>
+        <w:rPr>
+          <w:rFonts w:ascii="Times New Roman" w:hAnsi="Times New Roman" w:cs="Times New Roman"/>
           <w:sz w:val="26"/>
           <w:szCs w:val="26"/>
         </w:rPr>
@@ -2907,14 +2693,14 @@
           <w:tab w:val="left" w:leader="dot" w:pos="9180"/>
         </w:tabs>
         <w:rPr>
-          <w:rFonts w:ascii="Times New Roman" w:hAnsi="Times New Roman"/>
-          <w:sz w:val="26"/>
-          <w:szCs w:val="26"/>
-        </w:rPr>
-      </w:pPr>
-      <w:r>
-        <w:rPr>
-          <w:rFonts w:ascii="Times New Roman" w:hAnsi="Times New Roman"/>
+          <w:rFonts w:ascii="Times New Roman" w:hAnsi="Times New Roman" w:cs="Times New Roman"/>
+          <w:sz w:val="26"/>
+          <w:szCs w:val="26"/>
+        </w:rPr>
+      </w:pPr>
+      <w:r>
+        <w:rPr>
+          <w:rFonts w:ascii="Times New Roman" w:hAnsi="Times New Roman" w:cs="Times New Roman"/>
           <w:sz w:val="26"/>
           <w:szCs w:val="26"/>
         </w:rPr>
@@ -2929,14 +2715,14 @@
           <w:numId w:val="2"/>
         </w:numPr>
         <w:rPr>
-          <w:rFonts w:ascii="Times New Roman" w:hAnsi="Times New Roman"/>
-          <w:sz w:val="26"/>
-          <w:szCs w:val="26"/>
-        </w:rPr>
-      </w:pPr>
-      <w:r>
-        <w:rPr>
-          <w:rFonts w:ascii="Times New Roman" w:hAnsi="Times New Roman"/>
+          <w:rFonts w:ascii="Times New Roman" w:hAnsi="Times New Roman" w:cs="Times New Roman"/>
+          <w:sz w:val="26"/>
+          <w:szCs w:val="26"/>
+        </w:rPr>
+      </w:pPr>
+      <w:r>
+        <w:rPr>
+          <w:rFonts w:ascii="Times New Roman" w:hAnsi="Times New Roman" w:cs="Times New Roman"/>
           <w:sz w:val="26"/>
           <w:szCs w:val="26"/>
         </w:rPr>
@@ -2952,14 +2738,14 @@
         </w:numPr>
         <w:ind w:left="1080"/>
         <w:rPr>
-          <w:rFonts w:ascii="Times New Roman" w:hAnsi="Times New Roman"/>
-          <w:sz w:val="26"/>
-          <w:szCs w:val="26"/>
-        </w:rPr>
-      </w:pPr>
-      <w:r>
-        <w:rPr>
-          <w:rFonts w:ascii="Times New Roman" w:hAnsi="Times New Roman"/>
+          <w:rFonts w:ascii="Times New Roman" w:hAnsi="Times New Roman" w:cs="Times New Roman"/>
+          <w:sz w:val="26"/>
+          <w:szCs w:val="26"/>
+        </w:rPr>
+      </w:pPr>
+      <w:r>
+        <w:rPr>
+          <w:rFonts w:ascii="Times New Roman" w:hAnsi="Times New Roman" w:cs="Times New Roman"/>
           <w:sz w:val="26"/>
           <w:szCs w:val="26"/>
         </w:rPr>
@@ -2975,14 +2761,14 @@
         </w:numPr>
         <w:ind w:left="1080"/>
         <w:rPr>
-          <w:rFonts w:ascii="Times New Roman" w:hAnsi="Times New Roman"/>
-          <w:sz w:val="26"/>
-          <w:szCs w:val="26"/>
-        </w:rPr>
-      </w:pPr>
-      <w:r>
-        <w:rPr>
-          <w:rFonts w:ascii="Times New Roman" w:hAnsi="Times New Roman"/>
+          <w:rFonts w:ascii="Times New Roman" w:hAnsi="Times New Roman" w:cs="Times New Roman"/>
+          <w:sz w:val="26"/>
+          <w:szCs w:val="26"/>
+        </w:rPr>
+      </w:pPr>
+      <w:r>
+        <w:rPr>
+          <w:rFonts w:ascii="Times New Roman" w:hAnsi="Times New Roman" w:cs="Times New Roman"/>
           <w:sz w:val="26"/>
           <w:szCs w:val="26"/>
         </w:rPr>
@@ -2998,14 +2784,14 @@
         </w:numPr>
         <w:ind w:left="1080"/>
         <w:rPr>
-          <w:rFonts w:ascii="Times New Roman" w:hAnsi="Times New Roman"/>
-          <w:sz w:val="26"/>
-          <w:szCs w:val="26"/>
-        </w:rPr>
-      </w:pPr>
-      <w:r>
-        <w:rPr>
-          <w:rFonts w:ascii="Times New Roman" w:hAnsi="Times New Roman"/>
+          <w:rFonts w:ascii="Times New Roman" w:hAnsi="Times New Roman" w:cs="Times New Roman"/>
+          <w:sz w:val="26"/>
+          <w:szCs w:val="26"/>
+        </w:rPr>
+      </w:pPr>
+      <w:r>
+        <w:rPr>
+          <w:rFonts w:ascii="Times New Roman" w:hAnsi="Times New Roman" w:cs="Times New Roman"/>
           <w:sz w:val="26"/>
           <w:szCs w:val="26"/>
         </w:rPr>
@@ -3019,14 +2805,14 @@
           <w:tab w:val="left" w:leader="dot" w:pos="9180"/>
         </w:tabs>
         <w:rPr>
-          <w:rFonts w:ascii="Times New Roman" w:hAnsi="Times New Roman"/>
-          <w:sz w:val="26"/>
-          <w:szCs w:val="26"/>
-        </w:rPr>
-      </w:pPr>
-      <w:r>
-        <w:rPr>
-          <w:rFonts w:ascii="Times New Roman" w:hAnsi="Times New Roman"/>
+          <w:rFonts w:ascii="Times New Roman" w:hAnsi="Times New Roman" w:cs="Times New Roman"/>
+          <w:sz w:val="26"/>
+          <w:szCs w:val="26"/>
+        </w:rPr>
+      </w:pPr>
+      <w:r>
+        <w:rPr>
+          <w:rFonts w:ascii="Times New Roman" w:hAnsi="Times New Roman" w:cs="Times New Roman"/>
           <w:sz w:val="26"/>
           <w:szCs w:val="26"/>
         </w:rPr>
@@ -3040,14 +2826,14 @@
           <w:tab w:val="left" w:leader="dot" w:pos="9180"/>
         </w:tabs>
         <w:rPr>
-          <w:rFonts w:ascii="Times New Roman" w:hAnsi="Times New Roman"/>
-          <w:sz w:val="26"/>
-          <w:szCs w:val="26"/>
-        </w:rPr>
-      </w:pPr>
-      <w:r>
-        <w:rPr>
-          <w:rFonts w:ascii="Times New Roman" w:hAnsi="Times New Roman"/>
+          <w:rFonts w:ascii="Times New Roman" w:hAnsi="Times New Roman" w:cs="Times New Roman"/>
+          <w:sz w:val="26"/>
+          <w:szCs w:val="26"/>
+        </w:rPr>
+      </w:pPr>
+      <w:r>
+        <w:rPr>
+          <w:rFonts w:ascii="Times New Roman" w:hAnsi="Times New Roman" w:cs="Times New Roman"/>
           <w:sz w:val="26"/>
           <w:szCs w:val="26"/>
         </w:rPr>
@@ -3062,14 +2848,14 @@
           <w:numId w:val="2"/>
         </w:numPr>
         <w:rPr>
-          <w:rFonts w:ascii="Times New Roman" w:hAnsi="Times New Roman"/>
-          <w:sz w:val="26"/>
-          <w:szCs w:val="26"/>
-        </w:rPr>
-      </w:pPr>
-      <w:r>
-        <w:rPr>
-          <w:rFonts w:ascii="Times New Roman" w:hAnsi="Times New Roman"/>
+          <w:rFonts w:ascii="Times New Roman" w:hAnsi="Times New Roman" w:cs="Times New Roman"/>
+          <w:sz w:val="26"/>
+          <w:szCs w:val="26"/>
+        </w:rPr>
+      </w:pPr>
+      <w:r>
+        <w:rPr>
+          <w:rFonts w:ascii="Times New Roman" w:hAnsi="Times New Roman" w:cs="Times New Roman"/>
           <w:sz w:val="26"/>
           <w:szCs w:val="26"/>
         </w:rPr>
@@ -3083,14 +2869,14 @@
           <w:tab w:val="left" w:leader="dot" w:pos="9180"/>
         </w:tabs>
         <w:rPr>
-          <w:rFonts w:ascii="Times New Roman" w:hAnsi="Times New Roman"/>
-          <w:sz w:val="26"/>
-          <w:szCs w:val="26"/>
-        </w:rPr>
-      </w:pPr>
-      <w:r>
-        <w:rPr>
-          <w:rFonts w:ascii="Times New Roman" w:hAnsi="Times New Roman"/>
+          <w:rFonts w:ascii="Times New Roman" w:hAnsi="Times New Roman" w:cs="Times New Roman"/>
+          <w:sz w:val="26"/>
+          <w:szCs w:val="26"/>
+        </w:rPr>
+      </w:pPr>
+      <w:r>
+        <w:rPr>
+          <w:rFonts w:ascii="Times New Roman" w:hAnsi="Times New Roman" w:cs="Times New Roman"/>
           <w:sz w:val="26"/>
           <w:szCs w:val="26"/>
         </w:rPr>
@@ -3098,7 +2884,7 @@
       </w:r>
       <w:r>
         <w:rPr>
-          <w:rFonts w:ascii="Times New Roman" w:hAnsi="Times New Roman"/>
+          <w:rFonts w:ascii="Times New Roman" w:hAnsi="Times New Roman" w:cs="Times New Roman"/>
           <w:sz w:val="26"/>
           <w:szCs w:val="26"/>
         </w:rPr>
@@ -3112,14 +2898,14 @@
           <w:tab w:val="left" w:leader="dot" w:pos="9180"/>
         </w:tabs>
         <w:rPr>
-          <w:rFonts w:ascii="Times New Roman" w:hAnsi="Times New Roman"/>
-          <w:sz w:val="26"/>
-          <w:szCs w:val="26"/>
-        </w:rPr>
-      </w:pPr>
-      <w:r>
-        <w:rPr>
-          <w:rFonts w:ascii="Times New Roman" w:hAnsi="Times New Roman"/>
+          <w:rFonts w:ascii="Times New Roman" w:hAnsi="Times New Roman" w:cs="Times New Roman"/>
+          <w:sz w:val="26"/>
+          <w:szCs w:val="26"/>
+        </w:rPr>
+      </w:pPr>
+      <w:r>
+        <w:rPr>
+          <w:rFonts w:ascii="Times New Roman" w:hAnsi="Times New Roman" w:cs="Times New Roman"/>
           <w:sz w:val="26"/>
           <w:szCs w:val="26"/>
         </w:rPr>
@@ -3127,7 +2913,7 @@
       </w:r>
       <w:r>
         <w:rPr>
-          <w:rFonts w:ascii="Times New Roman" w:hAnsi="Times New Roman"/>
+          <w:rFonts w:ascii="Times New Roman" w:hAnsi="Times New Roman" w:cs="Times New Roman"/>
           <w:sz w:val="26"/>
           <w:szCs w:val="26"/>
         </w:rPr>
@@ -3142,62 +2928,22 @@
           <w:numId w:val="2"/>
         </w:numPr>
         <w:rPr>
-          <w:rFonts w:ascii="Times New Roman" w:hAnsi="Times New Roman"/>
-          <w:sz w:val="26"/>
-          <w:szCs w:val="26"/>
-        </w:rPr>
-      </w:pPr>
-      <w:r>
-        <w:rPr>
-          <w:rFonts w:ascii="Times New Roman" w:hAnsi="Times New Roman"/>
-          <w:sz w:val="26"/>
-          <w:szCs w:val="26"/>
-        </w:rPr>
-        <w:t xml:space="preserve">Em có thích </w:t>
-      </w:r>
-      <w:r>
-        <w:rPr>
-          <w:rFonts w:ascii="Times New Roman" w:hAnsi="Times New Roman"/>
-          <w:sz w:val="26"/>
-          <w:szCs w:val="26"/>
-        </w:rPr>
-        <w:t xml:space="preserve">học </w:t>
-      </w:r>
-      <w:r>
-        <w:rPr>
-          <w:rFonts w:ascii="Times New Roman" w:hAnsi="Times New Roman"/>
-          <w:sz w:val="26"/>
-          <w:szCs w:val="26"/>
-        </w:rPr>
-        <w:t>đánh máy không</w:t>
-      </w:r>
-      <w:r>
-        <w:rPr>
-          <w:rFonts w:ascii="Times New Roman" w:hAnsi="Times New Roman"/>
-          <w:sz w:val="26"/>
-          <w:szCs w:val="26"/>
-        </w:rPr>
-        <w:t>?</w:t>
-      </w:r>
-      <w:r>
-        <w:rPr>
-          <w:rFonts w:ascii="Times New Roman" w:hAnsi="Times New Roman"/>
-          <w:sz w:val="26"/>
-          <w:szCs w:val="26"/>
-        </w:rPr>
-        <w:t xml:space="preserve"> </w:t>
-      </w:r>
-      <w:r>
-        <w:rPr>
-          <w:rFonts w:ascii="Times New Roman" w:hAnsi="Times New Roman"/>
-          <w:sz w:val="26"/>
-          <w:szCs w:val="26"/>
-        </w:rPr>
-        <w:t xml:space="preserve">            </w:t>
-      </w:r>
-      <w:r>
-        <w:rPr>
-          <w:rFonts w:ascii="Times New Roman" w:hAnsi="Times New Roman"/>
+          <w:rFonts w:ascii="Times New Roman" w:hAnsi="Times New Roman" w:cs="Times New Roman"/>
+          <w:sz w:val="26"/>
+          <w:szCs w:val="26"/>
+        </w:rPr>
+      </w:pPr>
+      <w:r>
+        <w:rPr>
+          <w:rFonts w:ascii="Times New Roman" w:hAnsi="Times New Roman" w:cs="Times New Roman"/>
+          <w:sz w:val="26"/>
+          <w:szCs w:val="26"/>
+        </w:rPr>
+        <w:t xml:space="preserve">Em có thích học đánh máy không?             </w:t>
+      </w:r>
+      <w:r>
+        <w:rPr>
+          <w:rFonts w:ascii="Times New Roman" w:hAnsi="Times New Roman" w:cs="Times New Roman"/>
           <w:sz w:val="26"/>
           <w:szCs w:val="26"/>
         </w:rPr>
@@ -3205,7 +2951,7 @@
       </w:r>
       <w:r>
         <w:rPr>
-          <w:rFonts w:ascii="Times New Roman" w:hAnsi="Times New Roman"/>
+          <w:rFonts w:ascii="Times New Roman" w:hAnsi="Times New Roman" w:cs="Times New Roman"/>
           <w:sz w:val="26"/>
           <w:szCs w:val="26"/>
         </w:rPr>
@@ -3213,7 +2959,7 @@
       </w:r>
       <w:r>
         <w:rPr>
-          <w:rFonts w:ascii="Times New Roman" w:hAnsi="Times New Roman"/>
+          <w:rFonts w:ascii="Times New Roman" w:hAnsi="Times New Roman" w:cs="Times New Roman"/>
           <w:sz w:val="26"/>
           <w:szCs w:val="26"/>
         </w:rPr>
@@ -3221,7 +2967,7 @@
       </w:r>
       <w:r>
         <w:rPr>
-          <w:rFonts w:ascii="Times New Roman" w:hAnsi="Times New Roman"/>
+          <w:rFonts w:ascii="Times New Roman" w:hAnsi="Times New Roman" w:cs="Times New Roman"/>
           <w:sz w:val="26"/>
           <w:szCs w:val="26"/>
         </w:rPr>
@@ -3236,30 +2982,22 @@
           <w:numId w:val="2"/>
         </w:numPr>
         <w:rPr>
-          <w:rFonts w:ascii="Times New Roman" w:hAnsi="Times New Roman"/>
-          <w:sz w:val="26"/>
-          <w:szCs w:val="26"/>
-        </w:rPr>
-      </w:pPr>
-      <w:r>
-        <w:rPr>
-          <w:rFonts w:ascii="Times New Roman" w:hAnsi="Times New Roman"/>
-          <w:sz w:val="26"/>
-          <w:szCs w:val="26"/>
-        </w:rPr>
-        <w:t>Em có thích trò chơi ô chữ không?</w:t>
-      </w:r>
-      <w:r>
-        <w:rPr>
-          <w:rFonts w:ascii="Times New Roman" w:hAnsi="Times New Roman"/>
-          <w:sz w:val="26"/>
-          <w:szCs w:val="26"/>
-        </w:rPr>
-        <w:t xml:space="preserve">             </w:t>
-      </w:r>
-      <w:r>
-        <w:rPr>
-          <w:rFonts w:ascii="Times New Roman" w:hAnsi="Times New Roman"/>
+          <w:rFonts w:ascii="Times New Roman" w:hAnsi="Times New Roman" w:cs="Times New Roman"/>
+          <w:sz w:val="26"/>
+          <w:szCs w:val="26"/>
+        </w:rPr>
+      </w:pPr>
+      <w:r>
+        <w:rPr>
+          <w:rFonts w:ascii="Times New Roman" w:hAnsi="Times New Roman" w:cs="Times New Roman"/>
+          <w:sz w:val="26"/>
+          <w:szCs w:val="26"/>
+        </w:rPr>
+        <w:t xml:space="preserve">Em có thích trò chơi ô chữ không?             </w:t>
+      </w:r>
+      <w:r>
+        <w:rPr>
+          <w:rFonts w:ascii="Times New Roman" w:hAnsi="Times New Roman" w:cs="Times New Roman"/>
           <w:sz w:val="26"/>
           <w:szCs w:val="26"/>
         </w:rPr>
@@ -3267,7 +3005,7 @@
       </w:r>
       <w:r>
         <w:rPr>
-          <w:rFonts w:ascii="Times New Roman" w:hAnsi="Times New Roman"/>
+          <w:rFonts w:ascii="Times New Roman" w:hAnsi="Times New Roman" w:cs="Times New Roman"/>
           <w:sz w:val="26"/>
           <w:szCs w:val="26"/>
         </w:rPr>
@@ -3275,7 +3013,7 @@
       </w:r>
       <w:r>
         <w:rPr>
-          <w:rFonts w:ascii="Times New Roman" w:hAnsi="Times New Roman"/>
+          <w:rFonts w:ascii="Times New Roman" w:hAnsi="Times New Roman" w:cs="Times New Roman"/>
           <w:sz w:val="26"/>
           <w:szCs w:val="26"/>
         </w:rPr>
@@ -3283,7 +3021,7 @@
       </w:r>
       <w:r>
         <w:rPr>
-          <w:rFonts w:ascii="Times New Roman" w:hAnsi="Times New Roman"/>
+          <w:rFonts w:ascii="Times New Roman" w:hAnsi="Times New Roman" w:cs="Times New Roman"/>
           <w:sz w:val="26"/>
           <w:szCs w:val="26"/>
         </w:rPr>
@@ -3298,38 +3036,22 @@
           <w:numId w:val="2"/>
         </w:numPr>
         <w:rPr>
-          <w:rFonts w:ascii="Times New Roman" w:hAnsi="Times New Roman"/>
-          <w:sz w:val="26"/>
-          <w:szCs w:val="26"/>
-        </w:rPr>
-      </w:pPr>
-      <w:r>
-        <w:rPr>
-          <w:rFonts w:ascii="Times New Roman" w:hAnsi="Times New Roman"/>
-          <w:sz w:val="26"/>
-          <w:szCs w:val="26"/>
-        </w:rPr>
-        <w:t>Em có thích các câu đố trong sách giáo khoa không?</w:t>
-      </w:r>
-      <w:r>
-        <w:rPr>
-          <w:rFonts w:ascii="Times New Roman" w:hAnsi="Times New Roman"/>
-          <w:sz w:val="26"/>
-          <w:szCs w:val="26"/>
-        </w:rPr>
-        <w:t xml:space="preserve"> </w:t>
-      </w:r>
-      <w:r>
-        <w:rPr>
-          <w:rFonts w:ascii="Times New Roman" w:hAnsi="Times New Roman"/>
-          <w:sz w:val="26"/>
-          <w:szCs w:val="26"/>
-        </w:rPr>
-        <w:t xml:space="preserve">            </w:t>
-      </w:r>
-      <w:r>
-        <w:rPr>
-          <w:rFonts w:ascii="Times New Roman" w:hAnsi="Times New Roman"/>
+          <w:rFonts w:ascii="Times New Roman" w:hAnsi="Times New Roman" w:cs="Times New Roman"/>
+          <w:sz w:val="26"/>
+          <w:szCs w:val="26"/>
+        </w:rPr>
+      </w:pPr>
+      <w:r>
+        <w:rPr>
+          <w:rFonts w:ascii="Times New Roman" w:hAnsi="Times New Roman" w:cs="Times New Roman"/>
+          <w:sz w:val="26"/>
+          <w:szCs w:val="26"/>
+        </w:rPr>
+        <w:t xml:space="preserve">Em có thích các câu đố trong sách giáo khoa không?             </w:t>
+      </w:r>
+      <w:r>
+        <w:rPr>
+          <w:rFonts w:ascii="Times New Roman" w:hAnsi="Times New Roman" w:cs="Times New Roman"/>
           <w:sz w:val="26"/>
           <w:szCs w:val="26"/>
         </w:rPr>
@@ -3337,7 +3059,7 @@
       </w:r>
       <w:r>
         <w:rPr>
-          <w:rFonts w:ascii="Times New Roman" w:hAnsi="Times New Roman"/>
+          <w:rFonts w:ascii="Times New Roman" w:hAnsi="Times New Roman" w:cs="Times New Roman"/>
           <w:sz w:val="26"/>
           <w:szCs w:val="26"/>
         </w:rPr>
@@ -3345,7 +3067,7 @@
       </w:r>
       <w:r>
         <w:rPr>
-          <w:rFonts w:ascii="Times New Roman" w:hAnsi="Times New Roman"/>
+          <w:rFonts w:ascii="Times New Roman" w:hAnsi="Times New Roman" w:cs="Times New Roman"/>
           <w:sz w:val="26"/>
           <w:szCs w:val="26"/>
         </w:rPr>
@@ -3353,7 +3075,7 @@
       </w:r>
       <w:r>
         <w:rPr>
-          <w:rFonts w:ascii="Times New Roman" w:hAnsi="Times New Roman"/>
+          <w:rFonts w:ascii="Times New Roman" w:hAnsi="Times New Roman" w:cs="Times New Roman"/>
           <w:sz w:val="26"/>
           <w:szCs w:val="26"/>
         </w:rPr>
@@ -3368,30 +3090,22 @@
           <w:numId w:val="2"/>
         </w:numPr>
         <w:rPr>
-          <w:rFonts w:ascii="Times New Roman" w:hAnsi="Times New Roman"/>
-          <w:sz w:val="26"/>
-          <w:szCs w:val="26"/>
-        </w:rPr>
-      </w:pPr>
-      <w:r>
-        <w:rPr>
-          <w:rFonts w:ascii="Times New Roman" w:hAnsi="Times New Roman"/>
-          <w:sz w:val="26"/>
-          <w:szCs w:val="26"/>
-        </w:rPr>
-        <w:t>Em có thích biết nhiều câu đố không?</w:t>
-      </w:r>
-      <w:r>
-        <w:rPr>
-          <w:rFonts w:ascii="Times New Roman" w:hAnsi="Times New Roman"/>
-          <w:sz w:val="26"/>
-          <w:szCs w:val="26"/>
-        </w:rPr>
-        <w:t xml:space="preserve"> </w:t>
-      </w:r>
-      <w:r>
-        <w:rPr>
-          <w:rFonts w:ascii="Times New Roman" w:hAnsi="Times New Roman"/>
+          <w:rFonts w:ascii="Times New Roman" w:hAnsi="Times New Roman" w:cs="Times New Roman"/>
+          <w:sz w:val="26"/>
+          <w:szCs w:val="26"/>
+        </w:rPr>
+      </w:pPr>
+      <w:r>
+        <w:rPr>
+          <w:rFonts w:ascii="Times New Roman" w:hAnsi="Times New Roman" w:cs="Times New Roman"/>
+          <w:sz w:val="26"/>
+          <w:szCs w:val="26"/>
+        </w:rPr>
+        <w:t xml:space="preserve">Em có thích biết nhiều câu đố không? </w:t>
+      </w:r>
+      <w:r>
+        <w:rPr>
+          <w:rFonts w:ascii="Times New Roman" w:hAnsi="Times New Roman" w:cs="Times New Roman"/>
           <w:sz w:val="26"/>
           <w:szCs w:val="26"/>
         </w:rPr>
@@ -3399,7 +3113,7 @@
       </w:r>
       <w:r>
         <w:rPr>
-          <w:rFonts w:ascii="Times New Roman" w:hAnsi="Times New Roman"/>
+          <w:rFonts w:ascii="Times New Roman" w:hAnsi="Times New Roman" w:cs="Times New Roman"/>
           <w:sz w:val="26"/>
           <w:szCs w:val="26"/>
         </w:rPr>
@@ -3407,7 +3121,7 @@
       </w:r>
       <w:r>
         <w:rPr>
-          <w:rFonts w:ascii="Times New Roman" w:hAnsi="Times New Roman"/>
+          <w:rFonts w:ascii="Times New Roman" w:hAnsi="Times New Roman" w:cs="Times New Roman"/>
           <w:sz w:val="26"/>
           <w:szCs w:val="26"/>
         </w:rPr>
@@ -3415,7 +3129,7 @@
       </w:r>
       <w:r>
         <w:rPr>
-          <w:rFonts w:ascii="Times New Roman" w:hAnsi="Times New Roman"/>
+          <w:rFonts w:ascii="Times New Roman" w:hAnsi="Times New Roman" w:cs="Times New Roman"/>
           <w:sz w:val="26"/>
           <w:szCs w:val="26"/>
         </w:rPr>
@@ -3430,14 +3144,14 @@
           <w:numId w:val="2"/>
         </w:numPr>
         <w:rPr>
-          <w:rFonts w:ascii="Times New Roman" w:hAnsi="Times New Roman"/>
-          <w:sz w:val="26"/>
-          <w:szCs w:val="26"/>
-        </w:rPr>
-      </w:pPr>
-      <w:r>
-        <w:rPr>
-          <w:rFonts w:ascii="Times New Roman" w:hAnsi="Times New Roman"/>
+          <w:rFonts w:ascii="Times New Roman" w:hAnsi="Times New Roman" w:cs="Times New Roman"/>
+          <w:sz w:val="26"/>
+          <w:szCs w:val="26"/>
+        </w:rPr>
+      </w:pPr>
+      <w:r>
+        <w:rPr>
+          <w:rFonts w:ascii="Times New Roman" w:hAnsi="Times New Roman" w:cs="Times New Roman"/>
           <w:sz w:val="26"/>
           <w:szCs w:val="26"/>
         </w:rPr>
@@ -3453,14 +3167,14 @@
         </w:numPr>
         <w:ind w:left="1080"/>
         <w:rPr>
-          <w:rFonts w:ascii="Times New Roman" w:hAnsi="Times New Roman"/>
-          <w:sz w:val="26"/>
-          <w:szCs w:val="26"/>
-        </w:rPr>
-      </w:pPr>
-      <w:r>
-        <w:rPr>
-          <w:rFonts w:ascii="Times New Roman" w:hAnsi="Times New Roman"/>
+          <w:rFonts w:ascii="Times New Roman" w:hAnsi="Times New Roman" w:cs="Times New Roman"/>
+          <w:sz w:val="26"/>
+          <w:szCs w:val="26"/>
+        </w:rPr>
+      </w:pPr>
+      <w:r>
+        <w:rPr>
+          <w:rFonts w:ascii="Times New Roman" w:hAnsi="Times New Roman" w:cs="Times New Roman"/>
           <w:sz w:val="26"/>
           <w:szCs w:val="26"/>
         </w:rPr>
@@ -3476,18 +3190,17 @@
         </w:numPr>
         <w:ind w:left="1080"/>
         <w:rPr>
-          <w:rFonts w:ascii="Times New Roman" w:hAnsi="Times New Roman"/>
-          <w:sz w:val="26"/>
-          <w:szCs w:val="26"/>
-        </w:rPr>
-      </w:pPr>
-      <w:r>
-        <w:rPr>
-          <w:rFonts w:ascii="Times New Roman" w:hAnsi="Times New Roman"/>
-          <w:sz w:val="26"/>
-          <w:szCs w:val="26"/>
-        </w:rPr>
-        <w:lastRenderedPageBreak/>
+          <w:rFonts w:ascii="Times New Roman" w:hAnsi="Times New Roman" w:cs="Times New Roman"/>
+          <w:sz w:val="26"/>
+          <w:szCs w:val="26"/>
+        </w:rPr>
+      </w:pPr>
+      <w:r>
+        <w:rPr>
+          <w:rFonts w:ascii="Times New Roman" w:hAnsi="Times New Roman" w:cs="Times New Roman"/>
+          <w:sz w:val="26"/>
+          <w:szCs w:val="26"/>
+        </w:rPr>
         <w:t>Bình thường.</w:t>
       </w:r>
     </w:p>
@@ -3499,14 +3212,14 @@
           <w:numId w:val="2"/>
         </w:numPr>
         <w:rPr>
-          <w:rFonts w:ascii="Times New Roman" w:hAnsi="Times New Roman"/>
-          <w:sz w:val="26"/>
-          <w:szCs w:val="26"/>
-        </w:rPr>
-      </w:pPr>
-      <w:r>
-        <w:rPr>
-          <w:rFonts w:ascii="Times New Roman" w:hAnsi="Times New Roman"/>
+          <w:rFonts w:ascii="Times New Roman" w:hAnsi="Times New Roman" w:cs="Times New Roman"/>
+          <w:sz w:val="26"/>
+          <w:szCs w:val="26"/>
+        </w:rPr>
+      </w:pPr>
+      <w:r>
+        <w:rPr>
+          <w:rFonts w:ascii="Times New Roman" w:hAnsi="Times New Roman" w:cs="Times New Roman"/>
           <w:sz w:val="26"/>
           <w:szCs w:val="26"/>
         </w:rPr>
@@ -3522,14 +3235,14 @@
         </w:numPr>
         <w:ind w:left="1080"/>
         <w:rPr>
-          <w:rFonts w:ascii="Times New Roman" w:hAnsi="Times New Roman"/>
-          <w:sz w:val="26"/>
-          <w:szCs w:val="26"/>
-        </w:rPr>
-      </w:pPr>
-      <w:r>
-        <w:rPr>
-          <w:rFonts w:ascii="Times New Roman" w:hAnsi="Times New Roman"/>
+          <w:rFonts w:ascii="Times New Roman" w:hAnsi="Times New Roman" w:cs="Times New Roman"/>
+          <w:sz w:val="26"/>
+          <w:szCs w:val="26"/>
+        </w:rPr>
+      </w:pPr>
+      <w:r>
+        <w:rPr>
+          <w:rFonts w:ascii="Times New Roman" w:hAnsi="Times New Roman" w:cs="Times New Roman"/>
           <w:sz w:val="26"/>
           <w:szCs w:val="26"/>
         </w:rPr>
@@ -3545,14 +3258,14 @@
         </w:numPr>
         <w:ind w:left="1080"/>
         <w:rPr>
-          <w:rFonts w:ascii="Times New Roman" w:hAnsi="Times New Roman"/>
-          <w:sz w:val="26"/>
-          <w:szCs w:val="26"/>
-        </w:rPr>
-      </w:pPr>
-      <w:r>
-        <w:rPr>
-          <w:rFonts w:ascii="Times New Roman" w:hAnsi="Times New Roman"/>
+          <w:rFonts w:ascii="Times New Roman" w:hAnsi="Times New Roman" w:cs="Times New Roman"/>
+          <w:sz w:val="26"/>
+          <w:szCs w:val="26"/>
+        </w:rPr>
+      </w:pPr>
+      <w:r>
+        <w:rPr>
+          <w:rFonts w:ascii="Times New Roman" w:hAnsi="Times New Roman" w:cs="Times New Roman"/>
           <w:sz w:val="26"/>
           <w:szCs w:val="26"/>
         </w:rPr>
@@ -3567,14 +3280,14 @@
           <w:numId w:val="2"/>
         </w:numPr>
         <w:rPr>
-          <w:rFonts w:ascii="Times New Roman" w:hAnsi="Times New Roman"/>
-          <w:sz w:val="26"/>
-          <w:szCs w:val="26"/>
-        </w:rPr>
-      </w:pPr>
-      <w:r>
-        <w:rPr>
-          <w:rFonts w:ascii="Times New Roman" w:hAnsi="Times New Roman"/>
+          <w:rFonts w:ascii="Times New Roman" w:hAnsi="Times New Roman" w:cs="Times New Roman"/>
+          <w:sz w:val="26"/>
+          <w:szCs w:val="26"/>
+        </w:rPr>
+      </w:pPr>
+      <w:r>
+        <w:rPr>
+          <w:rFonts w:ascii="Times New Roman" w:hAnsi="Times New Roman" w:cs="Times New Roman"/>
           <w:sz w:val="26"/>
           <w:szCs w:val="26"/>
         </w:rPr>
@@ -3590,17 +3303,18 @@
         </w:numPr>
         <w:ind w:left="1080"/>
         <w:rPr>
-          <w:rFonts w:ascii="Times New Roman" w:hAnsi="Times New Roman"/>
-          <w:sz w:val="26"/>
-          <w:szCs w:val="26"/>
-        </w:rPr>
-      </w:pPr>
-      <w:r>
-        <w:rPr>
-          <w:rFonts w:ascii="Times New Roman" w:hAnsi="Times New Roman"/>
-          <w:sz w:val="26"/>
-          <w:szCs w:val="26"/>
-        </w:rPr>
+          <w:rFonts w:ascii="Times New Roman" w:hAnsi="Times New Roman" w:cs="Times New Roman"/>
+          <w:sz w:val="26"/>
+          <w:szCs w:val="26"/>
+        </w:rPr>
+      </w:pPr>
+      <w:r>
+        <w:rPr>
+          <w:rFonts w:ascii="Times New Roman" w:hAnsi="Times New Roman" w:cs="Times New Roman"/>
+          <w:sz w:val="26"/>
+          <w:szCs w:val="26"/>
+        </w:rPr>
+        <w:lastRenderedPageBreak/>
         <w:t>Có</w:t>
       </w:r>
     </w:p>
@@ -3613,14 +3327,14 @@
         </w:numPr>
         <w:ind w:left="1080"/>
         <w:rPr>
-          <w:rFonts w:ascii="Times New Roman" w:hAnsi="Times New Roman"/>
-          <w:sz w:val="26"/>
-          <w:szCs w:val="26"/>
-        </w:rPr>
-      </w:pPr>
-      <w:r>
-        <w:rPr>
-          <w:rFonts w:ascii="Times New Roman" w:hAnsi="Times New Roman"/>
+          <w:rFonts w:ascii="Times New Roman" w:hAnsi="Times New Roman" w:cs="Times New Roman"/>
+          <w:sz w:val="26"/>
+          <w:szCs w:val="26"/>
+        </w:rPr>
+      </w:pPr>
+      <w:r>
+        <w:rPr>
+          <w:rFonts w:ascii="Times New Roman" w:hAnsi="Times New Roman" w:cs="Times New Roman"/>
           <w:sz w:val="26"/>
           <w:szCs w:val="26"/>
         </w:rPr>
@@ -3631,7 +3345,7 @@
       <w:pPr>
         <w:pStyle w:val="ListParagraph"/>
         <w:rPr>
-          <w:rFonts w:ascii="Times New Roman" w:hAnsi="Times New Roman"/>
+          <w:rFonts w:ascii="Times New Roman" w:hAnsi="Times New Roman" w:cs="Times New Roman"/>
           <w:sz w:val="26"/>
           <w:szCs w:val="26"/>
         </w:rPr>
@@ -3647,14 +3361,14 @@
         <w:spacing w:after="161"/>
         <w:jc w:val="center"/>
         <w:rPr>
-          <w:rFonts w:ascii="Verdana" w:hAnsi="Verdana"/>
+          <w:rFonts w:ascii="Times New Roman" w:hAnsi="Times New Roman" w:cs="Times New Roman"/>
           <w:b/>
           <w:color w:val="000000"/>
         </w:rPr>
       </w:pPr>
       <w:r>
         <w:rPr>
-          <w:rFonts w:ascii="Verdana" w:hAnsi="Verdana"/>
+          <w:rFonts w:ascii="Times New Roman" w:hAnsi="Times New Roman" w:cs="Times New Roman"/>
           <w:b/>
           <w:color w:val="000000"/>
         </w:rPr>
@@ -3669,26 +3383,18 @@
           <w:numId w:val="19"/>
         </w:numPr>
         <w:rPr>
-          <w:rFonts w:ascii="Times New Roman" w:hAnsi="Times New Roman"/>
-          <w:sz w:val="26"/>
-          <w:szCs w:val="26"/>
-        </w:rPr>
-      </w:pPr>
-      <w:r>
-        <w:rPr>
-          <w:rFonts w:ascii="Times New Roman" w:hAnsi="Times New Roman"/>
-          <w:sz w:val="26"/>
-          <w:szCs w:val="26"/>
-        </w:rPr>
-        <w:t>Em có thích sử dụng chương trình</w:t>
-      </w:r>
-      <w:r>
-        <w:rPr>
-          <w:rFonts w:ascii="Times New Roman" w:hAnsi="Times New Roman"/>
-          <w:sz w:val="26"/>
-          <w:szCs w:val="26"/>
-        </w:rPr>
-        <w:t xml:space="preserve"> học Tiếng Việt này không?</w:t>
+          <w:rFonts w:ascii="Times New Roman" w:hAnsi="Times New Roman" w:cs="Times New Roman"/>
+          <w:sz w:val="26"/>
+          <w:szCs w:val="26"/>
+        </w:rPr>
+      </w:pPr>
+      <w:r>
+        <w:rPr>
+          <w:rFonts w:ascii="Times New Roman" w:hAnsi="Times New Roman" w:cs="Times New Roman"/>
+          <w:sz w:val="26"/>
+          <w:szCs w:val="26"/>
+        </w:rPr>
+        <w:t>Em có thích sử dụng chương trình học Tiếng Việt này không?</w:t>
       </w:r>
     </w:p>
     <w:p>
@@ -3700,26 +3406,18 @@
         </w:numPr>
         <w:ind w:left="1080"/>
         <w:rPr>
-          <w:rFonts w:ascii="Times New Roman" w:hAnsi="Times New Roman"/>
-          <w:sz w:val="26"/>
-          <w:szCs w:val="26"/>
-        </w:rPr>
-      </w:pPr>
-      <w:r>
-        <w:rPr>
-          <w:rFonts w:ascii="Times New Roman" w:hAnsi="Times New Roman"/>
-          <w:sz w:val="26"/>
-          <w:szCs w:val="26"/>
-        </w:rPr>
-        <w:t>Có</w:t>
-      </w:r>
-      <w:r>
-        <w:rPr>
-          <w:rFonts w:ascii="Times New Roman" w:hAnsi="Times New Roman"/>
-          <w:sz w:val="26"/>
-          <w:szCs w:val="26"/>
-        </w:rPr>
-        <w:t xml:space="preserve">, thấy vui. </w:t>
+          <w:rFonts w:ascii="Times New Roman" w:hAnsi="Times New Roman" w:cs="Times New Roman"/>
+          <w:sz w:val="26"/>
+          <w:szCs w:val="26"/>
+        </w:rPr>
+      </w:pPr>
+      <w:r>
+        <w:rPr>
+          <w:rFonts w:ascii="Times New Roman" w:hAnsi="Times New Roman" w:cs="Times New Roman"/>
+          <w:sz w:val="26"/>
+          <w:szCs w:val="26"/>
+        </w:rPr>
+        <w:t xml:space="preserve">Có, thấy vui. </w:t>
       </w:r>
     </w:p>
     <w:p>
@@ -3731,14 +3429,14 @@
         </w:numPr>
         <w:ind w:left="1080"/>
         <w:rPr>
-          <w:rFonts w:ascii="Times New Roman" w:hAnsi="Times New Roman"/>
-          <w:sz w:val="26"/>
-          <w:szCs w:val="26"/>
-        </w:rPr>
-      </w:pPr>
-      <w:r>
-        <w:rPr>
-          <w:rFonts w:ascii="Times New Roman" w:hAnsi="Times New Roman"/>
+          <w:rFonts w:ascii="Times New Roman" w:hAnsi="Times New Roman" w:cs="Times New Roman"/>
+          <w:sz w:val="26"/>
+          <w:szCs w:val="26"/>
+        </w:rPr>
+      </w:pPr>
+      <w:r>
+        <w:rPr>
+          <w:rFonts w:ascii="Times New Roman" w:hAnsi="Times New Roman" w:cs="Times New Roman"/>
           <w:sz w:val="26"/>
           <w:szCs w:val="26"/>
         </w:rPr>
@@ -3753,26 +3451,18 @@
           <w:numId w:val="19"/>
         </w:numPr>
         <w:rPr>
-          <w:rFonts w:ascii="Times New Roman" w:hAnsi="Times New Roman"/>
-          <w:sz w:val="26"/>
-          <w:szCs w:val="26"/>
-        </w:rPr>
-      </w:pPr>
-      <w:r>
-        <w:rPr>
-          <w:rFonts w:ascii="Times New Roman" w:hAnsi="Times New Roman"/>
-          <w:sz w:val="26"/>
-          <w:szCs w:val="26"/>
-        </w:rPr>
-        <w:t>Chương trình học Tiếng Việt này như thế nào</w:t>
-      </w:r>
-      <w:r>
-        <w:rPr>
-          <w:rFonts w:ascii="Times New Roman" w:hAnsi="Times New Roman"/>
-          <w:sz w:val="26"/>
-          <w:szCs w:val="26"/>
-        </w:rPr>
-        <w:t>?</w:t>
+          <w:rFonts w:ascii="Times New Roman" w:hAnsi="Times New Roman" w:cs="Times New Roman"/>
+          <w:sz w:val="26"/>
+          <w:szCs w:val="26"/>
+        </w:rPr>
+      </w:pPr>
+      <w:r>
+        <w:rPr>
+          <w:rFonts w:ascii="Times New Roman" w:hAnsi="Times New Roman" w:cs="Times New Roman"/>
+          <w:sz w:val="26"/>
+          <w:szCs w:val="26"/>
+        </w:rPr>
+        <w:t>Chương trình học Tiếng Việt này như thế nào?</w:t>
       </w:r>
     </w:p>
     <w:p>
@@ -3784,14 +3474,14 @@
         </w:numPr>
         <w:ind w:left="1080"/>
         <w:rPr>
-          <w:rFonts w:ascii="Times New Roman" w:hAnsi="Times New Roman"/>
-          <w:sz w:val="26"/>
-          <w:szCs w:val="26"/>
-        </w:rPr>
-      </w:pPr>
-      <w:r>
-        <w:rPr>
-          <w:rFonts w:ascii="Times New Roman" w:hAnsi="Times New Roman"/>
+          <w:rFonts w:ascii="Times New Roman" w:hAnsi="Times New Roman" w:cs="Times New Roman"/>
+          <w:sz w:val="26"/>
+          <w:szCs w:val="26"/>
+        </w:rPr>
+      </w:pPr>
+      <w:r>
+        <w:rPr>
+          <w:rFonts w:ascii="Times New Roman" w:hAnsi="Times New Roman" w:cs="Times New Roman"/>
           <w:sz w:val="26"/>
           <w:szCs w:val="26"/>
         </w:rPr>
@@ -3807,14 +3497,14 @@
         </w:numPr>
         <w:ind w:left="1080"/>
         <w:rPr>
-          <w:rFonts w:ascii="Times New Roman" w:hAnsi="Times New Roman"/>
-          <w:sz w:val="26"/>
-          <w:szCs w:val="26"/>
-        </w:rPr>
-      </w:pPr>
-      <w:r>
-        <w:rPr>
-          <w:rFonts w:ascii="Times New Roman" w:hAnsi="Times New Roman"/>
+          <w:rFonts w:ascii="Times New Roman" w:hAnsi="Times New Roman" w:cs="Times New Roman"/>
+          <w:sz w:val="26"/>
+          <w:szCs w:val="26"/>
+        </w:rPr>
+      </w:pPr>
+      <w:r>
+        <w:rPr>
+          <w:rFonts w:ascii="Times New Roman" w:hAnsi="Times New Roman" w:cs="Times New Roman"/>
           <w:sz w:val="26"/>
           <w:szCs w:val="26"/>
         </w:rPr>
@@ -3830,14 +3520,14 @@
         </w:numPr>
         <w:ind w:left="1080"/>
         <w:rPr>
-          <w:rFonts w:ascii="Times New Roman" w:hAnsi="Times New Roman"/>
-          <w:sz w:val="26"/>
-          <w:szCs w:val="26"/>
-        </w:rPr>
-      </w:pPr>
-      <w:r>
-        <w:rPr>
-          <w:rFonts w:ascii="Times New Roman" w:hAnsi="Times New Roman"/>
+          <w:rFonts w:ascii="Times New Roman" w:hAnsi="Times New Roman" w:cs="Times New Roman"/>
+          <w:sz w:val="26"/>
+          <w:szCs w:val="26"/>
+        </w:rPr>
+      </w:pPr>
+      <w:r>
+        <w:rPr>
+          <w:rFonts w:ascii="Times New Roman" w:hAnsi="Times New Roman" w:cs="Times New Roman"/>
           <w:sz w:val="26"/>
           <w:szCs w:val="26"/>
         </w:rPr>
@@ -3853,14 +3543,14 @@
         </w:numPr>
         <w:ind w:left="1080"/>
         <w:rPr>
-          <w:rFonts w:ascii="Times New Roman" w:hAnsi="Times New Roman"/>
-          <w:sz w:val="26"/>
-          <w:szCs w:val="26"/>
-        </w:rPr>
-      </w:pPr>
-      <w:r>
-        <w:rPr>
-          <w:rFonts w:ascii="Times New Roman" w:hAnsi="Times New Roman"/>
+          <w:rFonts w:ascii="Times New Roman" w:hAnsi="Times New Roman" w:cs="Times New Roman"/>
+          <w:sz w:val="26"/>
+          <w:szCs w:val="26"/>
+        </w:rPr>
+      </w:pPr>
+      <w:r>
+        <w:rPr>
+          <w:rFonts w:ascii="Times New Roman" w:hAnsi="Times New Roman" w:cs="Times New Roman"/>
           <w:sz w:val="26"/>
           <w:szCs w:val="26"/>
         </w:rPr>
@@ -3876,14 +3566,14 @@
         </w:numPr>
         <w:ind w:left="1080"/>
         <w:rPr>
-          <w:rFonts w:ascii="Times New Roman" w:hAnsi="Times New Roman"/>
-          <w:sz w:val="26"/>
-          <w:szCs w:val="26"/>
-        </w:rPr>
-      </w:pPr>
-      <w:r>
-        <w:rPr>
-          <w:rFonts w:ascii="Times New Roman" w:hAnsi="Times New Roman"/>
+          <w:rFonts w:ascii="Times New Roman" w:hAnsi="Times New Roman" w:cs="Times New Roman"/>
+          <w:sz w:val="26"/>
+          <w:szCs w:val="26"/>
+        </w:rPr>
+      </w:pPr>
+      <w:r>
+        <w:rPr>
+          <w:rFonts w:ascii="Times New Roman" w:hAnsi="Times New Roman" w:cs="Times New Roman"/>
           <w:sz w:val="26"/>
           <w:szCs w:val="26"/>
         </w:rPr>
@@ -3899,14 +3589,14 @@
         </w:numPr>
         <w:ind w:left="1080"/>
         <w:rPr>
-          <w:rFonts w:ascii="Times New Roman" w:hAnsi="Times New Roman"/>
-          <w:sz w:val="26"/>
-          <w:szCs w:val="26"/>
-        </w:rPr>
-      </w:pPr>
-      <w:r>
-        <w:rPr>
-          <w:rFonts w:ascii="Times New Roman" w:hAnsi="Times New Roman"/>
+          <w:rFonts w:ascii="Times New Roman" w:hAnsi="Times New Roman" w:cs="Times New Roman"/>
+          <w:sz w:val="26"/>
+          <w:szCs w:val="26"/>
+        </w:rPr>
+      </w:pPr>
+      <w:r>
+        <w:rPr>
+          <w:rFonts w:ascii="Times New Roman" w:hAnsi="Times New Roman" w:cs="Times New Roman"/>
           <w:sz w:val="26"/>
           <w:szCs w:val="26"/>
         </w:rPr>
@@ -3922,14 +3612,14 @@
         </w:numPr>
         <w:ind w:left="1080"/>
         <w:rPr>
-          <w:rFonts w:ascii="Times New Roman" w:hAnsi="Times New Roman"/>
-          <w:sz w:val="26"/>
-          <w:szCs w:val="26"/>
-        </w:rPr>
-      </w:pPr>
-      <w:r>
-        <w:rPr>
-          <w:rFonts w:ascii="Times New Roman" w:hAnsi="Times New Roman"/>
+          <w:rFonts w:ascii="Times New Roman" w:hAnsi="Times New Roman" w:cs="Times New Roman"/>
+          <w:sz w:val="26"/>
+          <w:szCs w:val="26"/>
+        </w:rPr>
+      </w:pPr>
+      <w:r>
+        <w:rPr>
+          <w:rFonts w:ascii="Times New Roman" w:hAnsi="Times New Roman" w:cs="Times New Roman"/>
           <w:sz w:val="26"/>
           <w:szCs w:val="26"/>
         </w:rPr>
@@ -3945,14 +3635,14 @@
         </w:numPr>
         <w:ind w:left="1080"/>
         <w:rPr>
-          <w:rFonts w:ascii="Times New Roman" w:hAnsi="Times New Roman"/>
-          <w:sz w:val="26"/>
-          <w:szCs w:val="26"/>
-        </w:rPr>
-      </w:pPr>
-      <w:r>
-        <w:rPr>
-          <w:rFonts w:ascii="Times New Roman" w:hAnsi="Times New Roman"/>
+          <w:rFonts w:ascii="Times New Roman" w:hAnsi="Times New Roman" w:cs="Times New Roman"/>
+          <w:sz w:val="26"/>
+          <w:szCs w:val="26"/>
+        </w:rPr>
+      </w:pPr>
+      <w:r>
+        <w:rPr>
+          <w:rFonts w:ascii="Times New Roman" w:hAnsi="Times New Roman" w:cs="Times New Roman"/>
           <w:sz w:val="26"/>
           <w:szCs w:val="26"/>
         </w:rPr>
@@ -3966,14 +3656,14 @@
           <w:tab w:val="left" w:leader="dot" w:pos="9180"/>
         </w:tabs>
         <w:rPr>
-          <w:rFonts w:ascii="Times New Roman" w:hAnsi="Times New Roman"/>
-          <w:sz w:val="26"/>
-          <w:szCs w:val="26"/>
-        </w:rPr>
-      </w:pPr>
-      <w:r>
-        <w:rPr>
-          <w:rFonts w:ascii="Times New Roman" w:hAnsi="Times New Roman"/>
+          <w:rFonts w:ascii="Times New Roman" w:hAnsi="Times New Roman" w:cs="Times New Roman"/>
+          <w:sz w:val="26"/>
+          <w:szCs w:val="26"/>
+        </w:rPr>
+      </w:pPr>
+      <w:r>
+        <w:rPr>
+          <w:rFonts w:ascii="Times New Roman" w:hAnsi="Times New Roman" w:cs="Times New Roman"/>
           <w:sz w:val="26"/>
           <w:szCs w:val="26"/>
         </w:rPr>
@@ -3987,14 +3677,14 @@
           <w:tab w:val="left" w:leader="dot" w:pos="9180"/>
         </w:tabs>
         <w:rPr>
-          <w:rFonts w:ascii="Times New Roman" w:hAnsi="Times New Roman"/>
-          <w:sz w:val="26"/>
-          <w:szCs w:val="26"/>
-        </w:rPr>
-      </w:pPr>
-      <w:r>
-        <w:rPr>
-          <w:rFonts w:ascii="Times New Roman" w:hAnsi="Times New Roman"/>
+          <w:rFonts w:ascii="Times New Roman" w:hAnsi="Times New Roman" w:cs="Times New Roman"/>
+          <w:sz w:val="26"/>
+          <w:szCs w:val="26"/>
+        </w:rPr>
+      </w:pPr>
+      <w:r>
+        <w:rPr>
+          <w:rFonts w:ascii="Times New Roman" w:hAnsi="Times New Roman" w:cs="Times New Roman"/>
           <w:sz w:val="26"/>
           <w:szCs w:val="26"/>
         </w:rPr>
@@ -4009,14 +3699,14 @@
           <w:numId w:val="19"/>
         </w:numPr>
         <w:rPr>
-          <w:rFonts w:ascii="Times New Roman" w:hAnsi="Times New Roman"/>
-          <w:sz w:val="26"/>
-          <w:szCs w:val="26"/>
-        </w:rPr>
-      </w:pPr>
-      <w:r>
-        <w:rPr>
-          <w:rFonts w:ascii="Times New Roman" w:hAnsi="Times New Roman"/>
+          <w:rFonts w:ascii="Times New Roman" w:hAnsi="Times New Roman" w:cs="Times New Roman"/>
+          <w:sz w:val="26"/>
+          <w:szCs w:val="26"/>
+        </w:rPr>
+      </w:pPr>
+      <w:r>
+        <w:rPr>
+          <w:rFonts w:ascii="Times New Roman" w:hAnsi="Times New Roman" w:cs="Times New Roman"/>
           <w:sz w:val="26"/>
           <w:szCs w:val="26"/>
         </w:rPr>
@@ -4032,14 +3722,14 @@
         </w:numPr>
         <w:ind w:left="1080"/>
         <w:rPr>
-          <w:rFonts w:ascii="Times New Roman" w:hAnsi="Times New Roman"/>
-          <w:sz w:val="26"/>
-          <w:szCs w:val="26"/>
-        </w:rPr>
-      </w:pPr>
-      <w:r>
-        <w:rPr>
-          <w:rFonts w:ascii="Times New Roman" w:hAnsi="Times New Roman"/>
+          <w:rFonts w:ascii="Times New Roman" w:hAnsi="Times New Roman" w:cs="Times New Roman"/>
+          <w:sz w:val="26"/>
+          <w:szCs w:val="26"/>
+        </w:rPr>
+      </w:pPr>
+      <w:r>
+        <w:rPr>
+          <w:rFonts w:ascii="Times New Roman" w:hAnsi="Times New Roman" w:cs="Times New Roman"/>
           <w:sz w:val="26"/>
           <w:szCs w:val="26"/>
         </w:rPr>
@@ -4054,14 +3744,14 @@
           <w:numId w:val="19"/>
         </w:numPr>
         <w:rPr>
-          <w:rFonts w:ascii="Times New Roman" w:hAnsi="Times New Roman"/>
-          <w:sz w:val="26"/>
-          <w:szCs w:val="26"/>
-        </w:rPr>
-      </w:pPr>
-      <w:r>
-        <w:rPr>
-          <w:rFonts w:ascii="Times New Roman" w:hAnsi="Times New Roman"/>
+          <w:rFonts w:ascii="Times New Roman" w:hAnsi="Times New Roman" w:cs="Times New Roman"/>
+          <w:sz w:val="26"/>
+          <w:szCs w:val="26"/>
+        </w:rPr>
+      </w:pPr>
+      <w:r>
+        <w:rPr>
+          <w:rFonts w:ascii="Times New Roman" w:hAnsi="Times New Roman" w:cs="Times New Roman"/>
           <w:sz w:val="26"/>
           <w:szCs w:val="26"/>
         </w:rPr>
@@ -4076,14 +3766,14 @@
           <w:numId w:val="19"/>
         </w:numPr>
         <w:rPr>
-          <w:rFonts w:ascii="Times New Roman" w:hAnsi="Times New Roman"/>
-          <w:sz w:val="26"/>
-          <w:szCs w:val="26"/>
-        </w:rPr>
-      </w:pPr>
-      <w:r>
-        <w:rPr>
-          <w:rFonts w:ascii="Times New Roman" w:hAnsi="Times New Roman"/>
+          <w:rFonts w:ascii="Times New Roman" w:hAnsi="Times New Roman" w:cs="Times New Roman"/>
+          <w:sz w:val="26"/>
+          <w:szCs w:val="26"/>
+        </w:rPr>
+      </w:pPr>
+      <w:r>
+        <w:rPr>
+          <w:rFonts w:ascii="Times New Roman" w:hAnsi="Times New Roman" w:cs="Times New Roman"/>
           <w:sz w:val="26"/>
           <w:szCs w:val="26"/>
         </w:rPr>
@@ -4098,14 +3788,14 @@
           <w:numId w:val="19"/>
         </w:numPr>
         <w:rPr>
-          <w:rFonts w:ascii="Times New Roman" w:hAnsi="Times New Roman"/>
-          <w:sz w:val="26"/>
-          <w:szCs w:val="26"/>
-        </w:rPr>
-      </w:pPr>
-      <w:r>
-        <w:rPr>
-          <w:rFonts w:ascii="Times New Roman" w:hAnsi="Times New Roman"/>
+          <w:rFonts w:ascii="Times New Roman" w:hAnsi="Times New Roman" w:cs="Times New Roman"/>
+          <w:sz w:val="26"/>
+          <w:szCs w:val="26"/>
+        </w:rPr>
+      </w:pPr>
+      <w:r>
+        <w:rPr>
+          <w:rFonts w:ascii="Times New Roman" w:hAnsi="Times New Roman" w:cs="Times New Roman"/>
           <w:sz w:val="26"/>
           <w:szCs w:val="26"/>
         </w:rPr>
@@ -4120,14 +3810,14 @@
           <w:numId w:val="19"/>
         </w:numPr>
         <w:rPr>
-          <w:rFonts w:ascii="Times New Roman" w:hAnsi="Times New Roman"/>
-          <w:sz w:val="26"/>
-          <w:szCs w:val="26"/>
-        </w:rPr>
-      </w:pPr>
-      <w:r>
-        <w:rPr>
-          <w:rFonts w:ascii="Times New Roman" w:hAnsi="Times New Roman"/>
+          <w:rFonts w:ascii="Times New Roman" w:hAnsi="Times New Roman" w:cs="Times New Roman"/>
+          <w:sz w:val="26"/>
+          <w:szCs w:val="26"/>
+        </w:rPr>
+      </w:pPr>
+      <w:r>
+        <w:rPr>
+          <w:rFonts w:ascii="Times New Roman" w:hAnsi="Times New Roman" w:cs="Times New Roman"/>
           <w:sz w:val="26"/>
           <w:szCs w:val="26"/>
         </w:rPr>
@@ -4139,14 +3829,14 @@
         <w:pStyle w:val="ListParagraph"/>
         <w:ind w:left="720"/>
         <w:rPr>
-          <w:rFonts w:ascii="Times New Roman" w:hAnsi="Times New Roman"/>
-          <w:sz w:val="26"/>
-          <w:szCs w:val="26"/>
-        </w:rPr>
-      </w:pPr>
-      <w:r>
-        <w:rPr>
-          <w:rFonts w:ascii="Times New Roman" w:hAnsi="Times New Roman"/>
+          <w:rFonts w:ascii="Times New Roman" w:hAnsi="Times New Roman" w:cs="Times New Roman"/>
+          <w:sz w:val="26"/>
+          <w:szCs w:val="26"/>
+        </w:rPr>
+      </w:pPr>
+      <w:r>
+        <w:rPr>
+          <w:rFonts w:ascii="Times New Roman" w:hAnsi="Times New Roman" w:cs="Times New Roman"/>
           <w:sz w:val="26"/>
           <w:szCs w:val="26"/>
         </w:rPr>
@@ -4158,14 +3848,14 @@
         <w:pStyle w:val="ListParagraph"/>
         <w:ind w:left="720"/>
         <w:rPr>
-          <w:rFonts w:ascii="Times New Roman" w:hAnsi="Times New Roman"/>
-          <w:sz w:val="26"/>
-          <w:szCs w:val="26"/>
-        </w:rPr>
-      </w:pPr>
-      <w:r>
-        <w:rPr>
-          <w:rFonts w:ascii="Times New Roman" w:hAnsi="Times New Roman"/>
+          <w:rFonts w:ascii="Times New Roman" w:hAnsi="Times New Roman" w:cs="Times New Roman"/>
+          <w:sz w:val="26"/>
+          <w:szCs w:val="26"/>
+        </w:rPr>
+      </w:pPr>
+      <w:r>
+        <w:rPr>
+          <w:rFonts w:ascii="Times New Roman" w:hAnsi="Times New Roman" w:cs="Times New Roman"/>
           <w:sz w:val="26"/>
           <w:szCs w:val="26"/>
         </w:rPr>
@@ -4180,14 +3870,14 @@
           <w:numId w:val="19"/>
         </w:numPr>
         <w:rPr>
-          <w:rFonts w:ascii="Times New Roman" w:hAnsi="Times New Roman"/>
-          <w:sz w:val="26"/>
-          <w:szCs w:val="26"/>
-        </w:rPr>
-      </w:pPr>
-      <w:r>
-        <w:rPr>
-          <w:rFonts w:ascii="Times New Roman" w:hAnsi="Times New Roman"/>
+          <w:rFonts w:ascii="Times New Roman" w:hAnsi="Times New Roman" w:cs="Times New Roman"/>
+          <w:sz w:val="26"/>
+          <w:szCs w:val="26"/>
+        </w:rPr>
+      </w:pPr>
+      <w:r>
+        <w:rPr>
+          <w:rFonts w:ascii="Times New Roman" w:hAnsi="Times New Roman" w:cs="Times New Roman"/>
           <w:sz w:val="26"/>
           <w:szCs w:val="26"/>
         </w:rPr>
@@ -4199,14 +3889,14 @@
         <w:pStyle w:val="ListParagraph"/>
         <w:ind w:left="720"/>
         <w:rPr>
-          <w:rFonts w:ascii="Times New Roman" w:hAnsi="Times New Roman"/>
-          <w:sz w:val="26"/>
-          <w:szCs w:val="26"/>
-        </w:rPr>
-      </w:pPr>
-      <w:r>
-        <w:rPr>
-          <w:rFonts w:ascii="Times New Roman" w:hAnsi="Times New Roman"/>
+          <w:rFonts w:ascii="Times New Roman" w:hAnsi="Times New Roman" w:cs="Times New Roman"/>
+          <w:sz w:val="26"/>
+          <w:szCs w:val="26"/>
+        </w:rPr>
+      </w:pPr>
+      <w:r>
+        <w:rPr>
+          <w:rFonts w:ascii="Times New Roman" w:hAnsi="Times New Roman" w:cs="Times New Roman"/>
           <w:sz w:val="26"/>
           <w:szCs w:val="26"/>
         </w:rPr>
@@ -4217,14 +3907,14 @@
       <w:pPr>
         <w:pStyle w:val="ListParagraph"/>
         <w:rPr>
-          <w:rFonts w:ascii="Times New Roman" w:hAnsi="Times New Roman"/>
-          <w:sz w:val="26"/>
-          <w:szCs w:val="26"/>
-        </w:rPr>
-      </w:pPr>
-      <w:r>
-        <w:rPr>
-          <w:rFonts w:ascii="Times New Roman" w:hAnsi="Times New Roman"/>
+          <w:rFonts w:ascii="Times New Roman" w:hAnsi="Times New Roman" w:cs="Times New Roman"/>
+          <w:sz w:val="26"/>
+          <w:szCs w:val="26"/>
+        </w:rPr>
+      </w:pPr>
+      <w:r>
+        <w:rPr>
+          <w:rFonts w:ascii="Times New Roman" w:hAnsi="Times New Roman" w:cs="Times New Roman"/>
           <w:sz w:val="26"/>
           <w:szCs w:val="26"/>
         </w:rPr>
@@ -4235,18 +3925,17 @@
       <w:pPr>
         <w:pStyle w:val="ListParagraph"/>
         <w:rPr>
-          <w:rFonts w:ascii="Times New Roman" w:hAnsi="Times New Roman"/>
-          <w:sz w:val="26"/>
-          <w:szCs w:val="26"/>
-        </w:rPr>
-      </w:pPr>
-      <w:r>
-        <w:rPr>
-          <w:rFonts w:ascii="Times New Roman" w:hAnsi="Times New Roman"/>
-          <w:sz w:val="26"/>
-          <w:szCs w:val="26"/>
-        </w:rPr>
-        <w:lastRenderedPageBreak/>
+          <w:rFonts w:ascii="Times New Roman" w:hAnsi="Times New Roman" w:cs="Times New Roman"/>
+          <w:sz w:val="26"/>
+          <w:szCs w:val="26"/>
+        </w:rPr>
+      </w:pPr>
+      <w:r>
+        <w:rPr>
+          <w:rFonts w:ascii="Times New Roman" w:hAnsi="Times New Roman" w:cs="Times New Roman"/>
+          <w:sz w:val="26"/>
+          <w:szCs w:val="26"/>
+        </w:rPr>
         <w:t>Đố vui</w:t>
       </w:r>
     </w:p>
@@ -4254,14 +3943,14 @@
       <w:pPr>
         <w:pStyle w:val="ListParagraph"/>
         <w:rPr>
-          <w:rFonts w:ascii="Times New Roman" w:hAnsi="Times New Roman"/>
-          <w:sz w:val="26"/>
-          <w:szCs w:val="26"/>
-        </w:rPr>
-      </w:pPr>
-      <w:r>
-        <w:rPr>
-          <w:rFonts w:ascii="Times New Roman" w:hAnsi="Times New Roman"/>
+          <w:rFonts w:ascii="Times New Roman" w:hAnsi="Times New Roman" w:cs="Times New Roman"/>
+          <w:sz w:val="26"/>
+          <w:szCs w:val="26"/>
+        </w:rPr>
+      </w:pPr>
+      <w:r>
+        <w:rPr>
+          <w:rFonts w:ascii="Times New Roman" w:hAnsi="Times New Roman" w:cs="Times New Roman"/>
           <w:sz w:val="26"/>
           <w:szCs w:val="26"/>
         </w:rPr>
@@ -4273,14 +3962,14 @@
         <w:pStyle w:val="ListParagraph"/>
         <w:ind w:left="0"/>
         <w:rPr>
-          <w:rFonts w:ascii="Times New Roman" w:hAnsi="Times New Roman"/>
-          <w:sz w:val="26"/>
-          <w:szCs w:val="26"/>
-        </w:rPr>
-      </w:pPr>
-      <w:r>
-        <w:rPr>
-          <w:rFonts w:ascii="Times New Roman" w:hAnsi="Times New Roman"/>
+          <w:rFonts w:ascii="Times New Roman" w:hAnsi="Times New Roman" w:cs="Times New Roman"/>
+          <w:sz w:val="26"/>
+          <w:szCs w:val="26"/>
+        </w:rPr>
+      </w:pPr>
+      <w:r>
+        <w:rPr>
+          <w:rFonts w:ascii="Times New Roman" w:hAnsi="Times New Roman" w:cs="Times New Roman"/>
           <w:sz w:val="26"/>
           <w:szCs w:val="26"/>
         </w:rPr>
@@ -4296,14 +3985,14 @@
           <w:numId w:val="19"/>
         </w:numPr>
         <w:rPr>
-          <w:rFonts w:ascii="Times New Roman" w:hAnsi="Times New Roman"/>
-          <w:sz w:val="26"/>
-          <w:szCs w:val="26"/>
-        </w:rPr>
-      </w:pPr>
-      <w:r>
-        <w:rPr>
-          <w:rFonts w:ascii="Times New Roman" w:hAnsi="Times New Roman"/>
+          <w:rFonts w:ascii="Times New Roman" w:hAnsi="Times New Roman" w:cs="Times New Roman"/>
+          <w:sz w:val="26"/>
+          <w:szCs w:val="26"/>
+        </w:rPr>
+      </w:pPr>
+      <w:r>
+        <w:rPr>
+          <w:rFonts w:ascii="Times New Roman" w:hAnsi="Times New Roman" w:cs="Times New Roman"/>
           <w:sz w:val="26"/>
           <w:szCs w:val="26"/>
         </w:rPr>
@@ -4311,7 +4000,7 @@
       </w:r>
       <w:r>
         <w:rPr>
-          <w:rFonts w:ascii="Times New Roman" w:hAnsi="Times New Roman"/>
+          <w:rFonts w:ascii="Times New Roman" w:hAnsi="Times New Roman" w:cs="Times New Roman"/>
           <w:sz w:val="26"/>
           <w:szCs w:val="26"/>
         </w:rPr>
@@ -4319,13 +4008,380 @@
       </w:r>
     </w:p>
     <w:sectPr>
+      <w:headerReference w:type="default" r:id="rId7"/>
+      <w:headerReference w:type="first" r:id="rId8"/>
       <w:pgSz w:w="12240" w:h="15840"/>
       <w:pgMar w:top="1440" w:right="1440" w:bottom="1440" w:left="1440" w:header="720" w:footer="720" w:gutter="0"/>
       <w:cols w:space="720"/>
+      <w:titlePg/>
       <w:docGrid w:linePitch="360"/>
     </w:sectPr>
   </w:body>
 </w:document>
+</file>
+
+<file path=word/endnotes.xml><?xml version="1.0" encoding="utf-8"?>
+<w:endnotes xmlns:ve="http://schemas.openxmlformats.org/markup-compatibility/2006" xmlns:o="urn:schemas-microsoft-com:office:office" xmlns:r="http://schemas.openxmlformats.org/officeDocument/2006/relationships" xmlns:m="http://schemas.openxmlformats.org/officeDocument/2006/math" xmlns:v="urn:schemas-microsoft-com:vml" xmlns:wp="http://schemas.openxmlformats.org/drawingml/2006/wordprocessingDrawing" xmlns:w10="urn:schemas-microsoft-com:office:word" xmlns:w="http://schemas.openxmlformats.org/wordprocessingml/2006/main" xmlns:wne="http://schemas.microsoft.com/office/word/2006/wordml">
+  <w:endnote w:type="separator" w:id="0">
+    <w:p>
+      <w:pPr>
+        <w:spacing w:after="0" w:line="240" w:lineRule="auto"/>
+      </w:pPr>
+      <w:r>
+        <w:separator/>
+      </w:r>
+    </w:p>
+  </w:endnote>
+  <w:endnote w:type="continuationSeparator" w:id="1">
+    <w:p>
+      <w:pPr>
+        <w:spacing w:after="0" w:line="240" w:lineRule="auto"/>
+      </w:pPr>
+      <w:r>
+        <w:continuationSeparator/>
+      </w:r>
+    </w:p>
+  </w:endnote>
+</w:endnotes>
+</file>
+
+<file path=word/footnotes.xml><?xml version="1.0" encoding="utf-8"?>
+<w:footnotes xmlns:ve="http://schemas.openxmlformats.org/markup-compatibility/2006" xmlns:o="urn:schemas-microsoft-com:office:office" xmlns:r="http://schemas.openxmlformats.org/officeDocument/2006/relationships" xmlns:m="http://schemas.openxmlformats.org/officeDocument/2006/math" xmlns:v="urn:schemas-microsoft-com:vml" xmlns:wp="http://schemas.openxmlformats.org/drawingml/2006/wordprocessingDrawing" xmlns:w10="urn:schemas-microsoft-com:office:word" xmlns:w="http://schemas.openxmlformats.org/wordprocessingml/2006/main" xmlns:wne="http://schemas.microsoft.com/office/word/2006/wordml">
+  <w:footnote w:type="separator" w:id="0">
+    <w:p>
+      <w:pPr>
+        <w:spacing w:after="0" w:line="240" w:lineRule="auto"/>
+      </w:pPr>
+      <w:r>
+        <w:separator/>
+      </w:r>
+    </w:p>
+  </w:footnote>
+  <w:footnote w:type="continuationSeparator" w:id="1">
+    <w:p>
+      <w:pPr>
+        <w:spacing w:after="0" w:line="240" w:lineRule="auto"/>
+      </w:pPr>
+      <w:r>
+        <w:continuationSeparator/>
+      </w:r>
+    </w:p>
+  </w:footnote>
+</w:footnotes>
+</file>
+
+<file path=word/header1.xml><?xml version="1.0" encoding="utf-8"?>
+<w:hdr xmlns:ve="http://schemas.openxmlformats.org/markup-compatibility/2006" xmlns:o="urn:schemas-microsoft-com:office:office" xmlns:r="http://schemas.openxmlformats.org/officeDocument/2006/relationships" xmlns:m="http://schemas.openxmlformats.org/officeDocument/2006/math" xmlns:v="urn:schemas-microsoft-com:vml" xmlns:wp="http://schemas.openxmlformats.org/drawingml/2006/wordprocessingDrawing" xmlns:w10="urn:schemas-microsoft-com:office:word" xmlns:w="http://schemas.openxmlformats.org/wordprocessingml/2006/main" xmlns:wne="http://schemas.microsoft.com/office/word/2006/wordml">
+  <w:tbl>
+    <w:tblPr>
+      <w:tblW w:w="0" w:type="auto"/>
+      <w:tblBorders>
+        <w:top w:val="single" w:sz="6" w:space="0" w:color="auto"/>
+        <w:left w:val="single" w:sz="6" w:space="0" w:color="auto"/>
+        <w:bottom w:val="single" w:sz="6" w:space="0" w:color="auto"/>
+        <w:right w:val="single" w:sz="6" w:space="0" w:color="auto"/>
+        <w:insideH w:val="single" w:sz="6" w:space="0" w:color="auto"/>
+        <w:insideV w:val="single" w:sz="6" w:space="0" w:color="auto"/>
+      </w:tblBorders>
+      <w:tblLayout w:type="fixed"/>
+      <w:tblLook w:val="0000"/>
+    </w:tblPr>
+    <w:tblGrid>
+      <w:gridCol w:w="6379"/>
+      <w:gridCol w:w="3179"/>
+    </w:tblGrid>
+    <w:tr>
+      <w:tc>
+        <w:tcPr>
+          <w:tcW w:w="6379" w:type="dxa"/>
+        </w:tcPr>
+        <w:bookmarkStart w:id="0" w:name="OLE_LINK1"/>
+        <w:bookmarkStart w:id="1" w:name="OLE_LINK2"/>
+        <w:p>
+          <w:pPr>
+            <w:widowControl w:val="0"/>
+            <w:spacing w:after="0" w:line="240" w:lineRule="atLeast"/>
+            <w:rPr>
+              <w:rFonts w:eastAsia="Times New Roman" w:cs="Times New Roman"/>
+              <w:sz w:val="20"/>
+              <w:szCs w:val="20"/>
+            </w:rPr>
+          </w:pPr>
+          <w:r>
+            <w:rPr>
+              <w:rFonts w:eastAsia="Times New Roman" w:cs="Times New Roman"/>
+              <w:sz w:val="20"/>
+              <w:szCs w:val="20"/>
+            </w:rPr>
+            <w:fldChar w:fldCharType="begin"/>
+          </w:r>
+          <w:r>
+            <w:rPr>
+              <w:rFonts w:eastAsia="Times New Roman" w:cs="Times New Roman"/>
+              <w:sz w:val="20"/>
+              <w:szCs w:val="20"/>
+            </w:rPr>
+            <w:instrText xml:space="preserve"> SUBJECT  \* MERGEFORMAT </w:instrText>
+          </w:r>
+          <w:r>
+            <w:rPr>
+              <w:rFonts w:eastAsia="Times New Roman" w:cs="Times New Roman"/>
+              <w:sz w:val="20"/>
+              <w:szCs w:val="20"/>
+            </w:rPr>
+            <w:fldChar w:fldCharType="separate"/>
+          </w:r>
+          <w:r>
+            <w:rPr>
+              <w:rFonts w:eastAsia="Times New Roman" w:cs="Times New Roman"/>
+              <w:sz w:val="20"/>
+              <w:szCs w:val="20"/>
+            </w:rPr>
+            <w:t>&lt;TiengViet4&gt;</w:t>
+          </w:r>
+          <w:r>
+            <w:rPr>
+              <w:rFonts w:eastAsia="Times New Roman" w:cs="Times New Roman"/>
+              <w:sz w:val="20"/>
+              <w:szCs w:val="20"/>
+            </w:rPr>
+            <w:fldChar w:fldCharType="end"/>
+          </w:r>
+        </w:p>
+      </w:tc>
+      <w:tc>
+        <w:tcPr>
+          <w:tcW w:w="3179" w:type="dxa"/>
+        </w:tcPr>
+        <w:p>
+          <w:pPr>
+            <w:widowControl w:val="0"/>
+            <w:tabs>
+              <w:tab w:val="left" w:pos="1135"/>
+            </w:tabs>
+            <w:spacing w:before="40" w:after="0" w:line="240" w:lineRule="atLeast"/>
+            <w:ind w:right="68"/>
+            <w:rPr>
+              <w:rFonts w:eastAsia="Times New Roman" w:cs="Times New Roman"/>
+              <w:sz w:val="20"/>
+              <w:szCs w:val="20"/>
+            </w:rPr>
+          </w:pPr>
+          <w:r>
+            <w:rPr>
+              <w:rFonts w:eastAsia="Times New Roman" w:cs="Times New Roman"/>
+              <w:sz w:val="20"/>
+              <w:szCs w:val="20"/>
+            </w:rPr>
+            <w:t xml:space="preserve">  Version:           &lt;1.0&gt;</w:t>
+          </w:r>
+        </w:p>
+      </w:tc>
+    </w:tr>
+    <w:tr>
+      <w:tc>
+        <w:tcPr>
+          <w:tcW w:w="6379" w:type="dxa"/>
+        </w:tcPr>
+        <w:p>
+          <w:pPr>
+            <w:widowControl w:val="0"/>
+            <w:spacing w:after="0" w:line="240" w:lineRule="atLeast"/>
+            <w:rPr>
+              <w:rFonts w:eastAsia="Times New Roman" w:cs="Times New Roman"/>
+              <w:sz w:val="20"/>
+              <w:szCs w:val="20"/>
+            </w:rPr>
+          </w:pPr>
+          <w:r>
+            <w:rPr>
+              <w:rFonts w:eastAsia="Times New Roman" w:cs="Times New Roman"/>
+              <w:sz w:val="20"/>
+              <w:szCs w:val="20"/>
+            </w:rPr>
+            <w:t>Interview Notes</w:t>
+          </w:r>
+        </w:p>
+      </w:tc>
+      <w:tc>
+        <w:tcPr>
+          <w:tcW w:w="3179" w:type="dxa"/>
+        </w:tcPr>
+        <w:p>
+          <w:pPr>
+            <w:widowControl w:val="0"/>
+            <w:spacing w:after="0" w:line="240" w:lineRule="atLeast"/>
+            <w:rPr>
+              <w:rFonts w:eastAsia="Times New Roman" w:cs="Times New Roman"/>
+              <w:sz w:val="20"/>
+              <w:szCs w:val="20"/>
+            </w:rPr>
+          </w:pPr>
+          <w:r>
+            <w:rPr>
+              <w:rFonts w:eastAsia="Times New Roman" w:cs="Times New Roman"/>
+              <w:sz w:val="20"/>
+              <w:szCs w:val="20"/>
+            </w:rPr>
+            <w:t xml:space="preserve">  Date:  &lt;04/04</w:t>
+          </w:r>
+          <w:r>
+            <w:rPr>
+              <w:rFonts w:eastAsia="Times New Roman" w:cs="Times New Roman"/>
+              <w:sz w:val="20"/>
+              <w:szCs w:val="20"/>
+            </w:rPr>
+            <w:t>/10&gt;</w:t>
+          </w:r>
+        </w:p>
+      </w:tc>
+      <w:bookmarkEnd w:id="0"/>
+      <w:bookmarkEnd w:id="1"/>
+    </w:tr>
+  </w:tbl>
+  <w:p>
+    <w:pPr>
+      <w:pStyle w:val="Header"/>
+    </w:pPr>
+  </w:p>
+</w:hdr>
+</file>
+
+<file path=word/header2.xml><?xml version="1.0" encoding="utf-8"?>
+<w:hdr xmlns:ve="http://schemas.openxmlformats.org/markup-compatibility/2006" xmlns:o="urn:schemas-microsoft-com:office:office" xmlns:r="http://schemas.openxmlformats.org/officeDocument/2006/relationships" xmlns:m="http://schemas.openxmlformats.org/officeDocument/2006/math" xmlns:v="urn:schemas-microsoft-com:vml" xmlns:wp="http://schemas.openxmlformats.org/drawingml/2006/wordprocessingDrawing" xmlns:w10="urn:schemas-microsoft-com:office:word" xmlns:w="http://schemas.openxmlformats.org/wordprocessingml/2006/main" xmlns:wne="http://schemas.microsoft.com/office/word/2006/wordml">
+  <w:p>
+    <w:pPr>
+      <w:widowControl w:val="0"/>
+      <w:spacing w:after="0" w:line="240" w:lineRule="atLeast"/>
+      <w:rPr>
+        <w:rFonts w:eastAsia="Times New Roman" w:cs="Times New Roman"/>
+        <w:sz w:val="24"/>
+        <w:szCs w:val="20"/>
+      </w:rPr>
+    </w:pPr>
+  </w:p>
+  <w:p>
+    <w:pPr>
+      <w:widowControl w:val="0"/>
+      <w:pBdr>
+        <w:top w:val="single" w:sz="6" w:space="1" w:color="auto"/>
+      </w:pBdr>
+      <w:spacing w:after="0" w:line="240" w:lineRule="atLeast"/>
+      <w:rPr>
+        <w:rFonts w:eastAsia="Times New Roman" w:cs="Times New Roman"/>
+        <w:sz w:val="24"/>
+        <w:szCs w:val="20"/>
+      </w:rPr>
+    </w:pPr>
+  </w:p>
+  <w:p>
+    <w:pPr>
+      <w:widowControl w:val="0"/>
+      <w:pBdr>
+        <w:bottom w:val="single" w:sz="6" w:space="1" w:color="auto"/>
+      </w:pBdr>
+      <w:spacing w:after="0" w:line="240" w:lineRule="atLeast"/>
+      <w:jc w:val="right"/>
+      <w:rPr>
+        <w:rFonts w:ascii="Arial" w:eastAsia="Times New Roman" w:hAnsi="Arial" w:cs="Times New Roman"/>
+        <w:b/>
+        <w:sz w:val="36"/>
+        <w:szCs w:val="20"/>
+      </w:rPr>
+    </w:pPr>
+    <w:fldSimple w:instr=" DOCPROPERTY &quot;Company&quot;  \* MERGEFORMAT ">
+      <w:r>
+        <w:rPr>
+          <w:rFonts w:ascii="Arial" w:eastAsia="Times New Roman" w:hAnsi="Arial" w:cs="Times New Roman"/>
+          <w:b/>
+          <w:sz w:val="36"/>
+          <w:szCs w:val="20"/>
+        </w:rPr>
+        <w:t>&lt;Nhóm 16 - 20&gt;</w:t>
+      </w:r>
+    </w:fldSimple>
+  </w:p>
+  <w:p>
+    <w:pPr>
+      <w:widowControl w:val="0"/>
+      <w:pBdr>
+        <w:bottom w:val="single" w:sz="6" w:space="1" w:color="auto"/>
+      </w:pBdr>
+      <w:spacing w:after="0" w:line="240" w:lineRule="atLeast"/>
+      <w:jc w:val="right"/>
+      <w:rPr>
+        <w:rFonts w:eastAsia="Times New Roman" w:cs="Times New Roman"/>
+        <w:sz w:val="24"/>
+        <w:szCs w:val="20"/>
+      </w:rPr>
+    </w:pPr>
+  </w:p>
+  <w:p>
+    <w:pPr>
+      <w:widowControl w:val="0"/>
+      <w:tabs>
+        <w:tab w:val="center" w:pos="4320"/>
+        <w:tab w:val="right" w:pos="8640"/>
+      </w:tabs>
+      <w:spacing w:after="0" w:line="240" w:lineRule="atLeast"/>
+      <w:rPr>
+        <w:rFonts w:eastAsia="Times New Roman" w:cs="Times New Roman"/>
+        <w:sz w:val="20"/>
+        <w:szCs w:val="20"/>
+      </w:rPr>
+    </w:pPr>
+  </w:p>
+  <w:p>
+    <w:pPr>
+      <w:pStyle w:val="Header"/>
+    </w:pPr>
+  </w:p>
+  <w:p>
+    <w:pPr>
+      <w:pStyle w:val="Header"/>
+    </w:pPr>
+  </w:p>
+  <w:p>
+    <w:pPr>
+      <w:pStyle w:val="Header"/>
+    </w:pPr>
+  </w:p>
+  <w:p>
+    <w:pPr>
+      <w:pStyle w:val="Header"/>
+    </w:pPr>
+  </w:p>
+  <w:p>
+    <w:pPr>
+      <w:pStyle w:val="Header"/>
+    </w:pPr>
+  </w:p>
+  <w:p>
+    <w:pPr>
+      <w:pStyle w:val="Header"/>
+    </w:pPr>
+  </w:p>
+  <w:p>
+    <w:pPr>
+      <w:pStyle w:val="Header"/>
+    </w:pPr>
+  </w:p>
+  <w:p>
+    <w:pPr>
+      <w:pStyle w:val="Header"/>
+    </w:pPr>
+  </w:p>
+  <w:p>
+    <w:pPr>
+      <w:pStyle w:val="Header"/>
+    </w:pPr>
+  </w:p>
+  <w:p>
+    <w:pPr>
+      <w:pStyle w:val="Header"/>
+    </w:pPr>
+  </w:p>
+</w:hdr>
 </file>
 
 <file path=word/numbering.xml><?xml version="1.0" encoding="utf-8"?>
@@ -12850,6 +12906,62 @@
       <w:szCs w:val="16"/>
     </w:rPr>
   </w:style>
+  <w:style w:type="paragraph" w:styleId="Header">
+    <w:name w:val="header"/>
+    <w:basedOn w:val="Normal"/>
+    <w:link w:val="HeaderChar"/>
+    <w:uiPriority w:val="99"/>
+    <w:semiHidden/>
+    <w:unhideWhenUsed/>
+    <w:rsid w:val="003710CE"/>
+    <w:pPr>
+      <w:tabs>
+        <w:tab w:val="center" w:pos="4680"/>
+        <w:tab w:val="right" w:pos="9360"/>
+      </w:tabs>
+      <w:spacing w:after="0" w:line="240" w:lineRule="auto"/>
+    </w:pPr>
+  </w:style>
+  <w:style w:type="character" w:customStyle="1" w:styleId="HeaderChar">
+    <w:name w:val="Header Char"/>
+    <w:basedOn w:val="DefaultParagraphFont"/>
+    <w:link w:val="Header"/>
+    <w:uiPriority w:val="99"/>
+    <w:semiHidden/>
+    <w:rsid w:val="003710CE"/>
+    <w:rPr>
+      <w:rFonts w:ascii="Times New Roman" w:hAnsi="Times New Roman"/>
+      <w:sz w:val="26"/>
+    </w:rPr>
+  </w:style>
+  <w:style w:type="paragraph" w:styleId="Footer">
+    <w:name w:val="footer"/>
+    <w:basedOn w:val="Normal"/>
+    <w:link w:val="FooterChar"/>
+    <w:uiPriority w:val="99"/>
+    <w:semiHidden/>
+    <w:unhideWhenUsed/>
+    <w:rsid w:val="003710CE"/>
+    <w:pPr>
+      <w:tabs>
+        <w:tab w:val="center" w:pos="4680"/>
+        <w:tab w:val="right" w:pos="9360"/>
+      </w:tabs>
+      <w:spacing w:after="0" w:line="240" w:lineRule="auto"/>
+    </w:pPr>
+  </w:style>
+  <w:style w:type="character" w:customStyle="1" w:styleId="FooterChar">
+    <w:name w:val="Footer Char"/>
+    <w:basedOn w:val="DefaultParagraphFont"/>
+    <w:link w:val="Footer"/>
+    <w:uiPriority w:val="99"/>
+    <w:semiHidden/>
+    <w:rsid w:val="003710CE"/>
+    <w:rPr>
+      <w:rFonts w:ascii="Times New Roman" w:hAnsi="Times New Roman"/>
+      <w:sz w:val="26"/>
+    </w:rPr>
+  </w:style>
 </w:styles>
 </file>
 

</xml_diff>